<commit_message>
App design doc 2.0
</commit_message>
<xml_diff>
--- a/Documentation/5.0 Design/5.2 Android app/AppDesign.docx
+++ b/Documentation/5.0 Design/5.2 Android app/AppDesign.docx
@@ -1,6 +1,6 @@
 
 <file path=word/document.xml><?xml version="1.0" encoding="utf-8"?>
-<w:document xmlns:wpc="http://schemas.microsoft.com/office/word/2010/wordprocessingCanvas" xmlns:mc="http://schemas.openxmlformats.org/markup-compatibility/2006" xmlns:o="urn:schemas-microsoft-com:office:office" xmlns:r="http://schemas.openxmlformats.org/officeDocument/2006/relationships" xmlns:m="http://schemas.openxmlformats.org/officeDocument/2006/math" xmlns:v="urn:schemas-microsoft-com:vml" xmlns:wp14="http://schemas.microsoft.com/office/word/2010/wordprocessingDrawing" xmlns:wp="http://schemas.openxmlformats.org/drawingml/2006/wordprocessingDrawing" xmlns:w10="urn:schemas-microsoft-com:office:word" xmlns:w="http://schemas.openxmlformats.org/wordprocessingml/2006/main" xmlns:w14="http://schemas.microsoft.com/office/word/2010/wordml" xmlns:wpg="http://schemas.microsoft.com/office/word/2010/wordprocessingGroup" xmlns:wpi="http://schemas.microsoft.com/office/word/2010/wordprocessingInk" xmlns:wne="http://schemas.microsoft.com/office/word/2006/wordml" xmlns:wps="http://schemas.microsoft.com/office/word/2010/wordprocessingShape" mc:Ignorable="w14 wp14">
+<w:document xmlns:wpc="http://schemas.microsoft.com/office/word/2010/wordprocessingCanvas" xmlns:mc="http://schemas.openxmlformats.org/markup-compatibility/2006" xmlns:o="urn:schemas-microsoft-com:office:office" xmlns:r="http://schemas.openxmlformats.org/officeDocument/2006/relationships" xmlns:m="http://schemas.openxmlformats.org/officeDocument/2006/math" xmlns:v="urn:schemas-microsoft-com:vml" xmlns:wp14="http://schemas.microsoft.com/office/word/2010/wordprocessingDrawing" xmlns:wp="http://schemas.openxmlformats.org/drawingml/2006/wordprocessingDrawing" xmlns:w10="urn:schemas-microsoft-com:office:word" xmlns:w="http://schemas.openxmlformats.org/wordprocessingml/2006/main" xmlns:w14="http://schemas.microsoft.com/office/word/2010/wordml" xmlns:w15="http://schemas.microsoft.com/office/word/2012/wordml" xmlns:wpg="http://schemas.microsoft.com/office/word/2010/wordprocessingGroup" xmlns:wpi="http://schemas.microsoft.com/office/word/2010/wordprocessingInk" xmlns:wne="http://schemas.microsoft.com/office/word/2006/wordml" xmlns:wps="http://schemas.microsoft.com/office/word/2010/wordprocessingShape" mc:Ignorable="w14 w15 wp14">
   <w:body>
     <w:sdt>
       <w:sdtPr>
@@ -52,7 +52,7 @@
                         </pic:cNvPicPr>
                       </pic:nvPicPr>
                       <pic:blipFill>
-                        <a:blip r:embed="rId8" cstate="print">
+                        <a:blip r:embed="rId7" cstate="print">
                           <a:extLst>
                             <a:ext uri="{28A0092B-C50C-407E-A947-70E740481C1C}">
                               <a14:useLocalDpi xmlns:a14="http://schemas.microsoft.com/office/drawing/2010/main" val="0"/>
@@ -128,7 +128,7 @@
                         </pic:cNvPicPr>
                       </pic:nvPicPr>
                       <pic:blipFill>
-                        <a:blip r:embed="rId9" cstate="print">
+                        <a:blip r:embed="rId8" cstate="print">
                           <a:extLst>
                             <a:ext uri="{28A0092B-C50C-407E-A947-70E740481C1C}">
                               <a14:useLocalDpi xmlns:a14="http://schemas.microsoft.com/office/drawing/2010/main" val="0"/>
@@ -214,7 +214,7 @@
                       <w:rPr>
                         <w:color w:val="4F81BD" w:themeColor="accent1"/>
                       </w:rPr>
-                      <w:t>[Version 1</w:t>
+                      <w:t>[Version 2</w:t>
                     </w:r>
                     <w:r>
                       <w:rPr>
@@ -278,13 +278,15 @@
                   <w:rPr>
                     <w:color w:val="4F81BD" w:themeColor="accent1"/>
                   </w:rPr>
-                  <w:t>14</w:t>
+                  <w:t>03/11</w:t>
                 </w:r>
+                <w:bookmarkStart w:id="0" w:name="_GoBack"/>
+                <w:bookmarkEnd w:id="0"/>
                 <w:r>
                   <w:rPr>
                     <w:color w:val="4F81BD" w:themeColor="accent1"/>
                   </w:rPr>
-                  <w:t>/10/2014</w:t>
+                  <w:t>/2014</w:t>
                 </w:r>
               </w:p>
             </w:tc>
@@ -295,7 +297,6 @@
           <w:tblPr>
             <w:tblpPr w:leftFromText="187" w:rightFromText="187" w:vertAnchor="page" w:horzAnchor="margin" w:tblpXSpec="center" w:tblpY="3406"/>
             <w:tblW w:w="4006" w:type="pct"/>
-            <w:tblInd w:w="-7" w:type="dxa"/>
             <w:tblBorders>
               <w:left w:val="single" w:sz="18" w:space="0" w:color="4F81BD" w:themeColor="accent1"/>
             </w:tblBorders>
@@ -612,7 +613,7 @@
       <w:r>
         <w:t>These designs have been produced using mock-up design software, Balsamiq (</w:t>
       </w:r>
-      <w:hyperlink r:id="rId10" w:history="1">
+      <w:hyperlink r:id="rId9" w:history="1">
         <w:r>
           <w:rPr>
             <w:rStyle w:val="Hyperlink"/>
@@ -661,7 +662,7 @@
             <o:lock v:ext="edit" aspectratio="t"/>
           </v:shapetype>
           <v:shape id="_x0000_s1026" type="#_x0000_t75" style="position:absolute;margin-left:86.25pt;margin-top:17.9pt;width:330.75pt;height:338.95pt;z-index:-251650048;mso-position-horizontal-relative:text;mso-position-vertical-relative:text;mso-width-relative:page;mso-height-relative:page" wrapcoords="-49 0 -49 21553 21600 21553 21600 0 -49 0">
-            <v:imagedata r:id="rId11" o:title="apploading"/>
+            <v:imagedata r:id="rId10" o:title="apploading"/>
             <w10:wrap type="topAndBottom"/>
           </v:shape>
         </w:pict>
@@ -734,7 +735,7 @@
       <w:r>
         <w:pict>
           <v:shape id="_x0000_i1025" type="#_x0000_t75" style="width:450.75pt;height:336pt">
-            <v:imagedata r:id="rId12" o:title="applogin"/>
+            <v:imagedata r:id="rId11" o:title="applogin"/>
           </v:shape>
         </w:pict>
       </w:r>
@@ -851,7 +852,7 @@
       <w:r>
         <w:pict>
           <v:shape id="_x0000_i1026" type="#_x0000_t75" style="width:450.75pt;height:302.25pt">
-            <v:imagedata r:id="rId13" o:title="appregistration"/>
+            <v:imagedata r:id="rId12" o:title="appregistration"/>
           </v:shape>
         </w:pict>
       </w:r>
@@ -975,7 +976,7 @@
                     </pic:cNvPicPr>
                   </pic:nvPicPr>
                   <pic:blipFill>
-                    <a:blip r:embed="rId14">
+                    <a:blip r:embed="rId13">
                       <a:extLst>
                         <a:ext uri="{28A0092B-C50C-407E-A947-70E740481C1C}">
                           <a14:useLocalDpi xmlns:a14="http://schemas.microsoft.com/office/drawing/2010/main" val="0"/>
@@ -1089,7 +1090,7 @@
       <w:r>
         <w:pict>
           <v:shape id="_x0000_i1027" type="#_x0000_t75" style="width:450.75pt;height:328.5pt">
-            <v:imagedata r:id="rId15" o:title="apppageexample"/>
+            <v:imagedata r:id="rId14" o:title="apppageexample"/>
           </v:shape>
         </w:pict>
       </w:r>
@@ -1146,7 +1147,7 @@
         <w:lastRenderedPageBreak/>
         <w:pict>
           <v:shape id="_x0000_s1027" type="#_x0000_t75" style="position:absolute;margin-left:34.5pt;margin-top:18.05pt;width:358.5pt;height:382.5pt;z-index:251668480;mso-position-horizontal-relative:text;mso-position-vertical-relative:text;mso-width-relative:page;mso-height-relative:page">
-            <v:imagedata r:id="rId16" o:title="appexit"/>
+            <v:imagedata r:id="rId15" o:title="appexit"/>
             <w10:wrap type="topAndBottom"/>
           </v:shape>
         </w:pict>
@@ -1191,8 +1192,470 @@
       <w:r>
         <w:t>If back button is pressed with alert box showing, the box will disappear and JustHealth will remain open on the home page</w:t>
       </w:r>
-      <w:bookmarkStart w:id="0" w:name="_GoBack"/>
-      <w:bookmarkEnd w:id="0"/>
+    </w:p>
+    <w:p>
+      <w:r>
+        <w:br w:type="page"/>
+      </w:r>
+    </w:p>
+    <w:p>
+      <w:pPr>
+        <w:pStyle w:val="Heading2"/>
+      </w:pPr>
+      <w:r>
+        <w:lastRenderedPageBreak/>
+        <w:t>2.7 Deactivate account</w:t>
+      </w:r>
+    </w:p>
+    <w:p>
+      <w:r>
+        <w:rPr>
+          <w:noProof/>
+          <w:lang w:eastAsia="en-GB"/>
+        </w:rPr>
+        <w:drawing>
+          <wp:inline distT="0" distB="0" distL="0" distR="0" wp14:anchorId="5836C345" wp14:editId="47EE11CC">
+            <wp:extent cx="2790825" cy="4422385"/>
+            <wp:effectExtent l="0" t="0" r="0" b="0"/>
+            <wp:docPr id="4" name="Picture 4"/>
+            <wp:cNvGraphicFramePr>
+              <a:graphicFrameLocks xmlns:a="http://schemas.openxmlformats.org/drawingml/2006/main" noChangeAspect="1"/>
+            </wp:cNvGraphicFramePr>
+            <a:graphic xmlns:a="http://schemas.openxmlformats.org/drawingml/2006/main">
+              <a:graphicData uri="http://schemas.openxmlformats.org/drawingml/2006/picture">
+                <pic:pic xmlns:pic="http://schemas.openxmlformats.org/drawingml/2006/picture">
+                  <pic:nvPicPr>
+                    <pic:cNvPr id="3" name="appdeactivate.png"/>
+                    <pic:cNvPicPr/>
+                  </pic:nvPicPr>
+                  <pic:blipFill rotWithShape="1">
+                    <a:blip r:embed="rId16">
+                      <a:extLst>
+                        <a:ext uri="{28A0092B-C50C-407E-A947-70E740481C1C}">
+                          <a14:useLocalDpi xmlns:a14="http://schemas.microsoft.com/office/drawing/2010/main" val="0"/>
+                        </a:ext>
+                      </a:extLst>
+                    </a:blip>
+                    <a:srcRect r="80556"/>
+                    <a:stretch/>
+                  </pic:blipFill>
+                  <pic:spPr bwMode="auto">
+                    <a:xfrm>
+                      <a:off x="0" y="0"/>
+                      <a:ext cx="2805845" cy="4446185"/>
+                    </a:xfrm>
+                    <a:prstGeom prst="rect">
+                      <a:avLst/>
+                    </a:prstGeom>
+                    <a:ln>
+                      <a:noFill/>
+                    </a:ln>
+                    <a:extLst>
+                      <a:ext uri="{53640926-AAD7-44D8-BBD7-CCE9431645EC}">
+                        <a14:shadowObscured xmlns:a14="http://schemas.microsoft.com/office/drawing/2010/main"/>
+                      </a:ext>
+                    </a:extLst>
+                  </pic:spPr>
+                </pic:pic>
+              </a:graphicData>
+            </a:graphic>
+          </wp:inline>
+        </w:drawing>
+      </w:r>
+    </w:p>
+    <w:p>
+      <w:pPr>
+        <w:pStyle w:val="ListParagraph"/>
+        <w:numPr>
+          <w:ilvl w:val="0"/>
+          <w:numId w:val="9"/>
+        </w:numPr>
+      </w:pPr>
+      <w:r>
+        <w:t>User will have to fill all fields to proceed</w:t>
+      </w:r>
+    </w:p>
+    <w:p>
+      <w:pPr>
+        <w:pStyle w:val="ListParagraph"/>
+        <w:numPr>
+          <w:ilvl w:val="0"/>
+          <w:numId w:val="9"/>
+        </w:numPr>
+      </w:pPr>
+      <w:r>
+        <w:t>‘Reason’ will be a drop down list of the following choices:</w:t>
+      </w:r>
+    </w:p>
+    <w:p>
+      <w:pPr>
+        <w:pStyle w:val="ListParagraph"/>
+        <w:numPr>
+          <w:ilvl w:val="1"/>
+          <w:numId w:val="9"/>
+        </w:numPr>
+      </w:pPr>
+      <w:r>
+        <w:t>I don’t understand how to use JustHealth</w:t>
+      </w:r>
+    </w:p>
+    <w:p>
+      <w:pPr>
+        <w:pStyle w:val="ListParagraph"/>
+        <w:numPr>
+          <w:ilvl w:val="1"/>
+          <w:numId w:val="9"/>
+        </w:numPr>
+      </w:pPr>
+      <w:r>
+        <w:t>I’m only leaving temporarily</w:t>
+      </w:r>
+    </w:p>
+    <w:p>
+      <w:pPr>
+        <w:pStyle w:val="ListParagraph"/>
+        <w:numPr>
+          <w:ilvl w:val="1"/>
+          <w:numId w:val="9"/>
+        </w:numPr>
+      </w:pPr>
+      <w:r>
+        <w:t>I’m using a different app</w:t>
+      </w:r>
+    </w:p>
+    <w:p>
+      <w:pPr>
+        <w:pStyle w:val="ListParagraph"/>
+        <w:numPr>
+          <w:ilvl w:val="1"/>
+          <w:numId w:val="9"/>
+        </w:numPr>
+      </w:pPr>
+      <w:r>
+        <w:t>I receive too many notifications and emails</w:t>
+      </w:r>
+    </w:p>
+    <w:p>
+      <w:pPr>
+        <w:pStyle w:val="ListParagraph"/>
+        <w:numPr>
+          <w:ilvl w:val="1"/>
+          <w:numId w:val="9"/>
+        </w:numPr>
+      </w:pPr>
+      <w:r>
+        <w:t>I don’t find JustHealth useful</w:t>
+      </w:r>
+    </w:p>
+    <w:p>
+      <w:pPr>
+        <w:pStyle w:val="ListParagraph"/>
+        <w:numPr>
+          <w:ilvl w:val="1"/>
+          <w:numId w:val="9"/>
+        </w:numPr>
+      </w:pPr>
+      <w:r>
+        <w:t>I have privacy concerns</w:t>
+      </w:r>
+    </w:p>
+    <w:p>
+      <w:pPr>
+        <w:pStyle w:val="ListParagraph"/>
+        <w:numPr>
+          <w:ilvl w:val="1"/>
+          <w:numId w:val="9"/>
+        </w:numPr>
+      </w:pPr>
+      <w:r>
+        <w:t>Other (Please specify)</w:t>
+      </w:r>
+    </w:p>
+    <w:p>
+      <w:pPr>
+        <w:pStyle w:val="ListParagraph"/>
+        <w:numPr>
+          <w:ilvl w:val="0"/>
+          <w:numId w:val="9"/>
+        </w:numPr>
+      </w:pPr>
+      <w:r>
+        <w:t xml:space="preserve">Additional comments will be an optional </w:t>
+      </w:r>
+      <w:r>
+        <w:t>field</w:t>
+      </w:r>
+    </w:p>
+    <w:p>
+      <w:pPr>
+        <w:pStyle w:val="ListParagraph"/>
+        <w:numPr>
+          <w:ilvl w:val="0"/>
+          <w:numId w:val="9"/>
+        </w:numPr>
+      </w:pPr>
+      <w:r>
+        <w:t xml:space="preserve">Page will scroll to reveal further required fields, </w:t>
+      </w:r>
+      <w:r>
+        <w:rPr>
+          <w:b/>
+        </w:rPr>
+        <w:t>see</w:t>
+      </w:r>
+      <w:r>
+        <w:t xml:space="preserve"> </w:t>
+      </w:r>
+      <w:r>
+        <w:rPr>
+          <w:b/>
+        </w:rPr>
+        <w:t>next design</w:t>
+      </w:r>
+    </w:p>
+    <w:p>
+      <w:r>
+        <w:rPr>
+          <w:noProof/>
+          <w:lang w:eastAsia="en-GB"/>
+        </w:rPr>
+        <w:lastRenderedPageBreak/>
+        <w:drawing>
+          <wp:anchor distT="0" distB="0" distL="114300" distR="114300" simplePos="0" relativeHeight="251669504" behindDoc="1" locked="0" layoutInCell="1" allowOverlap="1">
+            <wp:simplePos x="0" y="0"/>
+            <wp:positionH relativeFrom="column">
+              <wp:posOffset>-409575</wp:posOffset>
+            </wp:positionH>
+            <wp:positionV relativeFrom="paragraph">
+              <wp:posOffset>-635</wp:posOffset>
+            </wp:positionV>
+            <wp:extent cx="6438900" cy="4233545"/>
+            <wp:effectExtent l="0" t="0" r="0" b="0"/>
+            <wp:wrapTight wrapText="bothSides">
+              <wp:wrapPolygon edited="0">
+                <wp:start x="0" y="0"/>
+                <wp:lineTo x="0" y="21480"/>
+                <wp:lineTo x="21536" y="21480"/>
+                <wp:lineTo x="21536" y="0"/>
+                <wp:lineTo x="0" y="0"/>
+              </wp:wrapPolygon>
+            </wp:wrapTight>
+            <wp:docPr id="5" name="Picture 5"/>
+            <wp:cNvGraphicFramePr>
+              <a:graphicFrameLocks xmlns:a="http://schemas.openxmlformats.org/drawingml/2006/main" noChangeAspect="1"/>
+            </wp:cNvGraphicFramePr>
+            <a:graphic xmlns:a="http://schemas.openxmlformats.org/drawingml/2006/main">
+              <a:graphicData uri="http://schemas.openxmlformats.org/drawingml/2006/picture">
+                <pic:pic xmlns:pic="http://schemas.openxmlformats.org/drawingml/2006/picture">
+                  <pic:nvPicPr>
+                    <pic:cNvPr id="3" name="appdeactivate.png"/>
+                    <pic:cNvPicPr/>
+                  </pic:nvPicPr>
+                  <pic:blipFill rotWithShape="1">
+                    <a:blip r:embed="rId16">
+                      <a:extLst>
+                        <a:ext uri="{28A0092B-C50C-407E-A947-70E740481C1C}">
+                          <a14:useLocalDpi xmlns:a14="http://schemas.microsoft.com/office/drawing/2010/main" val="0"/>
+                        </a:ext>
+                      </a:extLst>
+                    </a:blip>
+                    <a:srcRect l="22768" r="30368"/>
+                    <a:stretch/>
+                  </pic:blipFill>
+                  <pic:spPr bwMode="auto">
+                    <a:xfrm>
+                      <a:off x="0" y="0"/>
+                      <a:ext cx="6438900" cy="4233545"/>
+                    </a:xfrm>
+                    <a:prstGeom prst="rect">
+                      <a:avLst/>
+                    </a:prstGeom>
+                    <a:ln>
+                      <a:noFill/>
+                    </a:ln>
+                    <a:extLst>
+                      <a:ext uri="{53640926-AAD7-44D8-BBD7-CCE9431645EC}">
+                        <a14:shadowObscured xmlns:a14="http://schemas.microsoft.com/office/drawing/2010/main"/>
+                      </a:ext>
+                    </a:extLst>
+                  </pic:spPr>
+                </pic:pic>
+              </a:graphicData>
+            </a:graphic>
+            <wp14:sizeRelH relativeFrom="margin">
+              <wp14:pctWidth>0</wp14:pctWidth>
+            </wp14:sizeRelH>
+            <wp14:sizeRelV relativeFrom="margin">
+              <wp14:pctHeight>0</wp14:pctHeight>
+            </wp14:sizeRelV>
+          </wp:anchor>
+        </w:drawing>
+      </w:r>
+    </w:p>
+    <w:p>
+      <w:pPr>
+        <w:pStyle w:val="ListParagraph"/>
+        <w:numPr>
+          <w:ilvl w:val="0"/>
+          <w:numId w:val="10"/>
+        </w:numPr>
+      </w:pPr>
+      <w:r>
+        <w:t>Users have an option to leave information in the JustHealth database, this is to ease reactivating their account</w:t>
+      </w:r>
+    </w:p>
+    <w:p>
+      <w:pPr>
+        <w:pStyle w:val="ListParagraph"/>
+        <w:numPr>
+          <w:ilvl w:val="0"/>
+          <w:numId w:val="10"/>
+        </w:numPr>
+      </w:pPr>
+      <w:r>
+        <w:t>Link will show pop up window with reasons for user to leave their data</w:t>
+      </w:r>
+    </w:p>
+    <w:p>
+      <w:pPr>
+        <w:pStyle w:val="ListParagraph"/>
+        <w:numPr>
+          <w:ilvl w:val="1"/>
+          <w:numId w:val="10"/>
+        </w:numPr>
+      </w:pPr>
+      <w:r>
+        <w:t>Explain security</w:t>
+      </w:r>
+    </w:p>
+    <w:p>
+      <w:pPr>
+        <w:pStyle w:val="ListParagraph"/>
+        <w:numPr>
+          <w:ilvl w:val="1"/>
+          <w:numId w:val="10"/>
+        </w:numPr>
+      </w:pPr>
+      <w:r>
+        <w:t>Explain reactivation process</w:t>
+      </w:r>
+    </w:p>
+    <w:p>
+      <w:pPr>
+        <w:pStyle w:val="ListParagraph"/>
+        <w:numPr>
+          <w:ilvl w:val="0"/>
+          <w:numId w:val="10"/>
+        </w:numPr>
+      </w:pPr>
+      <w:r>
+        <w:t>When ‘deactivate’ button is pressed, final alert window will be shown to user</w:t>
+      </w:r>
+    </w:p>
+    <w:p>
+      <w:pPr>
+        <w:pStyle w:val="ListParagraph"/>
+        <w:numPr>
+          <w:ilvl w:val="0"/>
+          <w:numId w:val="10"/>
+        </w:numPr>
+      </w:pPr>
+      <w:r>
+        <w:t>On account deactivation, user will be taken to initial application screen displaying ‘Account deactivation successful'</w:t>
+      </w:r>
+    </w:p>
+    <w:p>
+      <w:r>
+        <w:rPr>
+          <w:noProof/>
+          <w:lang w:eastAsia="en-GB"/>
+        </w:rPr>
+        <w:lastRenderedPageBreak/>
+        <w:drawing>
+          <wp:inline distT="0" distB="0" distL="0" distR="0">
+            <wp:extent cx="4114800" cy="4268282"/>
+            <wp:effectExtent l="0" t="0" r="0" b="0"/>
+            <wp:docPr id="3" name="Picture 3"/>
+            <wp:cNvGraphicFramePr>
+              <a:graphicFrameLocks xmlns:a="http://schemas.openxmlformats.org/drawingml/2006/main" noChangeAspect="1"/>
+            </wp:cNvGraphicFramePr>
+            <a:graphic xmlns:a="http://schemas.openxmlformats.org/drawingml/2006/main">
+              <a:graphicData uri="http://schemas.openxmlformats.org/drawingml/2006/picture">
+                <pic:pic xmlns:pic="http://schemas.openxmlformats.org/drawingml/2006/picture">
+                  <pic:nvPicPr>
+                    <pic:cNvPr id="3" name="appdeactivate.png"/>
+                    <pic:cNvPicPr/>
+                  </pic:nvPicPr>
+                  <pic:blipFill rotWithShape="1">
+                    <a:blip r:embed="rId16">
+                      <a:extLst>
+                        <a:ext uri="{28A0092B-C50C-407E-A947-70E740481C1C}">
+                          <a14:useLocalDpi xmlns:a14="http://schemas.microsoft.com/office/drawing/2010/main" val="0"/>
+                        </a:ext>
+                      </a:extLst>
+                    </a:blip>
+                    <a:srcRect l="70297"/>
+                    <a:stretch/>
+                  </pic:blipFill>
+                  <pic:spPr bwMode="auto">
+                    <a:xfrm>
+                      <a:off x="0" y="0"/>
+                      <a:ext cx="4146366" cy="4301025"/>
+                    </a:xfrm>
+                    <a:prstGeom prst="rect">
+                      <a:avLst/>
+                    </a:prstGeom>
+                    <a:ln>
+                      <a:noFill/>
+                    </a:ln>
+                    <a:extLst>
+                      <a:ext uri="{53640926-AAD7-44D8-BBD7-CCE9431645EC}">
+                        <a14:shadowObscured xmlns:a14="http://schemas.microsoft.com/office/drawing/2010/main"/>
+                      </a:ext>
+                    </a:extLst>
+                  </pic:spPr>
+                </pic:pic>
+              </a:graphicData>
+            </a:graphic>
+          </wp:inline>
+        </w:drawing>
+      </w:r>
+    </w:p>
+    <w:p>
+      <w:pPr>
+        <w:pStyle w:val="ListParagraph"/>
+        <w:numPr>
+          <w:ilvl w:val="0"/>
+          <w:numId w:val="12"/>
+        </w:numPr>
+      </w:pPr>
+      <w:r>
+        <w:t>Pressing the logo will show side navigation bar with a list of settings pages</w:t>
+      </w:r>
+    </w:p>
+    <w:p>
+      <w:pPr>
+        <w:pStyle w:val="ListParagraph"/>
+        <w:numPr>
+          <w:ilvl w:val="1"/>
+          <w:numId w:val="12"/>
+        </w:numPr>
+      </w:pPr>
+      <w:r>
+        <w:t>Rest of page will go into disabled state while navigation bar is on show</w:t>
+      </w:r>
+    </w:p>
+    <w:p>
+      <w:pPr>
+        <w:pStyle w:val="ListParagraph"/>
+        <w:numPr>
+          <w:ilvl w:val="1"/>
+          <w:numId w:val="12"/>
+        </w:numPr>
+      </w:pPr>
+      <w:r>
+        <w:t>Navigation will show/hide on swipe right/left</w:t>
+      </w:r>
     </w:p>
     <w:sectPr>
       <w:pgSz w:w="11906" w:h="16838"/>
@@ -1207,8 +1670,121 @@
 </file>
 
 <file path=word/numbering.xml><?xml version="1.0" encoding="utf-8"?>
-<w:numbering xmlns:wpc="http://schemas.microsoft.com/office/word/2010/wordprocessingCanvas" xmlns:mc="http://schemas.openxmlformats.org/markup-compatibility/2006" xmlns:o="urn:schemas-microsoft-com:office:office" xmlns:r="http://schemas.openxmlformats.org/officeDocument/2006/relationships" xmlns:m="http://schemas.openxmlformats.org/officeDocument/2006/math" xmlns:v="urn:schemas-microsoft-com:vml" xmlns:wp14="http://schemas.microsoft.com/office/word/2010/wordprocessingDrawing" xmlns:wp="http://schemas.openxmlformats.org/drawingml/2006/wordprocessingDrawing" xmlns:w10="urn:schemas-microsoft-com:office:word" xmlns:w="http://schemas.openxmlformats.org/wordprocessingml/2006/main" xmlns:w14="http://schemas.microsoft.com/office/word/2010/wordml" xmlns:wpg="http://schemas.microsoft.com/office/word/2010/wordprocessingGroup" xmlns:wpi="http://schemas.microsoft.com/office/word/2010/wordprocessingInk" xmlns:wne="http://schemas.microsoft.com/office/word/2006/wordml" xmlns:wps="http://schemas.microsoft.com/office/word/2010/wordprocessingShape" mc:Ignorable="w14 wp14">
+<w:numbering xmlns:wpc="http://schemas.microsoft.com/office/word/2010/wordprocessingCanvas" xmlns:mc="http://schemas.openxmlformats.org/markup-compatibility/2006" xmlns:o="urn:schemas-microsoft-com:office:office" xmlns:r="http://schemas.openxmlformats.org/officeDocument/2006/relationships" xmlns:m="http://schemas.openxmlformats.org/officeDocument/2006/math" xmlns:v="urn:schemas-microsoft-com:vml" xmlns:wp14="http://schemas.microsoft.com/office/word/2010/wordprocessingDrawing" xmlns:wp="http://schemas.openxmlformats.org/drawingml/2006/wordprocessingDrawing" xmlns:w10="urn:schemas-microsoft-com:office:word" xmlns:w="http://schemas.openxmlformats.org/wordprocessingml/2006/main" xmlns:w14="http://schemas.microsoft.com/office/word/2010/wordml" xmlns:w15="http://schemas.microsoft.com/office/word/2012/wordml" xmlns:wpg="http://schemas.microsoft.com/office/word/2010/wordprocessingGroup" xmlns:wpi="http://schemas.microsoft.com/office/word/2010/wordprocessingInk" xmlns:wne="http://schemas.microsoft.com/office/word/2006/wordml" xmlns:wps="http://schemas.microsoft.com/office/word/2010/wordprocessingShape" mc:Ignorable="w14 w15 wp14">
   <w:abstractNum w:abstractNumId="0">
+    <w:nsid w:val="08AA1D94"/>
+    <w:multiLevelType w:val="hybridMultilevel"/>
+    <w:tmpl w:val="FEB89262"/>
+    <w:lvl w:ilvl="0" w:tplc="08090001">
+      <w:start w:val="1"/>
+      <w:numFmt w:val="bullet"/>
+      <w:lvlText w:val=""/>
+      <w:lvlJc w:val="left"/>
+      <w:pPr>
+        <w:ind w:left="720" w:hanging="360"/>
+      </w:pPr>
+      <w:rPr>
+        <w:rFonts w:ascii="Symbol" w:hAnsi="Symbol" w:hint="default"/>
+      </w:rPr>
+    </w:lvl>
+    <w:lvl w:ilvl="1" w:tplc="B038C92C">
+      <w:start w:val="1"/>
+      <w:numFmt w:val="bullet"/>
+      <w:lvlText w:val="-"/>
+      <w:lvlJc w:val="left"/>
+      <w:pPr>
+        <w:ind w:left="1440" w:hanging="360"/>
+      </w:pPr>
+      <w:rPr>
+        <w:rFonts w:ascii="Courier New" w:hAnsi="Courier New" w:hint="default"/>
+      </w:rPr>
+    </w:lvl>
+    <w:lvl w:ilvl="2" w:tplc="08090005" w:tentative="1">
+      <w:start w:val="1"/>
+      <w:numFmt w:val="bullet"/>
+      <w:lvlText w:val=""/>
+      <w:lvlJc w:val="left"/>
+      <w:pPr>
+        <w:ind w:left="2160" w:hanging="360"/>
+      </w:pPr>
+      <w:rPr>
+        <w:rFonts w:ascii="Wingdings" w:hAnsi="Wingdings" w:hint="default"/>
+      </w:rPr>
+    </w:lvl>
+    <w:lvl w:ilvl="3" w:tplc="08090001" w:tentative="1">
+      <w:start w:val="1"/>
+      <w:numFmt w:val="bullet"/>
+      <w:lvlText w:val=""/>
+      <w:lvlJc w:val="left"/>
+      <w:pPr>
+        <w:ind w:left="2880" w:hanging="360"/>
+      </w:pPr>
+      <w:rPr>
+        <w:rFonts w:ascii="Symbol" w:hAnsi="Symbol" w:hint="default"/>
+      </w:rPr>
+    </w:lvl>
+    <w:lvl w:ilvl="4" w:tplc="08090003" w:tentative="1">
+      <w:start w:val="1"/>
+      <w:numFmt w:val="bullet"/>
+      <w:lvlText w:val="o"/>
+      <w:lvlJc w:val="left"/>
+      <w:pPr>
+        <w:ind w:left="3600" w:hanging="360"/>
+      </w:pPr>
+      <w:rPr>
+        <w:rFonts w:ascii="Courier New" w:hAnsi="Courier New" w:cs="Courier New" w:hint="default"/>
+      </w:rPr>
+    </w:lvl>
+    <w:lvl w:ilvl="5" w:tplc="08090005" w:tentative="1">
+      <w:start w:val="1"/>
+      <w:numFmt w:val="bullet"/>
+      <w:lvlText w:val=""/>
+      <w:lvlJc w:val="left"/>
+      <w:pPr>
+        <w:ind w:left="4320" w:hanging="360"/>
+      </w:pPr>
+      <w:rPr>
+        <w:rFonts w:ascii="Wingdings" w:hAnsi="Wingdings" w:hint="default"/>
+      </w:rPr>
+    </w:lvl>
+    <w:lvl w:ilvl="6" w:tplc="08090001" w:tentative="1">
+      <w:start w:val="1"/>
+      <w:numFmt w:val="bullet"/>
+      <w:lvlText w:val=""/>
+      <w:lvlJc w:val="left"/>
+      <w:pPr>
+        <w:ind w:left="5040" w:hanging="360"/>
+      </w:pPr>
+      <w:rPr>
+        <w:rFonts w:ascii="Symbol" w:hAnsi="Symbol" w:hint="default"/>
+      </w:rPr>
+    </w:lvl>
+    <w:lvl w:ilvl="7" w:tplc="08090003" w:tentative="1">
+      <w:start w:val="1"/>
+      <w:numFmt w:val="bullet"/>
+      <w:lvlText w:val="o"/>
+      <w:lvlJc w:val="left"/>
+      <w:pPr>
+        <w:ind w:left="5760" w:hanging="360"/>
+      </w:pPr>
+      <w:rPr>
+        <w:rFonts w:ascii="Courier New" w:hAnsi="Courier New" w:cs="Courier New" w:hint="default"/>
+      </w:rPr>
+    </w:lvl>
+    <w:lvl w:ilvl="8" w:tplc="08090005" w:tentative="1">
+      <w:start w:val="1"/>
+      <w:numFmt w:val="bullet"/>
+      <w:lvlText w:val=""/>
+      <w:lvlJc w:val="left"/>
+      <w:pPr>
+        <w:ind w:left="6480" w:hanging="360"/>
+      </w:pPr>
+      <w:rPr>
+        <w:rFonts w:ascii="Wingdings" w:hAnsi="Wingdings" w:hint="default"/>
+      </w:rPr>
+    </w:lvl>
+  </w:abstractNum>
+  <w:abstractNum w:abstractNumId="1">
     <w:nsid w:val="17961C07"/>
     <w:multiLevelType w:val="hybridMultilevel"/>
     <w:tmpl w:val="627EEF30"/>
@@ -1321,7 +1897,7 @@
       </w:rPr>
     </w:lvl>
   </w:abstractNum>
-  <w:abstractNum w:abstractNumId="1">
+  <w:abstractNum w:abstractNumId="2">
     <w:nsid w:val="1E7648E1"/>
     <w:multiLevelType w:val="hybridMultilevel"/>
     <w:tmpl w:val="57048942"/>
@@ -1434,7 +2010,7 @@
       </w:rPr>
     </w:lvl>
   </w:abstractNum>
-  <w:abstractNum w:abstractNumId="2">
+  <w:abstractNum w:abstractNumId="3">
     <w:nsid w:val="21131443"/>
     <w:multiLevelType w:val="hybridMultilevel"/>
     <w:tmpl w:val="02CC830E"/>
@@ -1547,7 +2123,120 @@
       </w:rPr>
     </w:lvl>
   </w:abstractNum>
-  <w:abstractNum w:abstractNumId="3">
+  <w:abstractNum w:abstractNumId="4">
+    <w:nsid w:val="24CD08ED"/>
+    <w:multiLevelType w:val="hybridMultilevel"/>
+    <w:tmpl w:val="2C12247A"/>
+    <w:lvl w:ilvl="0" w:tplc="B038C92C">
+      <w:start w:val="1"/>
+      <w:numFmt w:val="bullet"/>
+      <w:lvlText w:val="-"/>
+      <w:lvlJc w:val="left"/>
+      <w:pPr>
+        <w:ind w:left="720" w:hanging="360"/>
+      </w:pPr>
+      <w:rPr>
+        <w:rFonts w:ascii="Courier New" w:hAnsi="Courier New" w:hint="default"/>
+      </w:rPr>
+    </w:lvl>
+    <w:lvl w:ilvl="1" w:tplc="08090003" w:tentative="1">
+      <w:start w:val="1"/>
+      <w:numFmt w:val="bullet"/>
+      <w:lvlText w:val="o"/>
+      <w:lvlJc w:val="left"/>
+      <w:pPr>
+        <w:ind w:left="1440" w:hanging="360"/>
+      </w:pPr>
+      <w:rPr>
+        <w:rFonts w:ascii="Courier New" w:hAnsi="Courier New" w:cs="Courier New" w:hint="default"/>
+      </w:rPr>
+    </w:lvl>
+    <w:lvl w:ilvl="2" w:tplc="08090005" w:tentative="1">
+      <w:start w:val="1"/>
+      <w:numFmt w:val="bullet"/>
+      <w:lvlText w:val=""/>
+      <w:lvlJc w:val="left"/>
+      <w:pPr>
+        <w:ind w:left="2160" w:hanging="360"/>
+      </w:pPr>
+      <w:rPr>
+        <w:rFonts w:ascii="Wingdings" w:hAnsi="Wingdings" w:hint="default"/>
+      </w:rPr>
+    </w:lvl>
+    <w:lvl w:ilvl="3" w:tplc="08090001" w:tentative="1">
+      <w:start w:val="1"/>
+      <w:numFmt w:val="bullet"/>
+      <w:lvlText w:val=""/>
+      <w:lvlJc w:val="left"/>
+      <w:pPr>
+        <w:ind w:left="2880" w:hanging="360"/>
+      </w:pPr>
+      <w:rPr>
+        <w:rFonts w:ascii="Symbol" w:hAnsi="Symbol" w:hint="default"/>
+      </w:rPr>
+    </w:lvl>
+    <w:lvl w:ilvl="4" w:tplc="08090003" w:tentative="1">
+      <w:start w:val="1"/>
+      <w:numFmt w:val="bullet"/>
+      <w:lvlText w:val="o"/>
+      <w:lvlJc w:val="left"/>
+      <w:pPr>
+        <w:ind w:left="3600" w:hanging="360"/>
+      </w:pPr>
+      <w:rPr>
+        <w:rFonts w:ascii="Courier New" w:hAnsi="Courier New" w:cs="Courier New" w:hint="default"/>
+      </w:rPr>
+    </w:lvl>
+    <w:lvl w:ilvl="5" w:tplc="08090005" w:tentative="1">
+      <w:start w:val="1"/>
+      <w:numFmt w:val="bullet"/>
+      <w:lvlText w:val=""/>
+      <w:lvlJc w:val="left"/>
+      <w:pPr>
+        <w:ind w:left="4320" w:hanging="360"/>
+      </w:pPr>
+      <w:rPr>
+        <w:rFonts w:ascii="Wingdings" w:hAnsi="Wingdings" w:hint="default"/>
+      </w:rPr>
+    </w:lvl>
+    <w:lvl w:ilvl="6" w:tplc="08090001" w:tentative="1">
+      <w:start w:val="1"/>
+      <w:numFmt w:val="bullet"/>
+      <w:lvlText w:val=""/>
+      <w:lvlJc w:val="left"/>
+      <w:pPr>
+        <w:ind w:left="5040" w:hanging="360"/>
+      </w:pPr>
+      <w:rPr>
+        <w:rFonts w:ascii="Symbol" w:hAnsi="Symbol" w:hint="default"/>
+      </w:rPr>
+    </w:lvl>
+    <w:lvl w:ilvl="7" w:tplc="08090003" w:tentative="1">
+      <w:start w:val="1"/>
+      <w:numFmt w:val="bullet"/>
+      <w:lvlText w:val="o"/>
+      <w:lvlJc w:val="left"/>
+      <w:pPr>
+        <w:ind w:left="5760" w:hanging="360"/>
+      </w:pPr>
+      <w:rPr>
+        <w:rFonts w:ascii="Courier New" w:hAnsi="Courier New" w:cs="Courier New" w:hint="default"/>
+      </w:rPr>
+    </w:lvl>
+    <w:lvl w:ilvl="8" w:tplc="08090005" w:tentative="1">
+      <w:start w:val="1"/>
+      <w:numFmt w:val="bullet"/>
+      <w:lvlText w:val=""/>
+      <w:lvlJc w:val="left"/>
+      <w:pPr>
+        <w:ind w:left="6480" w:hanging="360"/>
+      </w:pPr>
+      <w:rPr>
+        <w:rFonts w:ascii="Wingdings" w:hAnsi="Wingdings" w:hint="default"/>
+      </w:rPr>
+    </w:lvl>
+  </w:abstractNum>
+  <w:abstractNum w:abstractNumId="5">
     <w:nsid w:val="259034B5"/>
     <w:multiLevelType w:val="hybridMultilevel"/>
     <w:tmpl w:val="6BB0A280"/>
@@ -1660,7 +2349,7 @@
       </w:rPr>
     </w:lvl>
   </w:abstractNum>
-  <w:abstractNum w:abstractNumId="4">
+  <w:abstractNum w:abstractNumId="6">
     <w:nsid w:val="2D926337"/>
     <w:multiLevelType w:val="hybridMultilevel"/>
     <w:tmpl w:val="248C8C92"/>
@@ -1773,7 +2462,233 @@
       </w:rPr>
     </w:lvl>
   </w:abstractNum>
-  <w:abstractNum w:abstractNumId="5">
+  <w:abstractNum w:abstractNumId="7">
+    <w:nsid w:val="48D856CA"/>
+    <w:multiLevelType w:val="hybridMultilevel"/>
+    <w:tmpl w:val="8D8009B6"/>
+    <w:lvl w:ilvl="0" w:tplc="08090001">
+      <w:start w:val="1"/>
+      <w:numFmt w:val="bullet"/>
+      <w:lvlText w:val=""/>
+      <w:lvlJc w:val="left"/>
+      <w:pPr>
+        <w:ind w:left="720" w:hanging="360"/>
+      </w:pPr>
+      <w:rPr>
+        <w:rFonts w:ascii="Symbol" w:hAnsi="Symbol" w:hint="default"/>
+      </w:rPr>
+    </w:lvl>
+    <w:lvl w:ilvl="1" w:tplc="B038C92C">
+      <w:start w:val="1"/>
+      <w:numFmt w:val="bullet"/>
+      <w:lvlText w:val="-"/>
+      <w:lvlJc w:val="left"/>
+      <w:pPr>
+        <w:ind w:left="1440" w:hanging="360"/>
+      </w:pPr>
+      <w:rPr>
+        <w:rFonts w:ascii="Courier New" w:hAnsi="Courier New" w:hint="default"/>
+      </w:rPr>
+    </w:lvl>
+    <w:lvl w:ilvl="2" w:tplc="08090005" w:tentative="1">
+      <w:start w:val="1"/>
+      <w:numFmt w:val="bullet"/>
+      <w:lvlText w:val=""/>
+      <w:lvlJc w:val="left"/>
+      <w:pPr>
+        <w:ind w:left="2160" w:hanging="360"/>
+      </w:pPr>
+      <w:rPr>
+        <w:rFonts w:ascii="Wingdings" w:hAnsi="Wingdings" w:hint="default"/>
+      </w:rPr>
+    </w:lvl>
+    <w:lvl w:ilvl="3" w:tplc="08090001" w:tentative="1">
+      <w:start w:val="1"/>
+      <w:numFmt w:val="bullet"/>
+      <w:lvlText w:val=""/>
+      <w:lvlJc w:val="left"/>
+      <w:pPr>
+        <w:ind w:left="2880" w:hanging="360"/>
+      </w:pPr>
+      <w:rPr>
+        <w:rFonts w:ascii="Symbol" w:hAnsi="Symbol" w:hint="default"/>
+      </w:rPr>
+    </w:lvl>
+    <w:lvl w:ilvl="4" w:tplc="08090003" w:tentative="1">
+      <w:start w:val="1"/>
+      <w:numFmt w:val="bullet"/>
+      <w:lvlText w:val="o"/>
+      <w:lvlJc w:val="left"/>
+      <w:pPr>
+        <w:ind w:left="3600" w:hanging="360"/>
+      </w:pPr>
+      <w:rPr>
+        <w:rFonts w:ascii="Courier New" w:hAnsi="Courier New" w:cs="Courier New" w:hint="default"/>
+      </w:rPr>
+    </w:lvl>
+    <w:lvl w:ilvl="5" w:tplc="08090005" w:tentative="1">
+      <w:start w:val="1"/>
+      <w:numFmt w:val="bullet"/>
+      <w:lvlText w:val=""/>
+      <w:lvlJc w:val="left"/>
+      <w:pPr>
+        <w:ind w:left="4320" w:hanging="360"/>
+      </w:pPr>
+      <w:rPr>
+        <w:rFonts w:ascii="Wingdings" w:hAnsi="Wingdings" w:hint="default"/>
+      </w:rPr>
+    </w:lvl>
+    <w:lvl w:ilvl="6" w:tplc="08090001" w:tentative="1">
+      <w:start w:val="1"/>
+      <w:numFmt w:val="bullet"/>
+      <w:lvlText w:val=""/>
+      <w:lvlJc w:val="left"/>
+      <w:pPr>
+        <w:ind w:left="5040" w:hanging="360"/>
+      </w:pPr>
+      <w:rPr>
+        <w:rFonts w:ascii="Symbol" w:hAnsi="Symbol" w:hint="default"/>
+      </w:rPr>
+    </w:lvl>
+    <w:lvl w:ilvl="7" w:tplc="08090003" w:tentative="1">
+      <w:start w:val="1"/>
+      <w:numFmt w:val="bullet"/>
+      <w:lvlText w:val="o"/>
+      <w:lvlJc w:val="left"/>
+      <w:pPr>
+        <w:ind w:left="5760" w:hanging="360"/>
+      </w:pPr>
+      <w:rPr>
+        <w:rFonts w:ascii="Courier New" w:hAnsi="Courier New" w:cs="Courier New" w:hint="default"/>
+      </w:rPr>
+    </w:lvl>
+    <w:lvl w:ilvl="8" w:tplc="08090005" w:tentative="1">
+      <w:start w:val="1"/>
+      <w:numFmt w:val="bullet"/>
+      <w:lvlText w:val=""/>
+      <w:lvlJc w:val="left"/>
+      <w:pPr>
+        <w:ind w:left="6480" w:hanging="360"/>
+      </w:pPr>
+      <w:rPr>
+        <w:rFonts w:ascii="Wingdings" w:hAnsi="Wingdings" w:hint="default"/>
+      </w:rPr>
+    </w:lvl>
+  </w:abstractNum>
+  <w:abstractNum w:abstractNumId="8">
+    <w:nsid w:val="63C7093F"/>
+    <w:multiLevelType w:val="hybridMultilevel"/>
+    <w:tmpl w:val="674415FE"/>
+    <w:lvl w:ilvl="0" w:tplc="08090001">
+      <w:start w:val="1"/>
+      <w:numFmt w:val="bullet"/>
+      <w:lvlText w:val=""/>
+      <w:lvlJc w:val="left"/>
+      <w:pPr>
+        <w:ind w:left="720" w:hanging="360"/>
+      </w:pPr>
+      <w:rPr>
+        <w:rFonts w:ascii="Symbol" w:hAnsi="Symbol" w:hint="default"/>
+      </w:rPr>
+    </w:lvl>
+    <w:lvl w:ilvl="1" w:tplc="B038C92C">
+      <w:start w:val="1"/>
+      <w:numFmt w:val="bullet"/>
+      <w:lvlText w:val="-"/>
+      <w:lvlJc w:val="left"/>
+      <w:pPr>
+        <w:ind w:left="1440" w:hanging="360"/>
+      </w:pPr>
+      <w:rPr>
+        <w:rFonts w:ascii="Courier New" w:hAnsi="Courier New" w:hint="default"/>
+      </w:rPr>
+    </w:lvl>
+    <w:lvl w:ilvl="2" w:tplc="08090005" w:tentative="1">
+      <w:start w:val="1"/>
+      <w:numFmt w:val="bullet"/>
+      <w:lvlText w:val=""/>
+      <w:lvlJc w:val="left"/>
+      <w:pPr>
+        <w:ind w:left="2160" w:hanging="360"/>
+      </w:pPr>
+      <w:rPr>
+        <w:rFonts w:ascii="Wingdings" w:hAnsi="Wingdings" w:hint="default"/>
+      </w:rPr>
+    </w:lvl>
+    <w:lvl w:ilvl="3" w:tplc="08090001" w:tentative="1">
+      <w:start w:val="1"/>
+      <w:numFmt w:val="bullet"/>
+      <w:lvlText w:val=""/>
+      <w:lvlJc w:val="left"/>
+      <w:pPr>
+        <w:ind w:left="2880" w:hanging="360"/>
+      </w:pPr>
+      <w:rPr>
+        <w:rFonts w:ascii="Symbol" w:hAnsi="Symbol" w:hint="default"/>
+      </w:rPr>
+    </w:lvl>
+    <w:lvl w:ilvl="4" w:tplc="08090003" w:tentative="1">
+      <w:start w:val="1"/>
+      <w:numFmt w:val="bullet"/>
+      <w:lvlText w:val="o"/>
+      <w:lvlJc w:val="left"/>
+      <w:pPr>
+        <w:ind w:left="3600" w:hanging="360"/>
+      </w:pPr>
+      <w:rPr>
+        <w:rFonts w:ascii="Courier New" w:hAnsi="Courier New" w:cs="Courier New" w:hint="default"/>
+      </w:rPr>
+    </w:lvl>
+    <w:lvl w:ilvl="5" w:tplc="08090005" w:tentative="1">
+      <w:start w:val="1"/>
+      <w:numFmt w:val="bullet"/>
+      <w:lvlText w:val=""/>
+      <w:lvlJc w:val="left"/>
+      <w:pPr>
+        <w:ind w:left="4320" w:hanging="360"/>
+      </w:pPr>
+      <w:rPr>
+        <w:rFonts w:ascii="Wingdings" w:hAnsi="Wingdings" w:hint="default"/>
+      </w:rPr>
+    </w:lvl>
+    <w:lvl w:ilvl="6" w:tplc="08090001" w:tentative="1">
+      <w:start w:val="1"/>
+      <w:numFmt w:val="bullet"/>
+      <w:lvlText w:val=""/>
+      <w:lvlJc w:val="left"/>
+      <w:pPr>
+        <w:ind w:left="5040" w:hanging="360"/>
+      </w:pPr>
+      <w:rPr>
+        <w:rFonts w:ascii="Symbol" w:hAnsi="Symbol" w:hint="default"/>
+      </w:rPr>
+    </w:lvl>
+    <w:lvl w:ilvl="7" w:tplc="08090003" w:tentative="1">
+      <w:start w:val="1"/>
+      <w:numFmt w:val="bullet"/>
+      <w:lvlText w:val="o"/>
+      <w:lvlJc w:val="left"/>
+      <w:pPr>
+        <w:ind w:left="5760" w:hanging="360"/>
+      </w:pPr>
+      <w:rPr>
+        <w:rFonts w:ascii="Courier New" w:hAnsi="Courier New" w:cs="Courier New" w:hint="default"/>
+      </w:rPr>
+    </w:lvl>
+    <w:lvl w:ilvl="8" w:tplc="08090005" w:tentative="1">
+      <w:start w:val="1"/>
+      <w:numFmt w:val="bullet"/>
+      <w:lvlText w:val=""/>
+      <w:lvlJc w:val="left"/>
+      <w:pPr>
+        <w:ind w:left="6480" w:hanging="360"/>
+      </w:pPr>
+      <w:rPr>
+        <w:rFonts w:ascii="Wingdings" w:hAnsi="Wingdings" w:hint="default"/>
+      </w:rPr>
+    </w:lvl>
+  </w:abstractNum>
+  <w:abstractNum w:abstractNumId="9">
     <w:nsid w:val="699420BA"/>
     <w:multiLevelType w:val="hybridMultilevel"/>
     <w:tmpl w:val="7B9456A6"/>
@@ -1886,7 +2801,7 @@
       </w:rPr>
     </w:lvl>
   </w:abstractNum>
-  <w:abstractNum w:abstractNumId="6">
+  <w:abstractNum w:abstractNumId="10">
     <w:nsid w:val="6D01001C"/>
     <w:multiLevelType w:val="hybridMultilevel"/>
     <w:tmpl w:val="EEA60DD2"/>
@@ -1999,7 +2914,7 @@
       </w:rPr>
     </w:lvl>
   </w:abstractNum>
-  <w:abstractNum w:abstractNumId="7">
+  <w:abstractNum w:abstractNumId="11">
     <w:nsid w:val="718F4846"/>
     <w:multiLevelType w:val="hybridMultilevel"/>
     <w:tmpl w:val="D8167456"/>
@@ -2113,34 +3028,46 @@
     </w:lvl>
   </w:abstractNum>
   <w:num w:numId="1">
+    <w:abstractNumId w:val="2"/>
+  </w:num>
+  <w:num w:numId="2">
+    <w:abstractNumId w:val="9"/>
+  </w:num>
+  <w:num w:numId="3">
     <w:abstractNumId w:val="1"/>
   </w:num>
-  <w:num w:numId="2">
+  <w:num w:numId="4">
+    <w:abstractNumId w:val="6"/>
+  </w:num>
+  <w:num w:numId="5">
     <w:abstractNumId w:val="5"/>
   </w:num>
-  <w:num w:numId="3">
+  <w:num w:numId="6">
+    <w:abstractNumId w:val="10"/>
+  </w:num>
+  <w:num w:numId="7">
+    <w:abstractNumId w:val="3"/>
+  </w:num>
+  <w:num w:numId="8">
+    <w:abstractNumId w:val="11"/>
+  </w:num>
+  <w:num w:numId="9">
+    <w:abstractNumId w:val="8"/>
+  </w:num>
+  <w:num w:numId="10">
     <w:abstractNumId w:val="0"/>
   </w:num>
-  <w:num w:numId="4">
+  <w:num w:numId="11">
     <w:abstractNumId w:val="4"/>
   </w:num>
-  <w:num w:numId="5">
-    <w:abstractNumId w:val="3"/>
-  </w:num>
-  <w:num w:numId="6">
-    <w:abstractNumId w:val="6"/>
-  </w:num>
-  <w:num w:numId="7">
-    <w:abstractNumId w:val="2"/>
-  </w:num>
-  <w:num w:numId="8">
+  <w:num w:numId="12">
     <w:abstractNumId w:val="7"/>
   </w:num>
 </w:numbering>
 </file>
 
 <file path=word/styles.xml><?xml version="1.0" encoding="utf-8"?>
-<w:styles xmlns:mc="http://schemas.openxmlformats.org/markup-compatibility/2006" xmlns:r="http://schemas.openxmlformats.org/officeDocument/2006/relationships" xmlns:w="http://schemas.openxmlformats.org/wordprocessingml/2006/main" xmlns:w14="http://schemas.microsoft.com/office/word/2010/wordml" mc:Ignorable="w14">
+<w:styles xmlns:mc="http://schemas.openxmlformats.org/markup-compatibility/2006" xmlns:r="http://schemas.openxmlformats.org/officeDocument/2006/relationships" xmlns:w="http://schemas.openxmlformats.org/wordprocessingml/2006/main" xmlns:w14="http://schemas.microsoft.com/office/word/2010/wordml" xmlns:w15="http://schemas.microsoft.com/office/word/2012/wordml" mc:Ignorable="w14 w15">
   <w:docDefaults>
     <w:rPrDefault>
       <w:rPr>
@@ -2156,498 +3083,378 @@
       </w:pPr>
     </w:pPrDefault>
   </w:docDefaults>
-  <w:latentStyles w:defLockedState="0" w:defUIPriority="99" w:defSemiHidden="1" w:defUnhideWhenUsed="1" w:defQFormat="0" w:count="267">
-    <w:lsdException w:name="Normal" w:semiHidden="0" w:uiPriority="0" w:unhideWhenUsed="0" w:qFormat="1"/>
-    <w:lsdException w:name="heading 1" w:semiHidden="0" w:uiPriority="9" w:unhideWhenUsed="0" w:qFormat="1"/>
-    <w:lsdException w:name="heading 2" w:uiPriority="9" w:qFormat="1"/>
-    <w:lsdException w:name="heading 3" w:uiPriority="9" w:qFormat="1"/>
-    <w:lsdException w:name="heading 4" w:uiPriority="9" w:qFormat="1"/>
-    <w:lsdException w:name="heading 5" w:uiPriority="9" w:qFormat="1"/>
-    <w:lsdException w:name="heading 6" w:uiPriority="9" w:qFormat="1"/>
-    <w:lsdException w:name="heading 7" w:uiPriority="9" w:qFormat="1"/>
-    <w:lsdException w:name="heading 8" w:uiPriority="9" w:qFormat="1"/>
-    <w:lsdException w:name="heading 9" w:uiPriority="9" w:qFormat="1"/>
-    <w:lsdException w:name="toc 1" w:uiPriority="39"/>
-    <w:lsdException w:name="toc 2" w:uiPriority="39"/>
-    <w:lsdException w:name="toc 3" w:uiPriority="39"/>
-    <w:lsdException w:name="toc 4" w:uiPriority="39"/>
-    <w:lsdException w:name="toc 5" w:uiPriority="39"/>
-    <w:lsdException w:name="toc 6" w:uiPriority="39"/>
-    <w:lsdException w:name="toc 7" w:uiPriority="39"/>
-    <w:lsdException w:name="toc 8" w:uiPriority="39"/>
-    <w:lsdException w:name="toc 9" w:uiPriority="39"/>
-    <w:lsdException w:name="caption" w:uiPriority="35" w:qFormat="1"/>
-    <w:lsdException w:name="Title" w:semiHidden="0" w:uiPriority="10" w:unhideWhenUsed="0" w:qFormat="1"/>
-    <w:lsdException w:name="Default Paragraph Font" w:uiPriority="1"/>
-    <w:lsdException w:name="Subtitle" w:semiHidden="0" w:uiPriority="11" w:unhideWhenUsed="0" w:qFormat="1"/>
-    <w:lsdException w:name="Strong" w:semiHidden="0" w:uiPriority="22" w:unhideWhenUsed="0" w:qFormat="1"/>
-    <w:lsdException w:name="Emphasis" w:semiHidden="0" w:uiPriority="20" w:unhideWhenUsed="0" w:qFormat="1"/>
-    <w:lsdException w:name="Table Grid" w:semiHidden="0" w:uiPriority="59" w:unhideWhenUsed="0"/>
-    <w:lsdException w:name="Placeholder Text" w:unhideWhenUsed="0"/>
-    <w:lsdException w:name="No Spacing" w:semiHidden="0" w:uiPriority="1" w:unhideWhenUsed="0" w:qFormat="1"/>
-    <w:lsdException w:name="Light Shading" w:semiHidden="0" w:uiPriority="60" w:unhideWhenUsed="0"/>
-    <w:lsdException w:name="Light List" w:semiHidden="0" w:uiPriority="61" w:unhideWhenUsed="0"/>
-    <w:lsdException w:name="Light Grid" w:semiHidden="0" w:uiPriority="62" w:unhideWhenUsed="0"/>
-    <w:lsdException w:name="Medium Shading 1" w:semiHidden="0" w:uiPriority="63" w:unhideWhenUsed="0"/>
-    <w:lsdException w:name="Medium Shading 2" w:semiHidden="0" w:uiPriority="64" w:unhideWhenUsed="0"/>
-    <w:lsdException w:name="Medium List 1" w:semiHidden="0" w:uiPriority="65" w:unhideWhenUsed="0"/>
-    <w:lsdException w:name="Medium List 2" w:semiHidden="0" w:uiPriority="66" w:unhideWhenUsed="0"/>
-    <w:lsdException w:name="Medium Grid 1" w:semiHidden="0" w:uiPriority="67" w:unhideWhenUsed="0"/>
-    <w:lsdException w:name="Medium Grid 2" w:semiHidden="0" w:uiPriority="68" w:unhideWhenUsed="0"/>
-    <w:lsdException w:name="Medium Grid 3" w:semiHidden="0" w:uiPriority="69" w:unhideWhenUsed="0"/>
-    <w:lsdException w:name="Dark List" w:semiHidden="0" w:uiPriority="70" w:unhideWhenUsed="0"/>
-    <w:lsdException w:name="Colorful Shading" w:semiHidden="0" w:uiPriority="71" w:unhideWhenUsed="0"/>
-    <w:lsdException w:name="Colorful List" w:semiHidden="0" w:uiPriority="72" w:unhideWhenUsed="0"/>
-    <w:lsdException w:name="Colorful Grid" w:semiHidden="0" w:uiPriority="73" w:unhideWhenUsed="0"/>
-    <w:lsdException w:name="Light Shading Accent 1" w:semiHidden="0" w:uiPriority="60" w:unhideWhenUsed="0"/>
-    <w:lsdException w:name="Light List Accent 1" w:semiHidden="0" w:uiPriority="61" w:unhideWhenUsed="0"/>
-    <w:lsdException w:name="Light Grid Accent 1" w:semiHidden="0" w:uiPriority="62" w:unhideWhenUsed="0"/>
-    <w:lsdException w:name="Medium Shading 1 Accent 1" w:semiHidden="0" w:uiPriority="63" w:unhideWhenUsed="0"/>
-    <w:lsdException w:name="Medium Shading 2 Accent 1" w:semiHidden="0" w:uiPriority="64" w:unhideWhenUsed="0"/>
-    <w:lsdException w:name="Medium List 1 Accent 1" w:semiHidden="0" w:uiPriority="65" w:unhideWhenUsed="0"/>
-    <w:lsdException w:name="Revision" w:unhideWhenUsed="0"/>
-    <w:lsdException w:name="List Paragraph" w:semiHidden="0" w:uiPriority="34" w:unhideWhenUsed="0" w:qFormat="1"/>
-    <w:lsdException w:name="Quote" w:semiHidden="0" w:uiPriority="29" w:unhideWhenUsed="0" w:qFormat="1"/>
-    <w:lsdException w:name="Intense Quote" w:semiHidden="0" w:uiPriority="30" w:unhideWhenUsed="0" w:qFormat="1"/>
-    <w:lsdException w:name="Medium List 2 Accent 1" w:semiHidden="0" w:uiPriority="66" w:unhideWhenUsed="0"/>
-    <w:lsdException w:name="Medium Grid 1 Accent 1" w:semiHidden="0" w:uiPriority="67" w:unhideWhenUsed="0"/>
-    <w:lsdException w:name="Medium Grid 2 Accent 1" w:semiHidden="0" w:uiPriority="68" w:unhideWhenUsed="0"/>
-    <w:lsdException w:name="Medium Grid 3 Accent 1" w:semiHidden="0" w:uiPriority="69" w:unhideWhenUsed="0"/>
-    <w:lsdException w:name="Dark List Accent 1" w:semiHidden="0" w:uiPriority="70" w:unhideWhenUsed="0"/>
-    <w:lsdException w:name="Colorful Shading Accent 1" w:semiHidden="0" w:uiPriority="71" w:unhideWhenUsed="0"/>
-    <w:lsdException w:name="Colorful List Accent 1" w:semiHidden="0" w:uiPriority="72" w:unhideWhenUsed="0"/>
-    <w:lsdException w:name="Colorful Grid Accent 1" w:semiHidden="0" w:uiPriority="73" w:unhideWhenUsed="0"/>
-    <w:lsdException w:name="Light Shading Accent 2" w:semiHidden="0" w:uiPriority="60" w:unhideWhenUsed="0"/>
-    <w:lsdException w:name="Light List Accent 2" w:semiHidden="0" w:uiPriority="61" w:unhideWhenUsed="0"/>
-    <w:lsdException w:name="Light Grid Accent 2" w:semiHidden="0" w:uiPriority="62" w:unhideWhenUsed="0"/>
-    <w:lsdException w:name="Medium Shading 1 Accent 2" w:semiHidden="0" w:uiPriority="63" w:unhideWhenUsed="0"/>
-    <w:lsdException w:name="Medium Shading 2 Accent 2" w:semiHidden="0" w:uiPriority="64" w:unhideWhenUsed="0"/>
-    <w:lsdException w:name="Medium List 1 Accent 2" w:semiHidden="0" w:uiPriority="65" w:unhideWhenUsed="0"/>
-    <w:lsdException w:name="Medium List 2 Accent 2" w:semiHidden="0" w:uiPriority="66" w:unhideWhenUsed="0"/>
-    <w:lsdException w:name="Medium Grid 1 Accent 2" w:semiHidden="0" w:uiPriority="67" w:unhideWhenUsed="0"/>
-    <w:lsdException w:name="Medium Grid 2 Accent 2" w:semiHidden="0" w:uiPriority="68" w:unhideWhenUsed="0"/>
-    <w:lsdException w:name="Medium Grid 3 Accent 2" w:semiHidden="0" w:uiPriority="69" w:unhideWhenUsed="0"/>
-    <w:lsdException w:name="Dark List Accent 2" w:semiHidden="0" w:uiPriority="70" w:unhideWhenUsed="0"/>
-    <w:lsdException w:name="Colorful Shading Accent 2" w:semiHidden="0" w:uiPriority="71" w:unhideWhenUsed="0"/>
-    <w:lsdException w:name="Colorful List Accent 2" w:semiHidden="0" w:uiPriority="72" w:unhideWhenUsed="0"/>
-    <w:lsdException w:name="Colorful Grid Accent 2" w:semiHidden="0" w:uiPriority="73" w:unhideWhenUsed="0"/>
-    <w:lsdException w:name="Light Shading Accent 3" w:semiHidden="0" w:uiPriority="60" w:unhideWhenUsed="0"/>
-    <w:lsdException w:name="Light List Accent 3" w:semiHidden="0" w:uiPriority="61" w:unhideWhenUsed="0"/>
-    <w:lsdException w:name="Light Grid Accent 3" w:semiHidden="0" w:uiPriority="62" w:unhideWhenUsed="0"/>
-    <w:lsdException w:name="Medium Shading 1 Accent 3" w:semiHidden="0" w:uiPriority="63" w:unhideWhenUsed="0"/>
-    <w:lsdException w:name="Medium Shading 2 Accent 3" w:semiHidden="0" w:uiPriority="64" w:unhideWhenUsed="0"/>
-    <w:lsdException w:name="Medium List 1 Accent 3" w:semiHidden="0" w:uiPriority="65" w:unhideWhenUsed="0"/>
-    <w:lsdException w:name="Medium List 2 Accent 3" w:semiHidden="0" w:uiPriority="66" w:unhideWhenUsed="0"/>
-    <w:lsdException w:name="Medium Grid 1 Accent 3" w:semiHidden="0" w:uiPriority="67" w:unhideWhenUsed="0"/>
-    <w:lsdException w:name="Medium Grid 2 Accent 3" w:semiHidden="0" w:uiPriority="68" w:unhideWhenUsed="0"/>
-    <w:lsdException w:name="Medium Grid 3 Accent 3" w:semiHidden="0" w:uiPriority="69" w:unhideWhenUsed="0"/>
-    <w:lsdException w:name="Dark List Accent 3" w:semiHidden="0" w:uiPriority="70" w:unhideWhenUsed="0"/>
-    <w:lsdException w:name="Colorful Shading Accent 3" w:semiHidden="0" w:uiPriority="71" w:unhideWhenUsed="0"/>
-    <w:lsdException w:name="Colorful List Accent 3" w:semiHidden="0" w:uiPriority="72" w:unhideWhenUsed="0"/>
-    <w:lsdException w:name="Colorful Grid Accent 3" w:semiHidden="0" w:uiPriority="73" w:unhideWhenUsed="0"/>
-    <w:lsdException w:name="Light Shading Accent 4" w:semiHidden="0" w:uiPriority="60" w:unhideWhenUsed="0"/>
-    <w:lsdException w:name="Light List Accent 4" w:semiHidden="0" w:uiPriority="61" w:unhideWhenUsed="0"/>
-    <w:lsdException w:name="Light Grid Accent 4" w:semiHidden="0" w:uiPriority="62" w:unhideWhenUsed="0"/>
-    <w:lsdException w:name="Medium Shading 1 Accent 4" w:semiHidden="0" w:uiPriority="63" w:unhideWhenUsed="0"/>
-    <w:lsdException w:name="Medium Shading 2 Accent 4" w:semiHidden="0" w:uiPriority="64" w:unhideWhenUsed="0"/>
-    <w:lsdException w:name="Medium List 1 Accent 4" w:semiHidden="0" w:uiPriority="65" w:unhideWhenUsed="0"/>
-    <w:lsdException w:name="Medium List 2 Accent 4" w:semiHidden="0" w:uiPriority="66" w:unhideWhenUsed="0"/>
-    <w:lsdException w:name="Medium Grid 1 Accent 4" w:semiHidden="0" w:uiPriority="67" w:unhideWhenUsed="0"/>
-    <w:lsdException w:name="Medium Grid 2 Accent 4" w:semiHidden="0" w:uiPriority="68" w:unhideWhenUsed="0"/>
-    <w:lsdException w:name="Medium Grid 3 Accent 4" w:semiHidden="0" w:uiPriority="69" w:unhideWhenUsed="0"/>
-    <w:lsdException w:name="Dark List Accent 4" w:semiHidden="0" w:uiPriority="70" w:unhideWhenUsed="0"/>
-    <w:lsdException w:name="Colorful Shading Accent 4" w:semiHidden="0" w:uiPriority="71" w:unhideWhenUsed="0"/>
-    <w:lsdException w:name="Colorful List Accent 4" w:semiHidden="0" w:uiPriority="72" w:unhideWhenUsed="0"/>
-    <w:lsdException w:name="Colorful Grid Accent 4" w:semiHidden="0" w:uiPriority="73" w:unhideWhenUsed="0"/>
-    <w:lsdException w:name="Light Shading Accent 5" w:semiHidden="0" w:uiPriority="60" w:unhideWhenUsed="0"/>
-    <w:lsdException w:name="Light List Accent 5" w:semiHidden="0" w:uiPriority="61" w:unhideWhenUsed="0"/>
-    <w:lsdException w:name="Light Grid Accent 5" w:semiHidden="0" w:uiPriority="62" w:unhideWhenUsed="0"/>
-    <w:lsdException w:name="Medium Shading 1 Accent 5" w:semiHidden="0" w:uiPriority="63" w:unhideWhenUsed="0"/>
-    <w:lsdException w:name="Medium Shading 2 Accent 5" w:semiHidden="0" w:uiPriority="64" w:unhideWhenUsed="0"/>
-    <w:lsdException w:name="Medium List 1 Accent 5" w:semiHidden="0" w:uiPriority="65" w:unhideWhenUsed="0"/>
-    <w:lsdException w:name="Medium List 2 Accent 5" w:semiHidden="0" w:uiPriority="66" w:unhideWhenUsed="0"/>
-    <w:lsdException w:name="Medium Grid 1 Accent 5" w:semiHidden="0" w:uiPriority="67" w:unhideWhenUsed="0"/>
-    <w:lsdException w:name="Medium Grid 2 Accent 5" w:semiHidden="0" w:uiPriority="68" w:unhideWhenUsed="0"/>
-    <w:lsdException w:name="Medium Grid 3 Accent 5" w:semiHidden="0" w:uiPriority="69" w:unhideWhenUsed="0"/>
-    <w:lsdException w:name="Dark List Accent 5" w:semiHidden="0" w:uiPriority="70" w:unhideWhenUsed="0"/>
-    <w:lsdException w:name="Colorful Shading Accent 5" w:semiHidden="0" w:uiPriority="71" w:unhideWhenUsed="0"/>
-    <w:lsdException w:name="Colorful List Accent 5" w:semiHidden="0" w:uiPriority="72" w:unhideWhenUsed="0"/>
-    <w:lsdException w:name="Colorful Grid Accent 5" w:semiHidden="0" w:uiPriority="73" w:unhideWhenUsed="0"/>
-    <w:lsdException w:name="Light Shading Accent 6" w:semiHidden="0" w:uiPriority="60" w:unhideWhenUsed="0"/>
-    <w:lsdException w:name="Light List Accent 6" w:semiHidden="0" w:uiPriority="61" w:unhideWhenUsed="0"/>
-    <w:lsdException w:name="Light Grid Accent 6" w:semiHidden="0" w:uiPriority="62" w:unhideWhenUsed="0"/>
-    <w:lsdException w:name="Medium Shading 1 Accent 6" w:semiHidden="0" w:uiPriority="63" w:unhideWhenUsed="0"/>
-    <w:lsdException w:name="Medium Shading 2 Accent 6" w:semiHidden="0" w:uiPriority="64" w:unhideWhenUsed="0"/>
-    <w:lsdException w:name="Medium List 1 Accent 6" w:semiHidden="0" w:uiPriority="65" w:unhideWhenUsed="0"/>
-    <w:lsdException w:name="Medium List 2 Accent 6" w:semiHidden="0" w:uiPriority="66" w:unhideWhenUsed="0"/>
-    <w:lsdException w:name="Medium Grid 1 Accent 6" w:semiHidden="0" w:uiPriority="67" w:unhideWhenUsed="0"/>
-    <w:lsdException w:name="Medium Grid 2 Accent 6" w:semiHidden="0" w:uiPriority="68" w:unhideWhenUsed="0"/>
-    <w:lsdException w:name="Medium Grid 3 Accent 6" w:semiHidden="0" w:uiPriority="69" w:unhideWhenUsed="0"/>
-    <w:lsdException w:name="Dark List Accent 6" w:semiHidden="0" w:uiPriority="70" w:unhideWhenUsed="0"/>
-    <w:lsdException w:name="Colorful Shading Accent 6" w:semiHidden="0" w:uiPriority="71" w:unhideWhenUsed="0"/>
-    <w:lsdException w:name="Colorful List Accent 6" w:semiHidden="0" w:uiPriority="72" w:unhideWhenUsed="0"/>
-    <w:lsdException w:name="Colorful Grid Accent 6" w:semiHidden="0" w:uiPriority="73" w:unhideWhenUsed="0"/>
-    <w:lsdException w:name="Subtle Emphasis" w:semiHidden="0" w:uiPriority="19" w:unhideWhenUsed="0" w:qFormat="1"/>
-    <w:lsdException w:name="Intense Emphasis" w:semiHidden="0" w:uiPriority="21" w:unhideWhenUsed="0" w:qFormat="1"/>
-    <w:lsdException w:name="Subtle Reference" w:semiHidden="0" w:uiPriority="31" w:unhideWhenUsed="0" w:qFormat="1"/>
-    <w:lsdException w:name="Intense Reference" w:semiHidden="0" w:uiPriority="32" w:unhideWhenUsed="0" w:qFormat="1"/>
-    <w:lsdException w:name="Book Title" w:semiHidden="0" w:uiPriority="33" w:unhideWhenUsed="0" w:qFormat="1"/>
-    <w:lsdException w:name="Bibliography" w:uiPriority="37"/>
-    <w:lsdException w:name="TOC Heading" w:uiPriority="39" w:qFormat="1"/>
-  </w:latentStyles>
-  <w:style w:type="paragraph" w:default="1" w:styleId="Normal">
-    <w:name w:val="Normal"/>
-    <w:qFormat/>
-  </w:style>
-  <w:style w:type="paragraph" w:styleId="Heading1">
-    <w:name w:val="heading 1"/>
-    <w:basedOn w:val="Normal"/>
-    <w:next w:val="Normal"/>
-    <w:link w:val="Heading1Char"/>
-    <w:uiPriority w:val="9"/>
-    <w:qFormat/>
-    <w:rsid w:val="00BC39D1"/>
-    <w:pPr>
-      <w:keepNext/>
-      <w:keepLines/>
-      <w:spacing w:before="480" w:after="0"/>
-      <w:outlineLvl w:val="0"/>
-    </w:pPr>
-    <w:rPr>
-      <w:rFonts w:asciiTheme="majorHAnsi" w:eastAsiaTheme="majorEastAsia" w:hAnsiTheme="majorHAnsi" w:cstheme="majorBidi"/>
-      <w:b/>
-      <w:bCs/>
-      <w:color w:val="365F91" w:themeColor="accent1" w:themeShade="BF"/>
-      <w:sz w:val="28"/>
-      <w:szCs w:val="28"/>
-    </w:rPr>
-  </w:style>
-  <w:style w:type="paragraph" w:styleId="Heading2">
-    <w:name w:val="heading 2"/>
-    <w:basedOn w:val="Normal"/>
-    <w:next w:val="Normal"/>
-    <w:link w:val="Heading2Char"/>
-    <w:uiPriority w:val="9"/>
-    <w:unhideWhenUsed/>
-    <w:qFormat/>
-    <w:rsid w:val="0040360B"/>
-    <w:pPr>
-      <w:keepNext/>
-      <w:keepLines/>
-      <w:spacing w:before="200" w:after="0"/>
-      <w:outlineLvl w:val="1"/>
-    </w:pPr>
-    <w:rPr>
-      <w:rFonts w:asciiTheme="majorHAnsi" w:eastAsiaTheme="majorEastAsia" w:hAnsiTheme="majorHAnsi" w:cstheme="majorBidi"/>
-      <w:b/>
-      <w:bCs/>
-      <w:color w:val="4F81BD" w:themeColor="accent1"/>
-      <w:sz w:val="26"/>
-      <w:szCs w:val="26"/>
-    </w:rPr>
-  </w:style>
-  <w:style w:type="character" w:default="1" w:styleId="DefaultParagraphFont">
-    <w:name w:val="Default Paragraph Font"/>
-    <w:uiPriority w:val="1"/>
-    <w:semiHidden/>
-    <w:unhideWhenUsed/>
-  </w:style>
-  <w:style w:type="table" w:default="1" w:styleId="TableNormal">
-    <w:name w:val="Normal Table"/>
-    <w:uiPriority w:val="99"/>
-    <w:semiHidden/>
-    <w:unhideWhenUsed/>
-    <w:tblPr>
-      <w:tblInd w:w="0" w:type="dxa"/>
-      <w:tblCellMar>
-        <w:top w:w="0" w:type="dxa"/>
-        <w:left w:w="108" w:type="dxa"/>
-        <w:bottom w:w="0" w:type="dxa"/>
-        <w:right w:w="108" w:type="dxa"/>
-      </w:tblCellMar>
-    </w:tblPr>
-  </w:style>
-  <w:style w:type="numbering" w:default="1" w:styleId="NoList">
-    <w:name w:val="No List"/>
-    <w:uiPriority w:val="99"/>
-    <w:semiHidden/>
-    <w:unhideWhenUsed/>
-  </w:style>
-  <w:style w:type="paragraph" w:styleId="NoSpacing">
-    <w:name w:val="No Spacing"/>
-    <w:link w:val="NoSpacingChar"/>
-    <w:uiPriority w:val="1"/>
-    <w:qFormat/>
-    <w:rsid w:val="000B75E6"/>
-    <w:pPr>
-      <w:spacing w:after="0" w:line="240" w:lineRule="auto"/>
-    </w:pPr>
-    <w:rPr>
-      <w:rFonts w:eastAsiaTheme="minorEastAsia"/>
-      <w:lang w:val="en-US" w:eastAsia="ja-JP"/>
-    </w:rPr>
-  </w:style>
-  <w:style w:type="character" w:customStyle="1" w:styleId="NoSpacingChar">
-    <w:name w:val="No Spacing Char"/>
-    <w:basedOn w:val="DefaultParagraphFont"/>
-    <w:link w:val="NoSpacing"/>
-    <w:uiPriority w:val="1"/>
-    <w:rsid w:val="000B75E6"/>
-    <w:rPr>
-      <w:rFonts w:eastAsiaTheme="minorEastAsia"/>
-      <w:lang w:val="en-US" w:eastAsia="ja-JP"/>
-    </w:rPr>
-  </w:style>
-  <w:style w:type="paragraph" w:styleId="BalloonText">
-    <w:name w:val="Balloon Text"/>
-    <w:basedOn w:val="Normal"/>
-    <w:link w:val="BalloonTextChar"/>
-    <w:uiPriority w:val="99"/>
-    <w:semiHidden/>
-    <w:unhideWhenUsed/>
-    <w:rsid w:val="000B75E6"/>
-    <w:pPr>
-      <w:spacing w:after="0" w:line="240" w:lineRule="auto"/>
-    </w:pPr>
-    <w:rPr>
-      <w:rFonts w:ascii="Tahoma" w:hAnsi="Tahoma" w:cs="Tahoma"/>
-      <w:sz w:val="16"/>
-      <w:szCs w:val="16"/>
-    </w:rPr>
-  </w:style>
-  <w:style w:type="character" w:customStyle="1" w:styleId="BalloonTextChar">
-    <w:name w:val="Balloon Text Char"/>
-    <w:basedOn w:val="DefaultParagraphFont"/>
-    <w:link w:val="BalloonText"/>
-    <w:uiPriority w:val="99"/>
-    <w:semiHidden/>
-    <w:rsid w:val="000B75E6"/>
-    <w:rPr>
-      <w:rFonts w:ascii="Tahoma" w:hAnsi="Tahoma" w:cs="Tahoma"/>
-      <w:sz w:val="16"/>
-      <w:szCs w:val="16"/>
-    </w:rPr>
-  </w:style>
-  <w:style w:type="character" w:styleId="PlaceholderText">
-    <w:name w:val="Placeholder Text"/>
-    <w:basedOn w:val="DefaultParagraphFont"/>
-    <w:uiPriority w:val="99"/>
-    <w:semiHidden/>
-    <w:rsid w:val="000B75E6"/>
-    <w:rPr>
-      <w:color w:val="808080"/>
-    </w:rPr>
-  </w:style>
-  <w:style w:type="character" w:customStyle="1" w:styleId="Heading1Char">
-    <w:name w:val="Heading 1 Char"/>
-    <w:basedOn w:val="DefaultParagraphFont"/>
-    <w:link w:val="Heading1"/>
-    <w:uiPriority w:val="9"/>
-    <w:rsid w:val="00BC39D1"/>
-    <w:rPr>
-      <w:rFonts w:asciiTheme="majorHAnsi" w:eastAsiaTheme="majorEastAsia" w:hAnsiTheme="majorHAnsi" w:cstheme="majorBidi"/>
-      <w:b/>
-      <w:bCs/>
-      <w:color w:val="365F91" w:themeColor="accent1" w:themeShade="BF"/>
-      <w:sz w:val="28"/>
-      <w:szCs w:val="28"/>
-    </w:rPr>
-  </w:style>
-  <w:style w:type="character" w:styleId="Hyperlink">
-    <w:name w:val="Hyperlink"/>
-    <w:basedOn w:val="DefaultParagraphFont"/>
-    <w:uiPriority w:val="99"/>
-    <w:unhideWhenUsed/>
-    <w:rsid w:val="0040360B"/>
-    <w:rPr>
-      <w:color w:val="0000FF" w:themeColor="hyperlink"/>
-      <w:u w:val="single"/>
-    </w:rPr>
-  </w:style>
-  <w:style w:type="character" w:customStyle="1" w:styleId="Heading2Char">
-    <w:name w:val="Heading 2 Char"/>
-    <w:basedOn w:val="DefaultParagraphFont"/>
-    <w:link w:val="Heading2"/>
-    <w:uiPriority w:val="9"/>
-    <w:rsid w:val="0040360B"/>
-    <w:rPr>
-      <w:rFonts w:asciiTheme="majorHAnsi" w:eastAsiaTheme="majorEastAsia" w:hAnsiTheme="majorHAnsi" w:cstheme="majorBidi"/>
-      <w:b/>
-      <w:bCs/>
-      <w:color w:val="4F81BD" w:themeColor="accent1"/>
-      <w:sz w:val="26"/>
-      <w:szCs w:val="26"/>
-    </w:rPr>
-  </w:style>
-  <w:style w:type="paragraph" w:styleId="ListParagraph">
-    <w:name w:val="List Paragraph"/>
-    <w:basedOn w:val="Normal"/>
-    <w:uiPriority w:val="34"/>
-    <w:qFormat/>
-    <w:rsid w:val="009E6E1D"/>
-    <w:pPr>
-      <w:ind w:left="720"/>
-      <w:contextualSpacing/>
-    </w:pPr>
-  </w:style>
-</w:styles>
-</file>
-
-<file path=word/stylesWithEffects.xml><?xml version="1.0" encoding="utf-8"?>
-<w:styles xmlns:wpc="http://schemas.microsoft.com/office/word/2010/wordprocessingCanvas" xmlns:mc="http://schemas.openxmlformats.org/markup-compatibility/2006" xmlns:o="urn:schemas-microsoft-com:office:office" xmlns:r="http://schemas.openxmlformats.org/officeDocument/2006/relationships" xmlns:m="http://schemas.openxmlformats.org/officeDocument/2006/math" xmlns:v="urn:schemas-microsoft-com:vml" xmlns:wp14="http://schemas.microsoft.com/office/word/2010/wordprocessingDrawing" xmlns:wp="http://schemas.openxmlformats.org/drawingml/2006/wordprocessingDrawing" xmlns:w10="urn:schemas-microsoft-com:office:word" xmlns:w="http://schemas.openxmlformats.org/wordprocessingml/2006/main" xmlns:w14="http://schemas.microsoft.com/office/word/2010/wordml" xmlns:wpg="http://schemas.microsoft.com/office/word/2010/wordprocessingGroup" xmlns:wpi="http://schemas.microsoft.com/office/word/2010/wordprocessingInk" xmlns:wne="http://schemas.microsoft.com/office/word/2006/wordml" xmlns:wps="http://schemas.microsoft.com/office/word/2010/wordprocessingShape" mc:Ignorable="w14 wp14">
-  <w:docDefaults>
-    <w:rPrDefault>
-      <w:rPr>
-        <w:rFonts w:asciiTheme="minorHAnsi" w:eastAsiaTheme="minorHAnsi" w:hAnsiTheme="minorHAnsi" w:cstheme="minorBidi"/>
-        <w:sz w:val="22"/>
-        <w:szCs w:val="22"/>
-        <w:lang w:val="en-GB" w:eastAsia="en-US" w:bidi="ar-SA"/>
-      </w:rPr>
-    </w:rPrDefault>
-    <w:pPrDefault>
-      <w:pPr>
-        <w:spacing w:after="200" w:line="276" w:lineRule="auto"/>
-      </w:pPr>
-    </w:pPrDefault>
-  </w:docDefaults>
-  <w:latentStyles w:defLockedState="0" w:defUIPriority="99" w:defSemiHidden="1" w:defUnhideWhenUsed="1" w:defQFormat="0" w:count="267">
-    <w:lsdException w:name="Normal" w:semiHidden="0" w:uiPriority="0" w:unhideWhenUsed="0" w:qFormat="1"/>
-    <w:lsdException w:name="heading 1" w:semiHidden="0" w:uiPriority="9" w:unhideWhenUsed="0" w:qFormat="1"/>
-    <w:lsdException w:name="heading 2" w:uiPriority="9" w:qFormat="1"/>
-    <w:lsdException w:name="heading 3" w:uiPriority="9" w:qFormat="1"/>
-    <w:lsdException w:name="heading 4" w:uiPriority="9" w:qFormat="1"/>
-    <w:lsdException w:name="heading 5" w:uiPriority="9" w:qFormat="1"/>
-    <w:lsdException w:name="heading 6" w:uiPriority="9" w:qFormat="1"/>
-    <w:lsdException w:name="heading 7" w:uiPriority="9" w:qFormat="1"/>
-    <w:lsdException w:name="heading 8" w:uiPriority="9" w:qFormat="1"/>
-    <w:lsdException w:name="heading 9" w:uiPriority="9" w:qFormat="1"/>
-    <w:lsdException w:name="toc 1" w:uiPriority="39"/>
-    <w:lsdException w:name="toc 2" w:uiPriority="39"/>
-    <w:lsdException w:name="toc 3" w:uiPriority="39"/>
-    <w:lsdException w:name="toc 4" w:uiPriority="39"/>
-    <w:lsdException w:name="toc 5" w:uiPriority="39"/>
-    <w:lsdException w:name="toc 6" w:uiPriority="39"/>
-    <w:lsdException w:name="toc 7" w:uiPriority="39"/>
-    <w:lsdException w:name="toc 8" w:uiPriority="39"/>
-    <w:lsdException w:name="toc 9" w:uiPriority="39"/>
-    <w:lsdException w:name="caption" w:uiPriority="35" w:qFormat="1"/>
-    <w:lsdException w:name="Title" w:semiHidden="0" w:uiPriority="10" w:unhideWhenUsed="0" w:qFormat="1"/>
-    <w:lsdException w:name="Default Paragraph Font" w:uiPriority="1"/>
-    <w:lsdException w:name="Subtitle" w:semiHidden="0" w:uiPriority="11" w:unhideWhenUsed="0" w:qFormat="1"/>
-    <w:lsdException w:name="Strong" w:semiHidden="0" w:uiPriority="22" w:unhideWhenUsed="0" w:qFormat="1"/>
-    <w:lsdException w:name="Emphasis" w:semiHidden="0" w:uiPriority="20" w:unhideWhenUsed="0" w:qFormat="1"/>
-    <w:lsdException w:name="Table Grid" w:semiHidden="0" w:uiPriority="59" w:unhideWhenUsed="0"/>
-    <w:lsdException w:name="Placeholder Text" w:unhideWhenUsed="0"/>
-    <w:lsdException w:name="No Spacing" w:semiHidden="0" w:uiPriority="1" w:unhideWhenUsed="0" w:qFormat="1"/>
-    <w:lsdException w:name="Light Shading" w:semiHidden="0" w:uiPriority="60" w:unhideWhenUsed="0"/>
-    <w:lsdException w:name="Light List" w:semiHidden="0" w:uiPriority="61" w:unhideWhenUsed="0"/>
-    <w:lsdException w:name="Light Grid" w:semiHidden="0" w:uiPriority="62" w:unhideWhenUsed="0"/>
-    <w:lsdException w:name="Medium Shading 1" w:semiHidden="0" w:uiPriority="63" w:unhideWhenUsed="0"/>
-    <w:lsdException w:name="Medium Shading 2" w:semiHidden="0" w:uiPriority="64" w:unhideWhenUsed="0"/>
-    <w:lsdException w:name="Medium List 1" w:semiHidden="0" w:uiPriority="65" w:unhideWhenUsed="0"/>
-    <w:lsdException w:name="Medium List 2" w:semiHidden="0" w:uiPriority="66" w:unhideWhenUsed="0"/>
-    <w:lsdException w:name="Medium Grid 1" w:semiHidden="0" w:uiPriority="67" w:unhideWhenUsed="0"/>
-    <w:lsdException w:name="Medium Grid 2" w:semiHidden="0" w:uiPriority="68" w:unhideWhenUsed="0"/>
-    <w:lsdException w:name="Medium Grid 3" w:semiHidden="0" w:uiPriority="69" w:unhideWhenUsed="0"/>
-    <w:lsdException w:name="Dark List" w:semiHidden="0" w:uiPriority="70" w:unhideWhenUsed="0"/>
-    <w:lsdException w:name="Colorful Shading" w:semiHidden="0" w:uiPriority="71" w:unhideWhenUsed="0"/>
-    <w:lsdException w:name="Colorful List" w:semiHidden="0" w:uiPriority="72" w:unhideWhenUsed="0"/>
-    <w:lsdException w:name="Colorful Grid" w:semiHidden="0" w:uiPriority="73" w:unhideWhenUsed="0"/>
-    <w:lsdException w:name="Light Shading Accent 1" w:semiHidden="0" w:uiPriority="60" w:unhideWhenUsed="0"/>
-    <w:lsdException w:name="Light List Accent 1" w:semiHidden="0" w:uiPriority="61" w:unhideWhenUsed="0"/>
-    <w:lsdException w:name="Light Grid Accent 1" w:semiHidden="0" w:uiPriority="62" w:unhideWhenUsed="0"/>
-    <w:lsdException w:name="Medium Shading 1 Accent 1" w:semiHidden="0" w:uiPriority="63" w:unhideWhenUsed="0"/>
-    <w:lsdException w:name="Medium Shading 2 Accent 1" w:semiHidden="0" w:uiPriority="64" w:unhideWhenUsed="0"/>
-    <w:lsdException w:name="Medium List 1 Accent 1" w:semiHidden="0" w:uiPriority="65" w:unhideWhenUsed="0"/>
-    <w:lsdException w:name="Revision" w:unhideWhenUsed="0"/>
-    <w:lsdException w:name="List Paragraph" w:semiHidden="0" w:uiPriority="34" w:unhideWhenUsed="0" w:qFormat="1"/>
-    <w:lsdException w:name="Quote" w:semiHidden="0" w:uiPriority="29" w:unhideWhenUsed="0" w:qFormat="1"/>
-    <w:lsdException w:name="Intense Quote" w:semiHidden="0" w:uiPriority="30" w:unhideWhenUsed="0" w:qFormat="1"/>
-    <w:lsdException w:name="Medium List 2 Accent 1" w:semiHidden="0" w:uiPriority="66" w:unhideWhenUsed="0"/>
-    <w:lsdException w:name="Medium Grid 1 Accent 1" w:semiHidden="0" w:uiPriority="67" w:unhideWhenUsed="0"/>
-    <w:lsdException w:name="Medium Grid 2 Accent 1" w:semiHidden="0" w:uiPriority="68" w:unhideWhenUsed="0"/>
-    <w:lsdException w:name="Medium Grid 3 Accent 1" w:semiHidden="0" w:uiPriority="69" w:unhideWhenUsed="0"/>
-    <w:lsdException w:name="Dark List Accent 1" w:semiHidden="0" w:uiPriority="70" w:unhideWhenUsed="0"/>
-    <w:lsdException w:name="Colorful Shading Accent 1" w:semiHidden="0" w:uiPriority="71" w:unhideWhenUsed="0"/>
-    <w:lsdException w:name="Colorful List Accent 1" w:semiHidden="0" w:uiPriority="72" w:unhideWhenUsed="0"/>
-    <w:lsdException w:name="Colorful Grid Accent 1" w:semiHidden="0" w:uiPriority="73" w:unhideWhenUsed="0"/>
-    <w:lsdException w:name="Light Shading Accent 2" w:semiHidden="0" w:uiPriority="60" w:unhideWhenUsed="0"/>
-    <w:lsdException w:name="Light List Accent 2" w:semiHidden="0" w:uiPriority="61" w:unhideWhenUsed="0"/>
-    <w:lsdException w:name="Light Grid Accent 2" w:semiHidden="0" w:uiPriority="62" w:unhideWhenUsed="0"/>
-    <w:lsdException w:name="Medium Shading 1 Accent 2" w:semiHidden="0" w:uiPriority="63" w:unhideWhenUsed="0"/>
-    <w:lsdException w:name="Medium Shading 2 Accent 2" w:semiHidden="0" w:uiPriority="64" w:unhideWhenUsed="0"/>
-    <w:lsdException w:name="Medium List 1 Accent 2" w:semiHidden="0" w:uiPriority="65" w:unhideWhenUsed="0"/>
-    <w:lsdException w:name="Medium List 2 Accent 2" w:semiHidden="0" w:uiPriority="66" w:unhideWhenUsed="0"/>
-    <w:lsdException w:name="Medium Grid 1 Accent 2" w:semiHidden="0" w:uiPriority="67" w:unhideWhenUsed="0"/>
-    <w:lsdException w:name="Medium Grid 2 Accent 2" w:semiHidden="0" w:uiPriority="68" w:unhideWhenUsed="0"/>
-    <w:lsdException w:name="Medium Grid 3 Accent 2" w:semiHidden="0" w:uiPriority="69" w:unhideWhenUsed="0"/>
-    <w:lsdException w:name="Dark List Accent 2" w:semiHidden="0" w:uiPriority="70" w:unhideWhenUsed="0"/>
-    <w:lsdException w:name="Colorful Shading Accent 2" w:semiHidden="0" w:uiPriority="71" w:unhideWhenUsed="0"/>
-    <w:lsdException w:name="Colorful List Accent 2" w:semiHidden="0" w:uiPriority="72" w:unhideWhenUsed="0"/>
-    <w:lsdException w:name="Colorful Grid Accent 2" w:semiHidden="0" w:uiPriority="73" w:unhideWhenUsed="0"/>
-    <w:lsdException w:name="Light Shading Accent 3" w:semiHidden="0" w:uiPriority="60" w:unhideWhenUsed="0"/>
-    <w:lsdException w:name="Light List Accent 3" w:semiHidden="0" w:uiPriority="61" w:unhideWhenUsed="0"/>
-    <w:lsdException w:name="Light Grid Accent 3" w:semiHidden="0" w:uiPriority="62" w:unhideWhenUsed="0"/>
-    <w:lsdException w:name="Medium Shading 1 Accent 3" w:semiHidden="0" w:uiPriority="63" w:unhideWhenUsed="0"/>
-    <w:lsdException w:name="Medium Shading 2 Accent 3" w:semiHidden="0" w:uiPriority="64" w:unhideWhenUsed="0"/>
-    <w:lsdException w:name="Medium List 1 Accent 3" w:semiHidden="0" w:uiPriority="65" w:unhideWhenUsed="0"/>
-    <w:lsdException w:name="Medium List 2 Accent 3" w:semiHidden="0" w:uiPriority="66" w:unhideWhenUsed="0"/>
-    <w:lsdException w:name="Medium Grid 1 Accent 3" w:semiHidden="0" w:uiPriority="67" w:unhideWhenUsed="0"/>
-    <w:lsdException w:name="Medium Grid 2 Accent 3" w:semiHidden="0" w:uiPriority="68" w:unhideWhenUsed="0"/>
-    <w:lsdException w:name="Medium Grid 3 Accent 3" w:semiHidden="0" w:uiPriority="69" w:unhideWhenUsed="0"/>
-    <w:lsdException w:name="Dark List Accent 3" w:semiHidden="0" w:uiPriority="70" w:unhideWhenUsed="0"/>
-    <w:lsdException w:name="Colorful Shading Accent 3" w:semiHidden="0" w:uiPriority="71" w:unhideWhenUsed="0"/>
-    <w:lsdException w:name="Colorful List Accent 3" w:semiHidden="0" w:uiPriority="72" w:unhideWhenUsed="0"/>
-    <w:lsdException w:name="Colorful Grid Accent 3" w:semiHidden="0" w:uiPriority="73" w:unhideWhenUsed="0"/>
-    <w:lsdException w:name="Light Shading Accent 4" w:semiHidden="0" w:uiPriority="60" w:unhideWhenUsed="0"/>
-    <w:lsdException w:name="Light List Accent 4" w:semiHidden="0" w:uiPriority="61" w:unhideWhenUsed="0"/>
-    <w:lsdException w:name="Light Grid Accent 4" w:semiHidden="0" w:uiPriority="62" w:unhideWhenUsed="0"/>
-    <w:lsdException w:name="Medium Shading 1 Accent 4" w:semiHidden="0" w:uiPriority="63" w:unhideWhenUsed="0"/>
-    <w:lsdException w:name="Medium Shading 2 Accent 4" w:semiHidden="0" w:uiPriority="64" w:unhideWhenUsed="0"/>
-    <w:lsdException w:name="Medium List 1 Accent 4" w:semiHidden="0" w:uiPriority="65" w:unhideWhenUsed="0"/>
-    <w:lsdException w:name="Medium List 2 Accent 4" w:semiHidden="0" w:uiPriority="66" w:unhideWhenUsed="0"/>
-    <w:lsdException w:name="Medium Grid 1 Accent 4" w:semiHidden="0" w:uiPriority="67" w:unhideWhenUsed="0"/>
-    <w:lsdException w:name="Medium Grid 2 Accent 4" w:semiHidden="0" w:uiPriority="68" w:unhideWhenUsed="0"/>
-    <w:lsdException w:name="Medium Grid 3 Accent 4" w:semiHidden="0" w:uiPriority="69" w:unhideWhenUsed="0"/>
-    <w:lsdException w:name="Dark List Accent 4" w:semiHidden="0" w:uiPriority="70" w:unhideWhenUsed="0"/>
-    <w:lsdException w:name="Colorful Shading Accent 4" w:semiHidden="0" w:uiPriority="71" w:unhideWhenUsed="0"/>
-    <w:lsdException w:name="Colorful List Accent 4" w:semiHidden="0" w:uiPriority="72" w:unhideWhenUsed="0"/>
-    <w:lsdException w:name="Colorful Grid Accent 4" w:semiHidden="0" w:uiPriority="73" w:unhideWhenUsed="0"/>
-    <w:lsdException w:name="Light Shading Accent 5" w:semiHidden="0" w:uiPriority="60" w:unhideWhenUsed="0"/>
-    <w:lsdException w:name="Light List Accent 5" w:semiHidden="0" w:uiPriority="61" w:unhideWhenUsed="0"/>
-    <w:lsdException w:name="Light Grid Accent 5" w:semiHidden="0" w:uiPriority="62" w:unhideWhenUsed="0"/>
-    <w:lsdException w:name="Medium Shading 1 Accent 5" w:semiHidden="0" w:uiPriority="63" w:unhideWhenUsed="0"/>
-    <w:lsdException w:name="Medium Shading 2 Accent 5" w:semiHidden="0" w:uiPriority="64" w:unhideWhenUsed="0"/>
-    <w:lsdException w:name="Medium List 1 Accent 5" w:semiHidden="0" w:uiPriority="65" w:unhideWhenUsed="0"/>
-    <w:lsdException w:name="Medium List 2 Accent 5" w:semiHidden="0" w:uiPriority="66" w:unhideWhenUsed="0"/>
-    <w:lsdException w:name="Medium Grid 1 Accent 5" w:semiHidden="0" w:uiPriority="67" w:unhideWhenUsed="0"/>
-    <w:lsdException w:name="Medium Grid 2 Accent 5" w:semiHidden="0" w:uiPriority="68" w:unhideWhenUsed="0"/>
-    <w:lsdException w:name="Medium Grid 3 Accent 5" w:semiHidden="0" w:uiPriority="69" w:unhideWhenUsed="0"/>
-    <w:lsdException w:name="Dark List Accent 5" w:semiHidden="0" w:uiPriority="70" w:unhideWhenUsed="0"/>
-    <w:lsdException w:name="Colorful Shading Accent 5" w:semiHidden="0" w:uiPriority="71" w:unhideWhenUsed="0"/>
-    <w:lsdException w:name="Colorful List Accent 5" w:semiHidden="0" w:uiPriority="72" w:unhideWhenUsed="0"/>
-    <w:lsdException w:name="Colorful Grid Accent 5" w:semiHidden="0" w:uiPriority="73" w:unhideWhenUsed="0"/>
-    <w:lsdException w:name="Light Shading Accent 6" w:semiHidden="0" w:uiPriority="60" w:unhideWhenUsed="0"/>
-    <w:lsdException w:name="Light List Accent 6" w:semiHidden="0" w:uiPriority="61" w:unhideWhenUsed="0"/>
-    <w:lsdException w:name="Light Grid Accent 6" w:semiHidden="0" w:uiPriority="62" w:unhideWhenUsed="0"/>
-    <w:lsdException w:name="Medium Shading 1 Accent 6" w:semiHidden="0" w:uiPriority="63" w:unhideWhenUsed="0"/>
-    <w:lsdException w:name="Medium Shading 2 Accent 6" w:semiHidden="0" w:uiPriority="64" w:unhideWhenUsed="0"/>
-    <w:lsdException w:name="Medium List 1 Accent 6" w:semiHidden="0" w:uiPriority="65" w:unhideWhenUsed="0"/>
-    <w:lsdException w:name="Medium List 2 Accent 6" w:semiHidden="0" w:uiPriority="66" w:unhideWhenUsed="0"/>
-    <w:lsdException w:name="Medium Grid 1 Accent 6" w:semiHidden="0" w:uiPriority="67" w:unhideWhenUsed="0"/>
-    <w:lsdException w:name="Medium Grid 2 Accent 6" w:semiHidden="0" w:uiPriority="68" w:unhideWhenUsed="0"/>
-    <w:lsdException w:name="Medium Grid 3 Accent 6" w:semiHidden="0" w:uiPriority="69" w:unhideWhenUsed="0"/>
-    <w:lsdException w:name="Dark List Accent 6" w:semiHidden="0" w:uiPriority="70" w:unhideWhenUsed="0"/>
-    <w:lsdException w:name="Colorful Shading Accent 6" w:semiHidden="0" w:uiPriority="71" w:unhideWhenUsed="0"/>
-    <w:lsdException w:name="Colorful List Accent 6" w:semiHidden="0" w:uiPriority="72" w:unhideWhenUsed="0"/>
-    <w:lsdException w:name="Colorful Grid Accent 6" w:semiHidden="0" w:uiPriority="73" w:unhideWhenUsed="0"/>
-    <w:lsdException w:name="Subtle Emphasis" w:semiHidden="0" w:uiPriority="19" w:unhideWhenUsed="0" w:qFormat="1"/>
-    <w:lsdException w:name="Intense Emphasis" w:semiHidden="0" w:uiPriority="21" w:unhideWhenUsed="0" w:qFormat="1"/>
-    <w:lsdException w:name="Subtle Reference" w:semiHidden="0" w:uiPriority="31" w:unhideWhenUsed="0" w:qFormat="1"/>
-    <w:lsdException w:name="Intense Reference" w:semiHidden="0" w:uiPriority="32" w:unhideWhenUsed="0" w:qFormat="1"/>
-    <w:lsdException w:name="Book Title" w:semiHidden="0" w:uiPriority="33" w:unhideWhenUsed="0" w:qFormat="1"/>
-    <w:lsdException w:name="Bibliography" w:uiPriority="37"/>
-    <w:lsdException w:name="TOC Heading" w:uiPriority="39" w:qFormat="1"/>
+  <w:latentStyles w:defLockedState="0" w:defUIPriority="99" w:defSemiHidden="0" w:defUnhideWhenUsed="0" w:defQFormat="0" w:count="371">
+    <w:lsdException w:name="Normal" w:uiPriority="0" w:qFormat="1"/>
+    <w:lsdException w:name="heading 1" w:uiPriority="9" w:qFormat="1"/>
+    <w:lsdException w:name="heading 2" w:semiHidden="1" w:uiPriority="9" w:unhideWhenUsed="1" w:qFormat="1"/>
+    <w:lsdException w:name="heading 3" w:semiHidden="1" w:uiPriority="9" w:unhideWhenUsed="1" w:qFormat="1"/>
+    <w:lsdException w:name="heading 4" w:semiHidden="1" w:uiPriority="9" w:unhideWhenUsed="1" w:qFormat="1"/>
+    <w:lsdException w:name="heading 5" w:semiHidden="1" w:uiPriority="9" w:unhideWhenUsed="1" w:qFormat="1"/>
+    <w:lsdException w:name="heading 6" w:semiHidden="1" w:uiPriority="9" w:unhideWhenUsed="1" w:qFormat="1"/>
+    <w:lsdException w:name="heading 7" w:semiHidden="1" w:uiPriority="9" w:unhideWhenUsed="1" w:qFormat="1"/>
+    <w:lsdException w:name="heading 8" w:semiHidden="1" w:uiPriority="9" w:unhideWhenUsed="1" w:qFormat="1"/>
+    <w:lsdException w:name="heading 9" w:semiHidden="1" w:uiPriority="9" w:unhideWhenUsed="1" w:qFormat="1"/>
+    <w:lsdException w:name="index 1" w:semiHidden="1" w:unhideWhenUsed="1"/>
+    <w:lsdException w:name="index 2" w:semiHidden="1" w:unhideWhenUsed="1"/>
+    <w:lsdException w:name="index 3" w:semiHidden="1" w:unhideWhenUsed="1"/>
+    <w:lsdException w:name="index 4" w:semiHidden="1" w:unhideWhenUsed="1"/>
+    <w:lsdException w:name="index 5" w:semiHidden="1" w:unhideWhenUsed="1"/>
+    <w:lsdException w:name="index 6" w:semiHidden="1" w:unhideWhenUsed="1"/>
+    <w:lsdException w:name="index 7" w:semiHidden="1" w:unhideWhenUsed="1"/>
+    <w:lsdException w:name="index 8" w:semiHidden="1" w:unhideWhenUsed="1"/>
+    <w:lsdException w:name="index 9" w:semiHidden="1" w:unhideWhenUsed="1"/>
+    <w:lsdException w:name="toc 1" w:semiHidden="1" w:uiPriority="39" w:unhideWhenUsed="1"/>
+    <w:lsdException w:name="toc 2" w:semiHidden="1" w:uiPriority="39" w:unhideWhenUsed="1"/>
+    <w:lsdException w:name="toc 3" w:semiHidden="1" w:uiPriority="39" w:unhideWhenUsed="1"/>
+    <w:lsdException w:name="toc 4" w:semiHidden="1" w:uiPriority="39" w:unhideWhenUsed="1"/>
+    <w:lsdException w:name="toc 5" w:semiHidden="1" w:uiPriority="39" w:unhideWhenUsed="1"/>
+    <w:lsdException w:name="toc 6" w:semiHidden="1" w:uiPriority="39" w:unhideWhenUsed="1"/>
+    <w:lsdException w:name="toc 7" w:semiHidden="1" w:uiPriority="39" w:unhideWhenUsed="1"/>
+    <w:lsdException w:name="toc 8" w:semiHidden="1" w:uiPriority="39" w:unhideWhenUsed="1"/>
+    <w:lsdException w:name="toc 9" w:semiHidden="1" w:uiPriority="39" w:unhideWhenUsed="1"/>
+    <w:lsdException w:name="Normal Indent" w:semiHidden="1" w:unhideWhenUsed="1"/>
+    <w:lsdException w:name="footnote text" w:semiHidden="1" w:unhideWhenUsed="1"/>
+    <w:lsdException w:name="annotation text" w:semiHidden="1" w:unhideWhenUsed="1"/>
+    <w:lsdException w:name="header" w:semiHidden="1" w:unhideWhenUsed="1"/>
+    <w:lsdException w:name="footer" w:semiHidden="1" w:unhideWhenUsed="1"/>
+    <w:lsdException w:name="index heading" w:semiHidden="1" w:unhideWhenUsed="1"/>
+    <w:lsdException w:name="caption" w:semiHidden="1" w:uiPriority="35" w:unhideWhenUsed="1" w:qFormat="1"/>
+    <w:lsdException w:name="table of figures" w:semiHidden="1" w:unhideWhenUsed="1"/>
+    <w:lsdException w:name="envelope address" w:semiHidden="1" w:unhideWhenUsed="1"/>
+    <w:lsdException w:name="envelope return" w:semiHidden="1" w:unhideWhenUsed="1"/>
+    <w:lsdException w:name="footnote reference" w:semiHidden="1" w:unhideWhenUsed="1"/>
+    <w:lsdException w:name="annotation reference" w:semiHidden="1" w:unhideWhenUsed="1"/>
+    <w:lsdException w:name="line number" w:semiHidden="1" w:unhideWhenUsed="1"/>
+    <w:lsdException w:name="page number" w:semiHidden="1" w:unhideWhenUsed="1"/>
+    <w:lsdException w:name="endnote reference" w:semiHidden="1" w:unhideWhenUsed="1"/>
+    <w:lsdException w:name="endnote text" w:semiHidden="1" w:unhideWhenUsed="1"/>
+    <w:lsdException w:name="table of authorities" w:semiHidden="1" w:unhideWhenUsed="1"/>
+    <w:lsdException w:name="macro" w:semiHidden="1" w:unhideWhenUsed="1"/>
+    <w:lsdException w:name="toa heading" w:semiHidden="1" w:unhideWhenUsed="1"/>
+    <w:lsdException w:name="List" w:semiHidden="1" w:unhideWhenUsed="1"/>
+    <w:lsdException w:name="List Bullet" w:semiHidden="1" w:unhideWhenUsed="1"/>
+    <w:lsdException w:name="List Number" w:semiHidden="1" w:unhideWhenUsed="1"/>
+    <w:lsdException w:name="List 2" w:semiHidden="1" w:unhideWhenUsed="1"/>
+    <w:lsdException w:name="List 3" w:semiHidden="1" w:unhideWhenUsed="1"/>
+    <w:lsdException w:name="List 4" w:semiHidden="1" w:unhideWhenUsed="1"/>
+    <w:lsdException w:name="List 5" w:semiHidden="1" w:unhideWhenUsed="1"/>
+    <w:lsdException w:name="List Bullet 2" w:semiHidden="1" w:unhideWhenUsed="1"/>
+    <w:lsdException w:name="List Bullet 3" w:semiHidden="1" w:unhideWhenUsed="1"/>
+    <w:lsdException w:name="List Bullet 4" w:semiHidden="1" w:unhideWhenUsed="1"/>
+    <w:lsdException w:name="List Bullet 5" w:semiHidden="1" w:unhideWhenUsed="1"/>
+    <w:lsdException w:name="List Number 2" w:semiHidden="1" w:unhideWhenUsed="1"/>
+    <w:lsdException w:name="List Number 3" w:semiHidden="1" w:unhideWhenUsed="1"/>
+    <w:lsdException w:name="List Number 4" w:semiHidden="1" w:unhideWhenUsed="1"/>
+    <w:lsdException w:name="List Number 5" w:semiHidden="1" w:unhideWhenUsed="1"/>
+    <w:lsdException w:name="Title" w:uiPriority="10" w:qFormat="1"/>
+    <w:lsdException w:name="Closing" w:semiHidden="1" w:unhideWhenUsed="1"/>
+    <w:lsdException w:name="Signature" w:semiHidden="1" w:unhideWhenUsed="1"/>
+    <w:lsdException w:name="Default Paragraph Font" w:semiHidden="1" w:uiPriority="1" w:unhideWhenUsed="1"/>
+    <w:lsdException w:name="Body Text" w:semiHidden="1" w:unhideWhenUsed="1"/>
+    <w:lsdException w:name="Body Text Indent" w:semiHidden="1" w:unhideWhenUsed="1"/>
+    <w:lsdException w:name="List Continue" w:semiHidden="1" w:unhideWhenUsed="1"/>
+    <w:lsdException w:name="List Continue 2" w:semiHidden="1" w:unhideWhenUsed="1"/>
+    <w:lsdException w:name="List Continue 3" w:semiHidden="1" w:unhideWhenUsed="1"/>
+    <w:lsdException w:name="List Continue 4" w:semiHidden="1" w:unhideWhenUsed="1"/>
+    <w:lsdException w:name="List Continue 5" w:semiHidden="1" w:unhideWhenUsed="1"/>
+    <w:lsdException w:name="Message Header" w:semiHidden="1" w:unhideWhenUsed="1"/>
+    <w:lsdException w:name="Subtitle" w:uiPriority="11" w:qFormat="1"/>
+    <w:lsdException w:name="Salutation" w:semiHidden="1" w:unhideWhenUsed="1"/>
+    <w:lsdException w:name="Date" w:semiHidden="1" w:unhideWhenUsed="1"/>
+    <w:lsdException w:name="Body Text First Indent" w:semiHidden="1" w:unhideWhenUsed="1"/>
+    <w:lsdException w:name="Body Text First Indent 2" w:semiHidden="1" w:unhideWhenUsed="1"/>
+    <w:lsdException w:name="Note Heading" w:semiHidden="1" w:unhideWhenUsed="1"/>
+    <w:lsdException w:name="Body Text 2" w:semiHidden="1" w:unhideWhenUsed="1"/>
+    <w:lsdException w:name="Body Text 3" w:semiHidden="1" w:unhideWhenUsed="1"/>
+    <w:lsdException w:name="Body Text Indent 2" w:semiHidden="1" w:unhideWhenUsed="1"/>
+    <w:lsdException w:name="Body Text Indent 3" w:semiHidden="1" w:unhideWhenUsed="1"/>
+    <w:lsdException w:name="Block Text" w:semiHidden="1" w:unhideWhenUsed="1"/>
+    <w:lsdException w:name="Hyperlink" w:semiHidden="1" w:unhideWhenUsed="1"/>
+    <w:lsdException w:name="FollowedHyperlink" w:semiHidden="1" w:unhideWhenUsed="1"/>
+    <w:lsdException w:name="Strong" w:uiPriority="22" w:qFormat="1"/>
+    <w:lsdException w:name="Emphasis" w:uiPriority="20" w:qFormat="1"/>
+    <w:lsdException w:name="Document Map" w:semiHidden="1" w:unhideWhenUsed="1"/>
+    <w:lsdException w:name="Plain Text" w:semiHidden="1" w:unhideWhenUsed="1"/>
+    <w:lsdException w:name="E-mail Signature" w:semiHidden="1" w:unhideWhenUsed="1"/>
+    <w:lsdException w:name="HTML Top of Form" w:semiHidden="1" w:unhideWhenUsed="1"/>
+    <w:lsdException w:name="HTML Bottom of Form" w:semiHidden="1" w:unhideWhenUsed="1"/>
+    <w:lsdException w:name="Normal (Web)" w:semiHidden="1" w:unhideWhenUsed="1"/>
+    <w:lsdException w:name="HTML Acronym" w:semiHidden="1" w:unhideWhenUsed="1"/>
+    <w:lsdException w:name="HTML Address" w:semiHidden="1" w:unhideWhenUsed="1"/>
+    <w:lsdException w:name="HTML Cite" w:semiHidden="1" w:unhideWhenUsed="1"/>
+    <w:lsdException w:name="HTML Code" w:semiHidden="1" w:unhideWhenUsed="1"/>
+    <w:lsdException w:name="HTML Definition" w:semiHidden="1" w:unhideWhenUsed="1"/>
+    <w:lsdException w:name="HTML Keyboard" w:semiHidden="1" w:unhideWhenUsed="1"/>
+    <w:lsdException w:name="HTML Preformatted" w:semiHidden="1" w:unhideWhenUsed="1"/>
+    <w:lsdException w:name="HTML Sample" w:semiHidden="1" w:unhideWhenUsed="1"/>
+    <w:lsdException w:name="HTML Typewriter" w:semiHidden="1" w:unhideWhenUsed="1"/>
+    <w:lsdException w:name="HTML Variable" w:semiHidden="1" w:unhideWhenUsed="1"/>
+    <w:lsdException w:name="Normal Table" w:semiHidden="1" w:unhideWhenUsed="1"/>
+    <w:lsdException w:name="annotation subject" w:semiHidden="1" w:unhideWhenUsed="1"/>
+    <w:lsdException w:name="No List" w:semiHidden="1" w:unhideWhenUsed="1"/>
+    <w:lsdException w:name="Outline List 1" w:semiHidden="1" w:unhideWhenUsed="1"/>
+    <w:lsdException w:name="Outline List 2" w:semiHidden="1" w:unhideWhenUsed="1"/>
+    <w:lsdException w:name="Outline List 3" w:semiHidden="1" w:unhideWhenUsed="1"/>
+    <w:lsdException w:name="Table Simple 1" w:semiHidden="1" w:unhideWhenUsed="1"/>
+    <w:lsdException w:name="Table Simple 2" w:semiHidden="1" w:unhideWhenUsed="1"/>
+    <w:lsdException w:name="Table Simple 3" w:semiHidden="1" w:unhideWhenUsed="1"/>
+    <w:lsdException w:name="Table Classic 1" w:semiHidden="1" w:unhideWhenUsed="1"/>
+    <w:lsdException w:name="Table Classic 2" w:semiHidden="1" w:unhideWhenUsed="1"/>
+    <w:lsdException w:name="Table Classic 3" w:semiHidden="1" w:unhideWhenUsed="1"/>
+    <w:lsdException w:name="Table Classic 4" w:semiHidden="1" w:unhideWhenUsed="1"/>
+    <w:lsdException w:name="Table Colorful 1" w:semiHidden="1" w:unhideWhenUsed="1"/>
+    <w:lsdException w:name="Table Colorful 2" w:semiHidden="1" w:unhideWhenUsed="1"/>
+    <w:lsdException w:name="Table Colorful 3" w:semiHidden="1" w:unhideWhenUsed="1"/>
+    <w:lsdException w:name="Table Columns 1" w:semiHidden="1" w:unhideWhenUsed="1"/>
+    <w:lsdException w:name="Table Columns 2" w:semiHidden="1" w:unhideWhenUsed="1"/>
+    <w:lsdException w:name="Table Columns 3" w:semiHidden="1" w:unhideWhenUsed="1"/>
+    <w:lsdException w:name="Table Columns 4" w:semiHidden="1" w:unhideWhenUsed="1"/>
+    <w:lsdException w:name="Table Columns 5" w:semiHidden="1" w:unhideWhenUsed="1"/>
+    <w:lsdException w:name="Table Grid 1" w:semiHidden="1" w:unhideWhenUsed="1"/>
+    <w:lsdException w:name="Table Grid 2" w:semiHidden="1" w:unhideWhenUsed="1"/>
+    <w:lsdException w:name="Table Grid 3" w:semiHidden="1" w:unhideWhenUsed="1"/>
+    <w:lsdException w:name="Table Grid 4" w:semiHidden="1" w:unhideWhenUsed="1"/>
+    <w:lsdException w:name="Table Grid 5" w:semiHidden="1" w:unhideWhenUsed="1"/>
+    <w:lsdException w:name="Table Grid 6" w:semiHidden="1" w:unhideWhenUsed="1"/>
+    <w:lsdException w:name="Table Grid 7" w:semiHidden="1" w:unhideWhenUsed="1"/>
+    <w:lsdException w:name="Table Grid 8" w:semiHidden="1" w:unhideWhenUsed="1"/>
+    <w:lsdException w:name="Table List 1" w:semiHidden="1" w:unhideWhenUsed="1"/>
+    <w:lsdException w:name="Table List 2" w:semiHidden="1" w:unhideWhenUsed="1"/>
+    <w:lsdException w:name="Table List 3" w:semiHidden="1" w:unhideWhenUsed="1"/>
+    <w:lsdException w:name="Table List 4" w:semiHidden="1" w:unhideWhenUsed="1"/>
+    <w:lsdException w:name="Table List 5" w:semiHidden="1" w:unhideWhenUsed="1"/>
+    <w:lsdException w:name="Table List 6" w:semiHidden="1" w:unhideWhenUsed="1"/>
+    <w:lsdException w:name="Table List 7" w:semiHidden="1" w:unhideWhenUsed="1"/>
+    <w:lsdException w:name="Table List 8" w:semiHidden="1" w:unhideWhenUsed="1"/>
+    <w:lsdException w:name="Table 3D effects 1" w:semiHidden="1" w:unhideWhenUsed="1"/>
+    <w:lsdException w:name="Table 3D effects 2" w:semiHidden="1" w:unhideWhenUsed="1"/>
+    <w:lsdException w:name="Table 3D effects 3" w:semiHidden="1" w:unhideWhenUsed="1"/>
+    <w:lsdException w:name="Table Contemporary" w:semiHidden="1" w:unhideWhenUsed="1"/>
+    <w:lsdException w:name="Table Elegant" w:semiHidden="1" w:unhideWhenUsed="1"/>
+    <w:lsdException w:name="Table Professional" w:semiHidden="1" w:unhideWhenUsed="1"/>
+    <w:lsdException w:name="Table Subtle 1" w:semiHidden="1" w:unhideWhenUsed="1"/>
+    <w:lsdException w:name="Table Subtle 2" w:semiHidden="1" w:unhideWhenUsed="1"/>
+    <w:lsdException w:name="Table Web 1" w:semiHidden="1" w:unhideWhenUsed="1"/>
+    <w:lsdException w:name="Table Web 2" w:semiHidden="1" w:unhideWhenUsed="1"/>
+    <w:lsdException w:name="Table Web 3" w:semiHidden="1" w:unhideWhenUsed="1"/>
+    <w:lsdException w:name="Balloon Text" w:semiHidden="1" w:unhideWhenUsed="1"/>
+    <w:lsdException w:name="Table Grid" w:uiPriority="59"/>
+    <w:lsdException w:name="Table Theme" w:semiHidden="1" w:unhideWhenUsed="1"/>
+    <w:lsdException w:name="Placeholder Text" w:semiHidden="1"/>
+    <w:lsdException w:name="No Spacing" w:uiPriority="1" w:qFormat="1"/>
+    <w:lsdException w:name="Light Shading" w:uiPriority="60"/>
+    <w:lsdException w:name="Light List" w:uiPriority="61"/>
+    <w:lsdException w:name="Light Grid" w:uiPriority="62"/>
+    <w:lsdException w:name="Medium Shading 1" w:uiPriority="63"/>
+    <w:lsdException w:name="Medium Shading 2" w:uiPriority="64"/>
+    <w:lsdException w:name="Medium List 1" w:uiPriority="65"/>
+    <w:lsdException w:name="Medium List 2" w:uiPriority="66"/>
+    <w:lsdException w:name="Medium Grid 1" w:uiPriority="67"/>
+    <w:lsdException w:name="Medium Grid 2" w:uiPriority="68"/>
+    <w:lsdException w:name="Medium Grid 3" w:uiPriority="69"/>
+    <w:lsdException w:name="Dark List" w:uiPriority="70"/>
+    <w:lsdException w:name="Colorful Shading" w:uiPriority="71"/>
+    <w:lsdException w:name="Colorful List" w:uiPriority="72"/>
+    <w:lsdException w:name="Colorful Grid" w:uiPriority="73"/>
+    <w:lsdException w:name="Light Shading Accent 1" w:uiPriority="60"/>
+    <w:lsdException w:name="Light List Accent 1" w:uiPriority="61"/>
+    <w:lsdException w:name="Light Grid Accent 1" w:uiPriority="62"/>
+    <w:lsdException w:name="Medium Shading 1 Accent 1" w:uiPriority="63"/>
+    <w:lsdException w:name="Medium Shading 2 Accent 1" w:uiPriority="64"/>
+    <w:lsdException w:name="Medium List 1 Accent 1" w:uiPriority="65"/>
+    <w:lsdException w:name="Revision" w:semiHidden="1"/>
+    <w:lsdException w:name="List Paragraph" w:uiPriority="34" w:qFormat="1"/>
+    <w:lsdException w:name="Quote" w:uiPriority="29" w:qFormat="1"/>
+    <w:lsdException w:name="Intense Quote" w:uiPriority="30" w:qFormat="1"/>
+    <w:lsdException w:name="Medium List 2 Accent 1" w:uiPriority="66"/>
+    <w:lsdException w:name="Medium Grid 1 Accent 1" w:uiPriority="67"/>
+    <w:lsdException w:name="Medium Grid 2 Accent 1" w:uiPriority="68"/>
+    <w:lsdException w:name="Medium Grid 3 Accent 1" w:uiPriority="69"/>
+    <w:lsdException w:name="Dark List Accent 1" w:uiPriority="70"/>
+    <w:lsdException w:name="Colorful Shading Accent 1" w:uiPriority="71"/>
+    <w:lsdException w:name="Colorful List Accent 1" w:uiPriority="72"/>
+    <w:lsdException w:name="Colorful Grid Accent 1" w:uiPriority="73"/>
+    <w:lsdException w:name="Light Shading Accent 2" w:uiPriority="60"/>
+    <w:lsdException w:name="Light List Accent 2" w:uiPriority="61"/>
+    <w:lsdException w:name="Light Grid Accent 2" w:uiPriority="62"/>
+    <w:lsdException w:name="Medium Shading 1 Accent 2" w:uiPriority="63"/>
+    <w:lsdException w:name="Medium Shading 2 Accent 2" w:uiPriority="64"/>
+    <w:lsdException w:name="Medium List 1 Accent 2" w:uiPriority="65"/>
+    <w:lsdException w:name="Medium List 2 Accent 2" w:uiPriority="66"/>
+    <w:lsdException w:name="Medium Grid 1 Accent 2" w:uiPriority="67"/>
+    <w:lsdException w:name="Medium Grid 2 Accent 2" w:uiPriority="68"/>
+    <w:lsdException w:name="Medium Grid 3 Accent 2" w:uiPriority="69"/>
+    <w:lsdException w:name="Dark List Accent 2" w:uiPriority="70"/>
+    <w:lsdException w:name="Colorful Shading Accent 2" w:uiPriority="71"/>
+    <w:lsdException w:name="Colorful List Accent 2" w:uiPriority="72"/>
+    <w:lsdException w:name="Colorful Grid Accent 2" w:uiPriority="73"/>
+    <w:lsdException w:name="Light Shading Accent 3" w:uiPriority="60"/>
+    <w:lsdException w:name="Light List Accent 3" w:uiPriority="61"/>
+    <w:lsdException w:name="Light Grid Accent 3" w:uiPriority="62"/>
+    <w:lsdException w:name="Medium Shading 1 Accent 3" w:uiPriority="63"/>
+    <w:lsdException w:name="Medium Shading 2 Accent 3" w:uiPriority="64"/>
+    <w:lsdException w:name="Medium List 1 Accent 3" w:uiPriority="65"/>
+    <w:lsdException w:name="Medium List 2 Accent 3" w:uiPriority="66"/>
+    <w:lsdException w:name="Medium Grid 1 Accent 3" w:uiPriority="67"/>
+    <w:lsdException w:name="Medium Grid 2 Accent 3" w:uiPriority="68"/>
+    <w:lsdException w:name="Medium Grid 3 Accent 3" w:uiPriority="69"/>
+    <w:lsdException w:name="Dark List Accent 3" w:uiPriority="70"/>
+    <w:lsdException w:name="Colorful Shading Accent 3" w:uiPriority="71"/>
+    <w:lsdException w:name="Colorful List Accent 3" w:uiPriority="72"/>
+    <w:lsdException w:name="Colorful Grid Accent 3" w:uiPriority="73"/>
+    <w:lsdException w:name="Light Shading Accent 4" w:uiPriority="60"/>
+    <w:lsdException w:name="Light List Accent 4" w:uiPriority="61"/>
+    <w:lsdException w:name="Light Grid Accent 4" w:uiPriority="62"/>
+    <w:lsdException w:name="Medium Shading 1 Accent 4" w:uiPriority="63"/>
+    <w:lsdException w:name="Medium Shading 2 Accent 4" w:uiPriority="64"/>
+    <w:lsdException w:name="Medium List 1 Accent 4" w:uiPriority="65"/>
+    <w:lsdException w:name="Medium List 2 Accent 4" w:uiPriority="66"/>
+    <w:lsdException w:name="Medium Grid 1 Accent 4" w:uiPriority="67"/>
+    <w:lsdException w:name="Medium Grid 2 Accent 4" w:uiPriority="68"/>
+    <w:lsdException w:name="Medium Grid 3 Accent 4" w:uiPriority="69"/>
+    <w:lsdException w:name="Dark List Accent 4" w:uiPriority="70"/>
+    <w:lsdException w:name="Colorful Shading Accent 4" w:uiPriority="71"/>
+    <w:lsdException w:name="Colorful List Accent 4" w:uiPriority="72"/>
+    <w:lsdException w:name="Colorful Grid Accent 4" w:uiPriority="73"/>
+    <w:lsdException w:name="Light Shading Accent 5" w:uiPriority="60"/>
+    <w:lsdException w:name="Light List Accent 5" w:uiPriority="61"/>
+    <w:lsdException w:name="Light Grid Accent 5" w:uiPriority="62"/>
+    <w:lsdException w:name="Medium Shading 1 Accent 5" w:uiPriority="63"/>
+    <w:lsdException w:name="Medium Shading 2 Accent 5" w:uiPriority="64"/>
+    <w:lsdException w:name="Medium List 1 Accent 5" w:uiPriority="65"/>
+    <w:lsdException w:name="Medium List 2 Accent 5" w:uiPriority="66"/>
+    <w:lsdException w:name="Medium Grid 1 Accent 5" w:uiPriority="67"/>
+    <w:lsdException w:name="Medium Grid 2 Accent 5" w:uiPriority="68"/>
+    <w:lsdException w:name="Medium Grid 3 Accent 5" w:uiPriority="69"/>
+    <w:lsdException w:name="Dark List Accent 5" w:uiPriority="70"/>
+    <w:lsdException w:name="Colorful Shading Accent 5" w:uiPriority="71"/>
+    <w:lsdException w:name="Colorful List Accent 5" w:uiPriority="72"/>
+    <w:lsdException w:name="Colorful Grid Accent 5" w:uiPriority="73"/>
+    <w:lsdException w:name="Light Shading Accent 6" w:uiPriority="60"/>
+    <w:lsdException w:name="Light List Accent 6" w:uiPriority="61"/>
+    <w:lsdException w:name="Light Grid Accent 6" w:uiPriority="62"/>
+    <w:lsdException w:name="Medium Shading 1 Accent 6" w:uiPriority="63"/>
+    <w:lsdException w:name="Medium Shading 2 Accent 6" w:uiPriority="64"/>
+    <w:lsdException w:name="Medium List 1 Accent 6" w:uiPriority="65"/>
+    <w:lsdException w:name="Medium List 2 Accent 6" w:uiPriority="66"/>
+    <w:lsdException w:name="Medium Grid 1 Accent 6" w:uiPriority="67"/>
+    <w:lsdException w:name="Medium Grid 2 Accent 6" w:uiPriority="68"/>
+    <w:lsdException w:name="Medium Grid 3 Accent 6" w:uiPriority="69"/>
+    <w:lsdException w:name="Dark List Accent 6" w:uiPriority="70"/>
+    <w:lsdException w:name="Colorful Shading Accent 6" w:uiPriority="71"/>
+    <w:lsdException w:name="Colorful List Accent 6" w:uiPriority="72"/>
+    <w:lsdException w:name="Colorful Grid Accent 6" w:uiPriority="73"/>
+    <w:lsdException w:name="Subtle Emphasis" w:uiPriority="19" w:qFormat="1"/>
+    <w:lsdException w:name="Intense Emphasis" w:uiPriority="21" w:qFormat="1"/>
+    <w:lsdException w:name="Subtle Reference" w:uiPriority="31" w:qFormat="1"/>
+    <w:lsdException w:name="Intense Reference" w:uiPriority="32" w:qFormat="1"/>
+    <w:lsdException w:name="Book Title" w:uiPriority="33" w:qFormat="1"/>
+    <w:lsdException w:name="Bibliography" w:semiHidden="1" w:uiPriority="37" w:unhideWhenUsed="1"/>
+    <w:lsdException w:name="TOC Heading" w:semiHidden="1" w:uiPriority="39" w:unhideWhenUsed="1" w:qFormat="1"/>
+    <w:lsdException w:name="Plain Table 1" w:uiPriority="41"/>
+    <w:lsdException w:name="Plain Table 2" w:uiPriority="42"/>
+    <w:lsdException w:name="Plain Table 3" w:uiPriority="43"/>
+    <w:lsdException w:name="Plain Table 4" w:uiPriority="44"/>
+    <w:lsdException w:name="Plain Table 5" w:uiPriority="45"/>
+    <w:lsdException w:name="Grid Table Light" w:uiPriority="40"/>
+    <w:lsdException w:name="Grid Table 1 Light" w:uiPriority="46"/>
+    <w:lsdException w:name="Grid Table 2" w:uiPriority="47"/>
+    <w:lsdException w:name="Grid Table 3" w:uiPriority="48"/>
+    <w:lsdException w:name="Grid Table 4" w:uiPriority="49"/>
+    <w:lsdException w:name="Grid Table 5 Dark" w:uiPriority="50"/>
+    <w:lsdException w:name="Grid Table 6 Colorful" w:uiPriority="51"/>
+    <w:lsdException w:name="Grid Table 7 Colorful" w:uiPriority="52"/>
+    <w:lsdException w:name="Grid Table 1 Light Accent 1" w:uiPriority="46"/>
+    <w:lsdException w:name="Grid Table 2 Accent 1" w:uiPriority="47"/>
+    <w:lsdException w:name="Grid Table 3 Accent 1" w:uiPriority="48"/>
+    <w:lsdException w:name="Grid Table 4 Accent 1" w:uiPriority="49"/>
+    <w:lsdException w:name="Grid Table 5 Dark Accent 1" w:uiPriority="50"/>
+    <w:lsdException w:name="Grid Table 6 Colorful Accent 1" w:uiPriority="51"/>
+    <w:lsdException w:name="Grid Table 7 Colorful Accent 1" w:uiPriority="52"/>
+    <w:lsdException w:name="Grid Table 1 Light Accent 2" w:uiPriority="46"/>
+    <w:lsdException w:name="Grid Table 2 Accent 2" w:uiPriority="47"/>
+    <w:lsdException w:name="Grid Table 3 Accent 2" w:uiPriority="48"/>
+    <w:lsdException w:name="Grid Table 4 Accent 2" w:uiPriority="49"/>
+    <w:lsdException w:name="Grid Table 5 Dark Accent 2" w:uiPriority="50"/>
+    <w:lsdException w:name="Grid Table 6 Colorful Accent 2" w:uiPriority="51"/>
+    <w:lsdException w:name="Grid Table 7 Colorful Accent 2" w:uiPriority="52"/>
+    <w:lsdException w:name="Grid Table 1 Light Accent 3" w:uiPriority="46"/>
+    <w:lsdException w:name="Grid Table 2 Accent 3" w:uiPriority="47"/>
+    <w:lsdException w:name="Grid Table 3 Accent 3" w:uiPriority="48"/>
+    <w:lsdException w:name="Grid Table 4 Accent 3" w:uiPriority="49"/>
+    <w:lsdException w:name="Grid Table 5 Dark Accent 3" w:uiPriority="50"/>
+    <w:lsdException w:name="Grid Table 6 Colorful Accent 3" w:uiPriority="51"/>
+    <w:lsdException w:name="Grid Table 7 Colorful Accent 3" w:uiPriority="52"/>
+    <w:lsdException w:name="Grid Table 1 Light Accent 4" w:uiPriority="46"/>
+    <w:lsdException w:name="Grid Table 2 Accent 4" w:uiPriority="47"/>
+    <w:lsdException w:name="Grid Table 3 Accent 4" w:uiPriority="48"/>
+    <w:lsdException w:name="Grid Table 4 Accent 4" w:uiPriority="49"/>
+    <w:lsdException w:name="Grid Table 5 Dark Accent 4" w:uiPriority="50"/>
+    <w:lsdException w:name="Grid Table 6 Colorful Accent 4" w:uiPriority="51"/>
+    <w:lsdException w:name="Grid Table 7 Colorful Accent 4" w:uiPriority="52"/>
+    <w:lsdException w:name="Grid Table 1 Light Accent 5" w:uiPriority="46"/>
+    <w:lsdException w:name="Grid Table 2 Accent 5" w:uiPriority="47"/>
+    <w:lsdException w:name="Grid Table 3 Accent 5" w:uiPriority="48"/>
+    <w:lsdException w:name="Grid Table 4 Accent 5" w:uiPriority="49"/>
+    <w:lsdException w:name="Grid Table 5 Dark Accent 5" w:uiPriority="50"/>
+    <w:lsdException w:name="Grid Table 6 Colorful Accent 5" w:uiPriority="51"/>
+    <w:lsdException w:name="Grid Table 7 Colorful Accent 5" w:uiPriority="52"/>
+    <w:lsdException w:name="Grid Table 1 Light Accent 6" w:uiPriority="46"/>
+    <w:lsdException w:name="Grid Table 2 Accent 6" w:uiPriority="47"/>
+    <w:lsdException w:name="Grid Table 3 Accent 6" w:uiPriority="48"/>
+    <w:lsdException w:name="Grid Table 4 Accent 6" w:uiPriority="49"/>
+    <w:lsdException w:name="Grid Table 5 Dark Accent 6" w:uiPriority="50"/>
+    <w:lsdException w:name="Grid Table 6 Colorful Accent 6" w:uiPriority="51"/>
+    <w:lsdException w:name="Grid Table 7 Colorful Accent 6" w:uiPriority="52"/>
+    <w:lsdException w:name="List Table 1 Light" w:uiPriority="46"/>
+    <w:lsdException w:name="List Table 2" w:uiPriority="47"/>
+    <w:lsdException w:name="List Table 3" w:uiPriority="48"/>
+    <w:lsdException w:name="List Table 4" w:uiPriority="49"/>
+    <w:lsdException w:name="List Table 5 Dark" w:uiPriority="50"/>
+    <w:lsdException w:name="List Table 6 Colorful" w:uiPriority="51"/>
+    <w:lsdException w:name="List Table 7 Colorful" w:uiPriority="52"/>
+    <w:lsdException w:name="List Table 1 Light Accent 1" w:uiPriority="46"/>
+    <w:lsdException w:name="List Table 2 Accent 1" w:uiPriority="47"/>
+    <w:lsdException w:name="List Table 3 Accent 1" w:uiPriority="48"/>
+    <w:lsdException w:name="List Table 4 Accent 1" w:uiPriority="49"/>
+    <w:lsdException w:name="List Table 5 Dark Accent 1" w:uiPriority="50"/>
+    <w:lsdException w:name="List Table 6 Colorful Accent 1" w:uiPriority="51"/>
+    <w:lsdException w:name="List Table 7 Colorful Accent 1" w:uiPriority="52"/>
+    <w:lsdException w:name="List Table 1 Light Accent 2" w:uiPriority="46"/>
+    <w:lsdException w:name="List Table 2 Accent 2" w:uiPriority="47"/>
+    <w:lsdException w:name="List Table 3 Accent 2" w:uiPriority="48"/>
+    <w:lsdException w:name="List Table 4 Accent 2" w:uiPriority="49"/>
+    <w:lsdException w:name="List Table 5 Dark Accent 2" w:uiPriority="50"/>
+    <w:lsdException w:name="List Table 6 Colorful Accent 2" w:uiPriority="51"/>
+    <w:lsdException w:name="List Table 7 Colorful Accent 2" w:uiPriority="52"/>
+    <w:lsdException w:name="List Table 1 Light Accent 3" w:uiPriority="46"/>
+    <w:lsdException w:name="List Table 2 Accent 3" w:uiPriority="47"/>
+    <w:lsdException w:name="List Table 3 Accent 3" w:uiPriority="48"/>
+    <w:lsdException w:name="List Table 4 Accent 3" w:uiPriority="49"/>
+    <w:lsdException w:name="List Table 5 Dark Accent 3" w:uiPriority="50"/>
+    <w:lsdException w:name="List Table 6 Colorful Accent 3" w:uiPriority="51"/>
+    <w:lsdException w:name="List Table 7 Colorful Accent 3" w:uiPriority="52"/>
+    <w:lsdException w:name="List Table 1 Light Accent 4" w:uiPriority="46"/>
+    <w:lsdException w:name="List Table 2 Accent 4" w:uiPriority="47"/>
+    <w:lsdException w:name="List Table 3 Accent 4" w:uiPriority="48"/>
+    <w:lsdException w:name="List Table 4 Accent 4" w:uiPriority="49"/>
+    <w:lsdException w:name="List Table 5 Dark Accent 4" w:uiPriority="50"/>
+    <w:lsdException w:name="List Table 6 Colorful Accent 4" w:uiPriority="51"/>
+    <w:lsdException w:name="List Table 7 Colorful Accent 4" w:uiPriority="52"/>
+    <w:lsdException w:name="List Table 1 Light Accent 5" w:uiPriority="46"/>
+    <w:lsdException w:name="List Table 2 Accent 5" w:uiPriority="47"/>
+    <w:lsdException w:name="List Table 3 Accent 5" w:uiPriority="48"/>
+    <w:lsdException w:name="List Table 4 Accent 5" w:uiPriority="49"/>
+    <w:lsdException w:name="List Table 5 Dark Accent 5" w:uiPriority="50"/>
+    <w:lsdException w:name="List Table 6 Colorful Accent 5" w:uiPriority="51"/>
+    <w:lsdException w:name="List Table 7 Colorful Accent 5" w:uiPriority="52"/>
+    <w:lsdException w:name="List Table 1 Light Accent 6" w:uiPriority="46"/>
+    <w:lsdException w:name="List Table 2 Accent 6" w:uiPriority="47"/>
+    <w:lsdException w:name="List Table 3 Accent 6" w:uiPriority="48"/>
+    <w:lsdException w:name="List Table 4 Accent 6" w:uiPriority="49"/>
+    <w:lsdException w:name="List Table 5 Dark Accent 6" w:uiPriority="50"/>
+    <w:lsdException w:name="List Table 6 Colorful Accent 6" w:uiPriority="51"/>
+    <w:lsdException w:name="List Table 7 Colorful Accent 6" w:uiPriority="52"/>
   </w:latentStyles>
   <w:style w:type="paragraph" w:default="1" w:styleId="Normal">
     <w:name w:val="Normal"/>
@@ -2848,7 +3655,7 @@
 </file>
 
 <file path=word/glossary/document.xml><?xml version="1.0" encoding="utf-8"?>
-<w:glossaryDocument xmlns:wpc="http://schemas.microsoft.com/office/word/2010/wordprocessingCanvas" xmlns:mc="http://schemas.openxmlformats.org/markup-compatibility/2006" xmlns:o="urn:schemas-microsoft-com:office:office" xmlns:r="http://schemas.openxmlformats.org/officeDocument/2006/relationships" xmlns:m="http://schemas.openxmlformats.org/officeDocument/2006/math" xmlns:v="urn:schemas-microsoft-com:vml" xmlns:wp14="http://schemas.microsoft.com/office/word/2010/wordprocessingDrawing" xmlns:wp="http://schemas.openxmlformats.org/drawingml/2006/wordprocessingDrawing" xmlns:w10="urn:schemas-microsoft-com:office:word" xmlns:w="http://schemas.openxmlformats.org/wordprocessingml/2006/main" xmlns:w14="http://schemas.microsoft.com/office/word/2010/wordml" xmlns:wpg="http://schemas.microsoft.com/office/word/2010/wordprocessingGroup" xmlns:wpi="http://schemas.microsoft.com/office/word/2010/wordprocessingInk" xmlns:wne="http://schemas.microsoft.com/office/word/2006/wordml" xmlns:wps="http://schemas.microsoft.com/office/word/2010/wordprocessingShape" mc:Ignorable="w14 wp14">
+<w:glossaryDocument xmlns:wpc="http://schemas.microsoft.com/office/word/2010/wordprocessingCanvas" xmlns:mc="http://schemas.openxmlformats.org/markup-compatibility/2006" xmlns:o="urn:schemas-microsoft-com:office:office" xmlns:r="http://schemas.openxmlformats.org/officeDocument/2006/relationships" xmlns:m="http://schemas.openxmlformats.org/officeDocument/2006/math" xmlns:v="urn:schemas-microsoft-com:vml" xmlns:wp14="http://schemas.microsoft.com/office/word/2010/wordprocessingDrawing" xmlns:wp="http://schemas.openxmlformats.org/drawingml/2006/wordprocessingDrawing" xmlns:w10="urn:schemas-microsoft-com:office:word" xmlns:w="http://schemas.openxmlformats.org/wordprocessingml/2006/main" xmlns:w14="http://schemas.microsoft.com/office/word/2010/wordml" xmlns:w15="http://schemas.microsoft.com/office/word/2012/wordml" xmlns:wpg="http://schemas.microsoft.com/office/word/2010/wordprocessingGroup" xmlns:wpi="http://schemas.microsoft.com/office/word/2010/wordprocessingInk" xmlns:wne="http://schemas.microsoft.com/office/word/2006/wordml" xmlns:wps="http://schemas.microsoft.com/office/word/2010/wordprocessingShape" mc:Ignorable="w14 w15 wp14">
   <w:docParts>
     <w:docPart>
       <w:docPartPr>
@@ -2873,7 +3680,7 @@
           <w:r>
             <w:rPr>
               <w:rFonts w:asciiTheme="majorHAnsi" w:eastAsiaTheme="majorEastAsia" w:hAnsiTheme="majorHAnsi" w:cstheme="majorBidi"/>
-              <w:color w:val="4F81BD" w:themeColor="accent1"/>
+              <w:color w:val="5B9BD5" w:themeColor="accent1"/>
               <w:sz w:val="80"/>
               <w:szCs w:val="80"/>
             </w:rPr>
@@ -2965,7 +3772,7 @@
 </file>
 
 <file path=word/glossary/fontTable.xml><?xml version="1.0" encoding="utf-8"?>
-<w:fonts xmlns:mc="http://schemas.openxmlformats.org/markup-compatibility/2006" xmlns:r="http://schemas.openxmlformats.org/officeDocument/2006/relationships" xmlns:w="http://schemas.openxmlformats.org/wordprocessingml/2006/main" xmlns:w14="http://schemas.microsoft.com/office/word/2010/wordml" mc:Ignorable="w14">
+<w:fonts xmlns:mc="http://schemas.openxmlformats.org/markup-compatibility/2006" xmlns:r="http://schemas.openxmlformats.org/officeDocument/2006/relationships" xmlns:w="http://schemas.openxmlformats.org/wordprocessingml/2006/main" xmlns:w14="http://schemas.microsoft.com/office/word/2010/wordml" xmlns:w15="http://schemas.microsoft.com/office/word/2012/wordml" mc:Ignorable="w14 w15">
   <w:font w:name="Symbol">
     <w:panose1 w:val="05050102010706020507"/>
     <w:charset w:val="02"/>
@@ -3015,11 +3822,18 @@
     <w:pitch w:val="variable"/>
     <w:sig w:usb0="E1002EFF" w:usb1="C000605B" w:usb2="00000029" w:usb3="00000000" w:csb0="000101FF" w:csb1="00000000"/>
   </w:font>
+  <w:font w:name="Calibri Light">
+    <w:panose1 w:val="020F0302020204030204"/>
+    <w:charset w:val="00"/>
+    <w:family w:val="swiss"/>
+    <w:pitch w:val="variable"/>
+    <w:sig w:usb0="A00002EF" w:usb1="4000207B" w:usb2="00000000" w:usb3="00000000" w:csb0="0000019F" w:csb1="00000000"/>
+  </w:font>
 </w:fonts>
 </file>
 
 <file path=word/glossary/settings.xml><?xml version="1.0" encoding="utf-8"?>
-<w:settings xmlns:mc="http://schemas.openxmlformats.org/markup-compatibility/2006" xmlns:o="urn:schemas-microsoft-com:office:office" xmlns:r="http://schemas.openxmlformats.org/officeDocument/2006/relationships" xmlns:m="http://schemas.openxmlformats.org/officeDocument/2006/math" xmlns:v="urn:schemas-microsoft-com:vml" xmlns:w10="urn:schemas-microsoft-com:office:word" xmlns:w="http://schemas.openxmlformats.org/wordprocessingml/2006/main" xmlns:w14="http://schemas.microsoft.com/office/word/2010/wordml" xmlns:sl="http://schemas.openxmlformats.org/schemaLibrary/2006/main" mc:Ignorable="w14">
+<w:settings xmlns:mc="http://schemas.openxmlformats.org/markup-compatibility/2006" xmlns:o="urn:schemas-microsoft-com:office:office" xmlns:r="http://schemas.openxmlformats.org/officeDocument/2006/relationships" xmlns:m="http://schemas.openxmlformats.org/officeDocument/2006/math" xmlns:v="urn:schemas-microsoft-com:vml" xmlns:w10="urn:schemas-microsoft-com:office:word" xmlns:w="http://schemas.openxmlformats.org/wordprocessingml/2006/main" xmlns:w14="http://schemas.microsoft.com/office/word/2010/wordml" xmlns:w15="http://schemas.microsoft.com/office/word/2012/wordml" xmlns:sl="http://schemas.openxmlformats.org/schemaLibrary/2006/main" mc:Ignorable="w14 w15">
   <w:view w:val="normal"/>
   <w:defaultTabStop w:val="720"/>
   <w:characterSpacingControl w:val="doNotCompress"/>
@@ -3037,6 +3851,7 @@
     <w:rsid w:val="00C2184A"/>
     <w:rsid w:val="00C973F9"/>
     <w:rsid w:val="00CC7652"/>
+    <w:rsid w:val="00CF7160"/>
   </w:rsids>
   <m:mathPr>
     <m:mathFont m:val="Cambria Math"/>
@@ -3059,7 +3874,7 @@
 </file>
 
 <file path=word/glossary/styles.xml><?xml version="1.0" encoding="utf-8"?>
-<w:styles xmlns:mc="http://schemas.openxmlformats.org/markup-compatibility/2006" xmlns:r="http://schemas.openxmlformats.org/officeDocument/2006/relationships" xmlns:w="http://schemas.openxmlformats.org/wordprocessingml/2006/main" xmlns:w14="http://schemas.microsoft.com/office/word/2010/wordml" mc:Ignorable="w14">
+<w:styles xmlns:mc="http://schemas.openxmlformats.org/markup-compatibility/2006" xmlns:r="http://schemas.openxmlformats.org/officeDocument/2006/relationships" xmlns:w="http://schemas.openxmlformats.org/wordprocessingml/2006/main" xmlns:w14="http://schemas.microsoft.com/office/word/2010/wordml" xmlns:w15="http://schemas.microsoft.com/office/word/2012/wordml" mc:Ignorable="w14 w15">
   <w:docDefaults>
     <w:rPrDefault>
       <w:rPr>
@@ -3075,388 +3890,378 @@
       </w:pPr>
     </w:pPrDefault>
   </w:docDefaults>
-  <w:latentStyles w:defLockedState="0" w:defUIPriority="99" w:defSemiHidden="1" w:defUnhideWhenUsed="1" w:defQFormat="0" w:count="267">
-    <w:lsdException w:name="Normal" w:semiHidden="0" w:uiPriority="0" w:unhideWhenUsed="0" w:qFormat="1"/>
-    <w:lsdException w:name="heading 1" w:semiHidden="0" w:uiPriority="9" w:unhideWhenUsed="0" w:qFormat="1"/>
-    <w:lsdException w:name="heading 2" w:uiPriority="9" w:qFormat="1"/>
-    <w:lsdException w:name="heading 3" w:uiPriority="9" w:qFormat="1"/>
-    <w:lsdException w:name="heading 4" w:uiPriority="9" w:qFormat="1"/>
-    <w:lsdException w:name="heading 5" w:uiPriority="9" w:qFormat="1"/>
-    <w:lsdException w:name="heading 6" w:uiPriority="9" w:qFormat="1"/>
-    <w:lsdException w:name="heading 7" w:uiPriority="9" w:qFormat="1"/>
-    <w:lsdException w:name="heading 8" w:uiPriority="9" w:qFormat="1"/>
-    <w:lsdException w:name="heading 9" w:uiPriority="9" w:qFormat="1"/>
-    <w:lsdException w:name="toc 1" w:uiPriority="39"/>
-    <w:lsdException w:name="toc 2" w:uiPriority="39"/>
-    <w:lsdException w:name="toc 3" w:uiPriority="39"/>
-    <w:lsdException w:name="toc 4" w:uiPriority="39"/>
-    <w:lsdException w:name="toc 5" w:uiPriority="39"/>
-    <w:lsdException w:name="toc 6" w:uiPriority="39"/>
-    <w:lsdException w:name="toc 7" w:uiPriority="39"/>
-    <w:lsdException w:name="toc 8" w:uiPriority="39"/>
-    <w:lsdException w:name="toc 9" w:uiPriority="39"/>
-    <w:lsdException w:name="caption" w:uiPriority="35" w:qFormat="1"/>
-    <w:lsdException w:name="Title" w:semiHidden="0" w:uiPriority="10" w:unhideWhenUsed="0" w:qFormat="1"/>
-    <w:lsdException w:name="Default Paragraph Font" w:uiPriority="1"/>
-    <w:lsdException w:name="Subtitle" w:semiHidden="0" w:uiPriority="11" w:unhideWhenUsed="0" w:qFormat="1"/>
-    <w:lsdException w:name="Strong" w:semiHidden="0" w:uiPriority="22" w:unhideWhenUsed="0" w:qFormat="1"/>
-    <w:lsdException w:name="Emphasis" w:semiHidden="0" w:uiPriority="20" w:unhideWhenUsed="0" w:qFormat="1"/>
-    <w:lsdException w:name="Table Grid" w:semiHidden="0" w:uiPriority="59" w:unhideWhenUsed="0"/>
-    <w:lsdException w:name="Placeholder Text" w:unhideWhenUsed="0"/>
-    <w:lsdException w:name="No Spacing" w:semiHidden="0" w:uiPriority="1" w:unhideWhenUsed="0" w:qFormat="1"/>
-    <w:lsdException w:name="Light Shading" w:semiHidden="0" w:uiPriority="60" w:unhideWhenUsed="0"/>
-    <w:lsdException w:name="Light List" w:semiHidden="0" w:uiPriority="61" w:unhideWhenUsed="0"/>
-    <w:lsdException w:name="Light Grid" w:semiHidden="0" w:uiPriority="62" w:unhideWhenUsed="0"/>
-    <w:lsdException w:name="Medium Shading 1" w:semiHidden="0" w:uiPriority="63" w:unhideWhenUsed="0"/>
-    <w:lsdException w:name="Medium Shading 2" w:semiHidden="0" w:uiPriority="64" w:unhideWhenUsed="0"/>
-    <w:lsdException w:name="Medium List 1" w:semiHidden="0" w:uiPriority="65" w:unhideWhenUsed="0"/>
-    <w:lsdException w:name="Medium List 2" w:semiHidden="0" w:uiPriority="66" w:unhideWhenUsed="0"/>
-    <w:lsdException w:name="Medium Grid 1" w:semiHidden="0" w:uiPriority="67" w:unhideWhenUsed="0"/>
-    <w:lsdException w:name="Medium Grid 2" w:semiHidden="0" w:uiPriority="68" w:unhideWhenUsed="0"/>
-    <w:lsdException w:name="Medium Grid 3" w:semiHidden="0" w:uiPriority="69" w:unhideWhenUsed="0"/>
-    <w:lsdException w:name="Dark List" w:semiHidden="0" w:uiPriority="70" w:unhideWhenUsed="0"/>
-    <w:lsdException w:name="Colorful Shading" w:semiHidden="0" w:uiPriority="71" w:unhideWhenUsed="0"/>
-    <w:lsdException w:name="Colorful List" w:semiHidden="0" w:uiPriority="72" w:unhideWhenUsed="0"/>
-    <w:lsdException w:name="Colorful Grid" w:semiHidden="0" w:uiPriority="73" w:unhideWhenUsed="0"/>
-    <w:lsdException w:name="Light Shading Accent 1" w:semiHidden="0" w:uiPriority="60" w:unhideWhenUsed="0"/>
-    <w:lsdException w:name="Light List Accent 1" w:semiHidden="0" w:uiPriority="61" w:unhideWhenUsed="0"/>
-    <w:lsdException w:name="Light Grid Accent 1" w:semiHidden="0" w:uiPriority="62" w:unhideWhenUsed="0"/>
-    <w:lsdException w:name="Medium Shading 1 Accent 1" w:semiHidden="0" w:uiPriority="63" w:unhideWhenUsed="0"/>
-    <w:lsdException w:name="Medium Shading 2 Accent 1" w:semiHidden="0" w:uiPriority="64" w:unhideWhenUsed="0"/>
-    <w:lsdException w:name="Medium List 1 Accent 1" w:semiHidden="0" w:uiPriority="65" w:unhideWhenUsed="0"/>
-    <w:lsdException w:name="Revision" w:unhideWhenUsed="0"/>
-    <w:lsdException w:name="List Paragraph" w:semiHidden="0" w:uiPriority="34" w:unhideWhenUsed="0" w:qFormat="1"/>
-    <w:lsdException w:name="Quote" w:semiHidden="0" w:uiPriority="29" w:unhideWhenUsed="0" w:qFormat="1"/>
-    <w:lsdException w:name="Intense Quote" w:semiHidden="0" w:uiPriority="30" w:unhideWhenUsed="0" w:qFormat="1"/>
-    <w:lsdException w:name="Medium List 2 Accent 1" w:semiHidden="0" w:uiPriority="66" w:unhideWhenUsed="0"/>
-    <w:lsdException w:name="Medium Grid 1 Accent 1" w:semiHidden="0" w:uiPriority="67" w:unhideWhenUsed="0"/>
-    <w:lsdException w:name="Medium Grid 2 Accent 1" w:semiHidden="0" w:uiPriority="68" w:unhideWhenUsed="0"/>
-    <w:lsdException w:name="Medium Grid 3 Accent 1" w:semiHidden="0" w:uiPriority="69" w:unhideWhenUsed="0"/>
-    <w:lsdException w:name="Dark List Accent 1" w:semiHidden="0" w:uiPriority="70" w:unhideWhenUsed="0"/>
-    <w:lsdException w:name="Colorful Shading Accent 1" w:semiHidden="0" w:uiPriority="71" w:unhideWhenUsed="0"/>
-    <w:lsdException w:name="Colorful List Accent 1" w:semiHidden="0" w:uiPriority="72" w:unhideWhenUsed="0"/>
-    <w:lsdException w:name="Colorful Grid Accent 1" w:semiHidden="0" w:uiPriority="73" w:unhideWhenUsed="0"/>
-    <w:lsdException w:name="Light Shading Accent 2" w:semiHidden="0" w:uiPriority="60" w:unhideWhenUsed="0"/>
-    <w:lsdException w:name="Light List Accent 2" w:semiHidden="0" w:uiPriority="61" w:unhideWhenUsed="0"/>
-    <w:lsdException w:name="Light Grid Accent 2" w:semiHidden="0" w:uiPriority="62" w:unhideWhenUsed="0"/>
-    <w:lsdException w:name="Medium Shading 1 Accent 2" w:semiHidden="0" w:uiPriority="63" w:unhideWhenUsed="0"/>
-    <w:lsdException w:name="Medium Shading 2 Accent 2" w:semiHidden="0" w:uiPriority="64" w:unhideWhenUsed="0"/>
-    <w:lsdException w:name="Medium List 1 Accent 2" w:semiHidden="0" w:uiPriority="65" w:unhideWhenUsed="0"/>
-    <w:lsdException w:name="Medium List 2 Accent 2" w:semiHidden="0" w:uiPriority="66" w:unhideWhenUsed="0"/>
-    <w:lsdException w:name="Medium Grid 1 Accent 2" w:semiHidden="0" w:uiPriority="67" w:unhideWhenUsed="0"/>
-    <w:lsdException w:name="Medium Grid 2 Accent 2" w:semiHidden="0" w:uiPriority="68" w:unhideWhenUsed="0"/>
-    <w:lsdException w:name="Medium Grid 3 Accent 2" w:semiHidden="0" w:uiPriority="69" w:unhideWhenUsed="0"/>
-    <w:lsdException w:name="Dark List Accent 2" w:semiHidden="0" w:uiPriority="70" w:unhideWhenUsed="0"/>
-    <w:lsdException w:name="Colorful Shading Accent 2" w:semiHidden="0" w:uiPriority="71" w:unhideWhenUsed="0"/>
-    <w:lsdException w:name="Colorful List Accent 2" w:semiHidden="0" w:uiPriority="72" w:unhideWhenUsed="0"/>
-    <w:lsdException w:name="Colorful Grid Accent 2" w:semiHidden="0" w:uiPriority="73" w:unhideWhenUsed="0"/>
-    <w:lsdException w:name="Light Shading Accent 3" w:semiHidden="0" w:uiPriority="60" w:unhideWhenUsed="0"/>
-    <w:lsdException w:name="Light List Accent 3" w:semiHidden="0" w:uiPriority="61" w:unhideWhenUsed="0"/>
-    <w:lsdException w:name="Light Grid Accent 3" w:semiHidden="0" w:uiPriority="62" w:unhideWhenUsed="0"/>
-    <w:lsdException w:name="Medium Shading 1 Accent 3" w:semiHidden="0" w:uiPriority="63" w:unhideWhenUsed="0"/>
-    <w:lsdException w:name="Medium Shading 2 Accent 3" w:semiHidden="0" w:uiPriority="64" w:unhideWhenUsed="0"/>
-    <w:lsdException w:name="Medium List 1 Accent 3" w:semiHidden="0" w:uiPriority="65" w:unhideWhenUsed="0"/>
-    <w:lsdException w:name="Medium List 2 Accent 3" w:semiHidden="0" w:uiPriority="66" w:unhideWhenUsed="0"/>
-    <w:lsdException w:name="Medium Grid 1 Accent 3" w:semiHidden="0" w:uiPriority="67" w:unhideWhenUsed="0"/>
-    <w:lsdException w:name="Medium Grid 2 Accent 3" w:semiHidden="0" w:uiPriority="68" w:unhideWhenUsed="0"/>
-    <w:lsdException w:name="Medium Grid 3 Accent 3" w:semiHidden="0" w:uiPriority="69" w:unhideWhenUsed="0"/>
-    <w:lsdException w:name="Dark List Accent 3" w:semiHidden="0" w:uiPriority="70" w:unhideWhenUsed="0"/>
-    <w:lsdException w:name="Colorful Shading Accent 3" w:semiHidden="0" w:uiPriority="71" w:unhideWhenUsed="0"/>
-    <w:lsdException w:name="Colorful List Accent 3" w:semiHidden="0" w:uiPriority="72" w:unhideWhenUsed="0"/>
-    <w:lsdException w:name="Colorful Grid Accent 3" w:semiHidden="0" w:uiPriority="73" w:unhideWhenUsed="0"/>
-    <w:lsdException w:name="Light Shading Accent 4" w:semiHidden="0" w:uiPriority="60" w:unhideWhenUsed="0"/>
-    <w:lsdException w:name="Light List Accent 4" w:semiHidden="0" w:uiPriority="61" w:unhideWhenUsed="0"/>
-    <w:lsdException w:name="Light Grid Accent 4" w:semiHidden="0" w:uiPriority="62" w:unhideWhenUsed="0"/>
-    <w:lsdException w:name="Medium Shading 1 Accent 4" w:semiHidden="0" w:uiPriority="63" w:unhideWhenUsed="0"/>
-    <w:lsdException w:name="Medium Shading 2 Accent 4" w:semiHidden="0" w:uiPriority="64" w:unhideWhenUsed="0"/>
-    <w:lsdException w:name="Medium List 1 Accent 4" w:semiHidden="0" w:uiPriority="65" w:unhideWhenUsed="0"/>
-    <w:lsdException w:name="Medium List 2 Accent 4" w:semiHidden="0" w:uiPriority="66" w:unhideWhenUsed="0"/>
-    <w:lsdException w:name="Medium Grid 1 Accent 4" w:semiHidden="0" w:uiPriority="67" w:unhideWhenUsed="0"/>
-    <w:lsdException w:name="Medium Grid 2 Accent 4" w:semiHidden="0" w:uiPriority="68" w:unhideWhenUsed="0"/>
-    <w:lsdException w:name="Medium Grid 3 Accent 4" w:semiHidden="0" w:uiPriority="69" w:unhideWhenUsed="0"/>
-    <w:lsdException w:name="Dark List Accent 4" w:semiHidden="0" w:uiPriority="70" w:unhideWhenUsed="0"/>
-    <w:lsdException w:name="Colorful Shading Accent 4" w:semiHidden="0" w:uiPriority="71" w:unhideWhenUsed="0"/>
-    <w:lsdException w:name="Colorful List Accent 4" w:semiHidden="0" w:uiPriority="72" w:unhideWhenUsed="0"/>
-    <w:lsdException w:name="Colorful Grid Accent 4" w:semiHidden="0" w:uiPriority="73" w:unhideWhenUsed="0"/>
-    <w:lsdException w:name="Light Shading Accent 5" w:semiHidden="0" w:uiPriority="60" w:unhideWhenUsed="0"/>
-    <w:lsdException w:name="Light List Accent 5" w:semiHidden="0" w:uiPriority="61" w:unhideWhenUsed="0"/>
-    <w:lsdException w:name="Light Grid Accent 5" w:semiHidden="0" w:uiPriority="62" w:unhideWhenUsed="0"/>
-    <w:lsdException w:name="Medium Shading 1 Accent 5" w:semiHidden="0" w:uiPriority="63" w:unhideWhenUsed="0"/>
-    <w:lsdException w:name="Medium Shading 2 Accent 5" w:semiHidden="0" w:uiPriority="64" w:unhideWhenUsed="0"/>
-    <w:lsdException w:name="Medium List 1 Accent 5" w:semiHidden="0" w:uiPriority="65" w:unhideWhenUsed="0"/>
-    <w:lsdException w:name="Medium List 2 Accent 5" w:semiHidden="0" w:uiPriority="66" w:unhideWhenUsed="0"/>
-    <w:lsdException w:name="Medium Grid 1 Accent 5" w:semiHidden="0" w:uiPriority="67" w:unhideWhenUsed="0"/>
-    <w:lsdException w:name="Medium Grid 2 Accent 5" w:semiHidden="0" w:uiPriority="68" w:unhideWhenUsed="0"/>
-    <w:lsdException w:name="Medium Grid 3 Accent 5" w:semiHidden="0" w:uiPriority="69" w:unhideWhenUsed="0"/>
-    <w:lsdException w:name="Dark List Accent 5" w:semiHidden="0" w:uiPriority="70" w:unhideWhenUsed="0"/>
-    <w:lsdException w:name="Colorful Shading Accent 5" w:semiHidden="0" w:uiPriority="71" w:unhideWhenUsed="0"/>
-    <w:lsdException w:name="Colorful List Accent 5" w:semiHidden="0" w:uiPriority="72" w:unhideWhenUsed="0"/>
-    <w:lsdException w:name="Colorful Grid Accent 5" w:semiHidden="0" w:uiPriority="73" w:unhideWhenUsed="0"/>
-    <w:lsdException w:name="Light Shading Accent 6" w:semiHidden="0" w:uiPriority="60" w:unhideWhenUsed="0"/>
-    <w:lsdException w:name="Light List Accent 6" w:semiHidden="0" w:uiPriority="61" w:unhideWhenUsed="0"/>
-    <w:lsdException w:name="Light Grid Accent 6" w:semiHidden="0" w:uiPriority="62" w:unhideWhenUsed="0"/>
-    <w:lsdException w:name="Medium Shading 1 Accent 6" w:semiHidden="0" w:uiPriority="63" w:unhideWhenUsed="0"/>
-    <w:lsdException w:name="Medium Shading 2 Accent 6" w:semiHidden="0" w:uiPriority="64" w:unhideWhenUsed="0"/>
-    <w:lsdException w:name="Medium List 1 Accent 6" w:semiHidden="0" w:uiPriority="65" w:unhideWhenUsed="0"/>
-    <w:lsdException w:name="Medium List 2 Accent 6" w:semiHidden="0" w:uiPriority="66" w:unhideWhenUsed="0"/>
-    <w:lsdException w:name="Medium Grid 1 Accent 6" w:semiHidden="0" w:uiPriority="67" w:unhideWhenUsed="0"/>
-    <w:lsdException w:name="Medium Grid 2 Accent 6" w:semiHidden="0" w:uiPriority="68" w:unhideWhenUsed="0"/>
-    <w:lsdException w:name="Medium Grid 3 Accent 6" w:semiHidden="0" w:uiPriority="69" w:unhideWhenUsed="0"/>
-    <w:lsdException w:name="Dark List Accent 6" w:semiHidden="0" w:uiPriority="70" w:unhideWhenUsed="0"/>
-    <w:lsdException w:name="Colorful Shading Accent 6" w:semiHidden="0" w:uiPriority="71" w:unhideWhenUsed="0"/>
-    <w:lsdException w:name="Colorful List Accent 6" w:semiHidden="0" w:uiPriority="72" w:unhideWhenUsed="0"/>
-    <w:lsdException w:name="Colorful Grid Accent 6" w:semiHidden="0" w:uiPriority="73" w:unhideWhenUsed="0"/>
-    <w:lsdException w:name="Subtle Emphasis" w:semiHidden="0" w:uiPriority="19" w:unhideWhenUsed="0" w:qFormat="1"/>
-    <w:lsdException w:name="Intense Emphasis" w:semiHidden="0" w:uiPriority="21" w:unhideWhenUsed="0" w:qFormat="1"/>
-    <w:lsdException w:name="Subtle Reference" w:semiHidden="0" w:uiPriority="31" w:unhideWhenUsed="0" w:qFormat="1"/>
-    <w:lsdException w:name="Intense Reference" w:semiHidden="0" w:uiPriority="32" w:unhideWhenUsed="0" w:qFormat="1"/>
-    <w:lsdException w:name="Book Title" w:semiHidden="0" w:uiPriority="33" w:unhideWhenUsed="0" w:qFormat="1"/>
-    <w:lsdException w:name="Bibliography" w:uiPriority="37"/>
-    <w:lsdException w:name="TOC Heading" w:uiPriority="39" w:qFormat="1"/>
-  </w:latentStyles>
-  <w:style w:type="paragraph" w:default="1" w:styleId="Normal">
-    <w:name w:val="Normal"/>
-    <w:qFormat/>
-  </w:style>
-  <w:style w:type="character" w:default="1" w:styleId="DefaultParagraphFont">
-    <w:name w:val="Default Paragraph Font"/>
-    <w:uiPriority w:val="1"/>
-    <w:semiHidden/>
-    <w:unhideWhenUsed/>
-  </w:style>
-  <w:style w:type="table" w:default="1" w:styleId="TableNormal">
-    <w:name w:val="Normal Table"/>
-    <w:uiPriority w:val="99"/>
-    <w:semiHidden/>
-    <w:unhideWhenUsed/>
-    <w:tblPr>
-      <w:tblInd w:w="0" w:type="dxa"/>
-      <w:tblCellMar>
-        <w:top w:w="0" w:type="dxa"/>
-        <w:left w:w="108" w:type="dxa"/>
-        <w:bottom w:w="0" w:type="dxa"/>
-        <w:right w:w="108" w:type="dxa"/>
-      </w:tblCellMar>
-    </w:tblPr>
-  </w:style>
-  <w:style w:type="numbering" w:default="1" w:styleId="NoList">
-    <w:name w:val="No List"/>
-    <w:uiPriority w:val="99"/>
-    <w:semiHidden/>
-    <w:unhideWhenUsed/>
-  </w:style>
-  <w:style w:type="paragraph" w:customStyle="1" w:styleId="D82E42DD8E8948DB823D32AA28C0D194">
-    <w:name w:val="D82E42DD8E8948DB823D32AA28C0D194"/>
-    <w:rsid w:val="00C2184A"/>
-  </w:style>
-  <w:style w:type="paragraph" w:customStyle="1" w:styleId="D6419655435340EE85F31A01B5B52737">
-    <w:name w:val="D6419655435340EE85F31A01B5B52737"/>
-    <w:rsid w:val="00C2184A"/>
-  </w:style>
-  <w:style w:type="paragraph" w:customStyle="1" w:styleId="A30BBED3D9B74A2BBFD2FCD0E520A1FD">
-    <w:name w:val="A30BBED3D9B74A2BBFD2FCD0E520A1FD"/>
-    <w:rsid w:val="00C2184A"/>
-  </w:style>
-  <w:style w:type="paragraph" w:customStyle="1" w:styleId="E1F5E7D2D7FB4B068CC92FED4B5825D4">
-    <w:name w:val="E1F5E7D2D7FB4B068CC92FED4B5825D4"/>
-    <w:rsid w:val="00C2184A"/>
-  </w:style>
-  <w:style w:type="paragraph" w:customStyle="1" w:styleId="BA7148FB070F43A997C1B912A2CFE99B">
-    <w:name w:val="BA7148FB070F43A997C1B912A2CFE99B"/>
-    <w:rsid w:val="00C2184A"/>
-  </w:style>
-  <w:style w:type="paragraph" w:customStyle="1" w:styleId="A44F65B48A0543F785C39B0246C0A922">
-    <w:name w:val="A44F65B48A0543F785C39B0246C0A922"/>
-    <w:rsid w:val="00C2184A"/>
-  </w:style>
-  <w:style w:type="paragraph" w:customStyle="1" w:styleId="2997A66EF5FB4921985D66F27047365D">
-    <w:name w:val="2997A66EF5FB4921985D66F27047365D"/>
-    <w:rsid w:val="00C2184A"/>
-  </w:style>
-  <w:style w:type="paragraph" w:customStyle="1" w:styleId="3EB570220AF741E9846B1F84BD982FE9">
-    <w:name w:val="3EB570220AF741E9846B1F84BD982FE9"/>
-    <w:rsid w:val="00C2184A"/>
-  </w:style>
-  <w:style w:type="paragraph" w:customStyle="1" w:styleId="51520E110A674969A7EC0361B983C5FE">
-    <w:name w:val="51520E110A674969A7EC0361B983C5FE"/>
-    <w:rsid w:val="00C2184A"/>
-  </w:style>
-  <w:style w:type="character" w:styleId="PlaceholderText">
-    <w:name w:val="Placeholder Text"/>
-    <w:basedOn w:val="DefaultParagraphFont"/>
-    <w:uiPriority w:val="99"/>
-    <w:semiHidden/>
-    <w:rsid w:val="00C2184A"/>
-    <w:rPr>
-      <w:color w:val="808080"/>
-    </w:rPr>
-  </w:style>
-  <w:style w:type="paragraph" w:customStyle="1" w:styleId="27830AB417D9477FA5CB15C08C999467">
-    <w:name w:val="27830AB417D9477FA5CB15C08C999467"/>
-    <w:rsid w:val="00C2184A"/>
-  </w:style>
-  <w:style w:type="paragraph" w:customStyle="1" w:styleId="AFDDD13A64ED488B8098F6BFE1C0D29B">
-    <w:name w:val="AFDDD13A64ED488B8098F6BFE1C0D29B"/>
-    <w:rsid w:val="00C2184A"/>
-  </w:style>
-</w:styles>
-</file>
-
-<file path=word/glossary/stylesWithEffects.xml><?xml version="1.0" encoding="utf-8"?>
-<w:styles xmlns:wpc="http://schemas.microsoft.com/office/word/2010/wordprocessingCanvas" xmlns:mc="http://schemas.openxmlformats.org/markup-compatibility/2006" xmlns:o="urn:schemas-microsoft-com:office:office" xmlns:r="http://schemas.openxmlformats.org/officeDocument/2006/relationships" xmlns:m="http://schemas.openxmlformats.org/officeDocument/2006/math" xmlns:v="urn:schemas-microsoft-com:vml" xmlns:wp14="http://schemas.microsoft.com/office/word/2010/wordprocessingDrawing" xmlns:wp="http://schemas.openxmlformats.org/drawingml/2006/wordprocessingDrawing" xmlns:w10="urn:schemas-microsoft-com:office:word" xmlns:w="http://schemas.openxmlformats.org/wordprocessingml/2006/main" xmlns:w14="http://schemas.microsoft.com/office/word/2010/wordml" xmlns:wpg="http://schemas.microsoft.com/office/word/2010/wordprocessingGroup" xmlns:wpi="http://schemas.microsoft.com/office/word/2010/wordprocessingInk" xmlns:wne="http://schemas.microsoft.com/office/word/2006/wordml" xmlns:wps="http://schemas.microsoft.com/office/word/2010/wordprocessingShape" mc:Ignorable="w14 wp14">
-  <w:docDefaults>
-    <w:rPrDefault>
-      <w:rPr>
-        <w:rFonts w:asciiTheme="minorHAnsi" w:eastAsiaTheme="minorEastAsia" w:hAnsiTheme="minorHAnsi" w:cstheme="minorBidi"/>
-        <w:sz w:val="22"/>
-        <w:szCs w:val="22"/>
-        <w:lang w:val="en-GB" w:eastAsia="en-GB" w:bidi="ar-SA"/>
-      </w:rPr>
-    </w:rPrDefault>
-    <w:pPrDefault>
-      <w:pPr>
-        <w:spacing w:after="200" w:line="276" w:lineRule="auto"/>
-      </w:pPr>
-    </w:pPrDefault>
-  </w:docDefaults>
-  <w:latentStyles w:defLockedState="0" w:defUIPriority="99" w:defSemiHidden="1" w:defUnhideWhenUsed="1" w:defQFormat="0" w:count="267">
-    <w:lsdException w:name="Normal" w:semiHidden="0" w:uiPriority="0" w:unhideWhenUsed="0" w:qFormat="1"/>
-    <w:lsdException w:name="heading 1" w:semiHidden="0" w:uiPriority="9" w:unhideWhenUsed="0" w:qFormat="1"/>
-    <w:lsdException w:name="heading 2" w:uiPriority="9" w:qFormat="1"/>
-    <w:lsdException w:name="heading 3" w:uiPriority="9" w:qFormat="1"/>
-    <w:lsdException w:name="heading 4" w:uiPriority="9" w:qFormat="1"/>
-    <w:lsdException w:name="heading 5" w:uiPriority="9" w:qFormat="1"/>
-    <w:lsdException w:name="heading 6" w:uiPriority="9" w:qFormat="1"/>
-    <w:lsdException w:name="heading 7" w:uiPriority="9" w:qFormat="1"/>
-    <w:lsdException w:name="heading 8" w:uiPriority="9" w:qFormat="1"/>
-    <w:lsdException w:name="heading 9" w:uiPriority="9" w:qFormat="1"/>
-    <w:lsdException w:name="toc 1" w:uiPriority="39"/>
-    <w:lsdException w:name="toc 2" w:uiPriority="39"/>
-    <w:lsdException w:name="toc 3" w:uiPriority="39"/>
-    <w:lsdException w:name="toc 4" w:uiPriority="39"/>
-    <w:lsdException w:name="toc 5" w:uiPriority="39"/>
-    <w:lsdException w:name="toc 6" w:uiPriority="39"/>
-    <w:lsdException w:name="toc 7" w:uiPriority="39"/>
-    <w:lsdException w:name="toc 8" w:uiPriority="39"/>
-    <w:lsdException w:name="toc 9" w:uiPriority="39"/>
-    <w:lsdException w:name="caption" w:uiPriority="35" w:qFormat="1"/>
-    <w:lsdException w:name="Title" w:semiHidden="0" w:uiPriority="10" w:unhideWhenUsed="0" w:qFormat="1"/>
-    <w:lsdException w:name="Default Paragraph Font" w:uiPriority="1"/>
-    <w:lsdException w:name="Subtitle" w:semiHidden="0" w:uiPriority="11" w:unhideWhenUsed="0" w:qFormat="1"/>
-    <w:lsdException w:name="Strong" w:semiHidden="0" w:uiPriority="22" w:unhideWhenUsed="0" w:qFormat="1"/>
-    <w:lsdException w:name="Emphasis" w:semiHidden="0" w:uiPriority="20" w:unhideWhenUsed="0" w:qFormat="1"/>
-    <w:lsdException w:name="Table Grid" w:semiHidden="0" w:uiPriority="59" w:unhideWhenUsed="0"/>
-    <w:lsdException w:name="Placeholder Text" w:unhideWhenUsed="0"/>
-    <w:lsdException w:name="No Spacing" w:semiHidden="0" w:uiPriority="1" w:unhideWhenUsed="0" w:qFormat="1"/>
-    <w:lsdException w:name="Light Shading" w:semiHidden="0" w:uiPriority="60" w:unhideWhenUsed="0"/>
-    <w:lsdException w:name="Light List" w:semiHidden="0" w:uiPriority="61" w:unhideWhenUsed="0"/>
-    <w:lsdException w:name="Light Grid" w:semiHidden="0" w:uiPriority="62" w:unhideWhenUsed="0"/>
-    <w:lsdException w:name="Medium Shading 1" w:semiHidden="0" w:uiPriority="63" w:unhideWhenUsed="0"/>
-    <w:lsdException w:name="Medium Shading 2" w:semiHidden="0" w:uiPriority="64" w:unhideWhenUsed="0"/>
-    <w:lsdException w:name="Medium List 1" w:semiHidden="0" w:uiPriority="65" w:unhideWhenUsed="0"/>
-    <w:lsdException w:name="Medium List 2" w:semiHidden="0" w:uiPriority="66" w:unhideWhenUsed="0"/>
-    <w:lsdException w:name="Medium Grid 1" w:semiHidden="0" w:uiPriority="67" w:unhideWhenUsed="0"/>
-    <w:lsdException w:name="Medium Grid 2" w:semiHidden="0" w:uiPriority="68" w:unhideWhenUsed="0"/>
-    <w:lsdException w:name="Medium Grid 3" w:semiHidden="0" w:uiPriority="69" w:unhideWhenUsed="0"/>
-    <w:lsdException w:name="Dark List" w:semiHidden="0" w:uiPriority="70" w:unhideWhenUsed="0"/>
-    <w:lsdException w:name="Colorful Shading" w:semiHidden="0" w:uiPriority="71" w:unhideWhenUsed="0"/>
-    <w:lsdException w:name="Colorful List" w:semiHidden="0" w:uiPriority="72" w:unhideWhenUsed="0"/>
-    <w:lsdException w:name="Colorful Grid" w:semiHidden="0" w:uiPriority="73" w:unhideWhenUsed="0"/>
-    <w:lsdException w:name="Light Shading Accent 1" w:semiHidden="0" w:uiPriority="60" w:unhideWhenUsed="0"/>
-    <w:lsdException w:name="Light List Accent 1" w:semiHidden="0" w:uiPriority="61" w:unhideWhenUsed="0"/>
-    <w:lsdException w:name="Light Grid Accent 1" w:semiHidden="0" w:uiPriority="62" w:unhideWhenUsed="0"/>
-    <w:lsdException w:name="Medium Shading 1 Accent 1" w:semiHidden="0" w:uiPriority="63" w:unhideWhenUsed="0"/>
-    <w:lsdException w:name="Medium Shading 2 Accent 1" w:semiHidden="0" w:uiPriority="64" w:unhideWhenUsed="0"/>
-    <w:lsdException w:name="Medium List 1 Accent 1" w:semiHidden="0" w:uiPriority="65" w:unhideWhenUsed="0"/>
-    <w:lsdException w:name="Revision" w:unhideWhenUsed="0"/>
-    <w:lsdException w:name="List Paragraph" w:semiHidden="0" w:uiPriority="34" w:unhideWhenUsed="0" w:qFormat="1"/>
-    <w:lsdException w:name="Quote" w:semiHidden="0" w:uiPriority="29" w:unhideWhenUsed="0" w:qFormat="1"/>
-    <w:lsdException w:name="Intense Quote" w:semiHidden="0" w:uiPriority="30" w:unhideWhenUsed="0" w:qFormat="1"/>
-    <w:lsdException w:name="Medium List 2 Accent 1" w:semiHidden="0" w:uiPriority="66" w:unhideWhenUsed="0"/>
-    <w:lsdException w:name="Medium Grid 1 Accent 1" w:semiHidden="0" w:uiPriority="67" w:unhideWhenUsed="0"/>
-    <w:lsdException w:name="Medium Grid 2 Accent 1" w:semiHidden="0" w:uiPriority="68" w:unhideWhenUsed="0"/>
-    <w:lsdException w:name="Medium Grid 3 Accent 1" w:semiHidden="0" w:uiPriority="69" w:unhideWhenUsed="0"/>
-    <w:lsdException w:name="Dark List Accent 1" w:semiHidden="0" w:uiPriority="70" w:unhideWhenUsed="0"/>
-    <w:lsdException w:name="Colorful Shading Accent 1" w:semiHidden="0" w:uiPriority="71" w:unhideWhenUsed="0"/>
-    <w:lsdException w:name="Colorful List Accent 1" w:semiHidden="0" w:uiPriority="72" w:unhideWhenUsed="0"/>
-    <w:lsdException w:name="Colorful Grid Accent 1" w:semiHidden="0" w:uiPriority="73" w:unhideWhenUsed="0"/>
-    <w:lsdException w:name="Light Shading Accent 2" w:semiHidden="0" w:uiPriority="60" w:unhideWhenUsed="0"/>
-    <w:lsdException w:name="Light List Accent 2" w:semiHidden="0" w:uiPriority="61" w:unhideWhenUsed="0"/>
-    <w:lsdException w:name="Light Grid Accent 2" w:semiHidden="0" w:uiPriority="62" w:unhideWhenUsed="0"/>
-    <w:lsdException w:name="Medium Shading 1 Accent 2" w:semiHidden="0" w:uiPriority="63" w:unhideWhenUsed="0"/>
-    <w:lsdException w:name="Medium Shading 2 Accent 2" w:semiHidden="0" w:uiPriority="64" w:unhideWhenUsed="0"/>
-    <w:lsdException w:name="Medium List 1 Accent 2" w:semiHidden="0" w:uiPriority="65" w:unhideWhenUsed="0"/>
-    <w:lsdException w:name="Medium List 2 Accent 2" w:semiHidden="0" w:uiPriority="66" w:unhideWhenUsed="0"/>
-    <w:lsdException w:name="Medium Grid 1 Accent 2" w:semiHidden="0" w:uiPriority="67" w:unhideWhenUsed="0"/>
-    <w:lsdException w:name="Medium Grid 2 Accent 2" w:semiHidden="0" w:uiPriority="68" w:unhideWhenUsed="0"/>
-    <w:lsdException w:name="Medium Grid 3 Accent 2" w:semiHidden="0" w:uiPriority="69" w:unhideWhenUsed="0"/>
-    <w:lsdException w:name="Dark List Accent 2" w:semiHidden="0" w:uiPriority="70" w:unhideWhenUsed="0"/>
-    <w:lsdException w:name="Colorful Shading Accent 2" w:semiHidden="0" w:uiPriority="71" w:unhideWhenUsed="0"/>
-    <w:lsdException w:name="Colorful List Accent 2" w:semiHidden="0" w:uiPriority="72" w:unhideWhenUsed="0"/>
-    <w:lsdException w:name="Colorful Grid Accent 2" w:semiHidden="0" w:uiPriority="73" w:unhideWhenUsed="0"/>
-    <w:lsdException w:name="Light Shading Accent 3" w:semiHidden="0" w:uiPriority="60" w:unhideWhenUsed="0"/>
-    <w:lsdException w:name="Light List Accent 3" w:semiHidden="0" w:uiPriority="61" w:unhideWhenUsed="0"/>
-    <w:lsdException w:name="Light Grid Accent 3" w:semiHidden="0" w:uiPriority="62" w:unhideWhenUsed="0"/>
-    <w:lsdException w:name="Medium Shading 1 Accent 3" w:semiHidden="0" w:uiPriority="63" w:unhideWhenUsed="0"/>
-    <w:lsdException w:name="Medium Shading 2 Accent 3" w:semiHidden="0" w:uiPriority="64" w:unhideWhenUsed="0"/>
-    <w:lsdException w:name="Medium List 1 Accent 3" w:semiHidden="0" w:uiPriority="65" w:unhideWhenUsed="0"/>
-    <w:lsdException w:name="Medium List 2 Accent 3" w:semiHidden="0" w:uiPriority="66" w:unhideWhenUsed="0"/>
-    <w:lsdException w:name="Medium Grid 1 Accent 3" w:semiHidden="0" w:uiPriority="67" w:unhideWhenUsed="0"/>
-    <w:lsdException w:name="Medium Grid 2 Accent 3" w:semiHidden="0" w:uiPriority="68" w:unhideWhenUsed="0"/>
-    <w:lsdException w:name="Medium Grid 3 Accent 3" w:semiHidden="0" w:uiPriority="69" w:unhideWhenUsed="0"/>
-    <w:lsdException w:name="Dark List Accent 3" w:semiHidden="0" w:uiPriority="70" w:unhideWhenUsed="0"/>
-    <w:lsdException w:name="Colorful Shading Accent 3" w:semiHidden="0" w:uiPriority="71" w:unhideWhenUsed="0"/>
-    <w:lsdException w:name="Colorful List Accent 3" w:semiHidden="0" w:uiPriority="72" w:unhideWhenUsed="0"/>
-    <w:lsdException w:name="Colorful Grid Accent 3" w:semiHidden="0" w:uiPriority="73" w:unhideWhenUsed="0"/>
-    <w:lsdException w:name="Light Shading Accent 4" w:semiHidden="0" w:uiPriority="60" w:unhideWhenUsed="0"/>
-    <w:lsdException w:name="Light List Accent 4" w:semiHidden="0" w:uiPriority="61" w:unhideWhenUsed="0"/>
-    <w:lsdException w:name="Light Grid Accent 4" w:semiHidden="0" w:uiPriority="62" w:unhideWhenUsed="0"/>
-    <w:lsdException w:name="Medium Shading 1 Accent 4" w:semiHidden="0" w:uiPriority="63" w:unhideWhenUsed="0"/>
-    <w:lsdException w:name="Medium Shading 2 Accent 4" w:semiHidden="0" w:uiPriority="64" w:unhideWhenUsed="0"/>
-    <w:lsdException w:name="Medium List 1 Accent 4" w:semiHidden="0" w:uiPriority="65" w:unhideWhenUsed="0"/>
-    <w:lsdException w:name="Medium List 2 Accent 4" w:semiHidden="0" w:uiPriority="66" w:unhideWhenUsed="0"/>
-    <w:lsdException w:name="Medium Grid 1 Accent 4" w:semiHidden="0" w:uiPriority="67" w:unhideWhenUsed="0"/>
-    <w:lsdException w:name="Medium Grid 2 Accent 4" w:semiHidden="0" w:uiPriority="68" w:unhideWhenUsed="0"/>
-    <w:lsdException w:name="Medium Grid 3 Accent 4" w:semiHidden="0" w:uiPriority="69" w:unhideWhenUsed="0"/>
-    <w:lsdException w:name="Dark List Accent 4" w:semiHidden="0" w:uiPriority="70" w:unhideWhenUsed="0"/>
-    <w:lsdException w:name="Colorful Shading Accent 4" w:semiHidden="0" w:uiPriority="71" w:unhideWhenUsed="0"/>
-    <w:lsdException w:name="Colorful List Accent 4" w:semiHidden="0" w:uiPriority="72" w:unhideWhenUsed="0"/>
-    <w:lsdException w:name="Colorful Grid Accent 4" w:semiHidden="0" w:uiPriority="73" w:unhideWhenUsed="0"/>
-    <w:lsdException w:name="Light Shading Accent 5" w:semiHidden="0" w:uiPriority="60" w:unhideWhenUsed="0"/>
-    <w:lsdException w:name="Light List Accent 5" w:semiHidden="0" w:uiPriority="61" w:unhideWhenUsed="0"/>
-    <w:lsdException w:name="Light Grid Accent 5" w:semiHidden="0" w:uiPriority="62" w:unhideWhenUsed="0"/>
-    <w:lsdException w:name="Medium Shading 1 Accent 5" w:semiHidden="0" w:uiPriority="63" w:unhideWhenUsed="0"/>
-    <w:lsdException w:name="Medium Shading 2 Accent 5" w:semiHidden="0" w:uiPriority="64" w:unhideWhenUsed="0"/>
-    <w:lsdException w:name="Medium List 1 Accent 5" w:semiHidden="0" w:uiPriority="65" w:unhideWhenUsed="0"/>
-    <w:lsdException w:name="Medium List 2 Accent 5" w:semiHidden="0" w:uiPriority="66" w:unhideWhenUsed="0"/>
-    <w:lsdException w:name="Medium Grid 1 Accent 5" w:semiHidden="0" w:uiPriority="67" w:unhideWhenUsed="0"/>
-    <w:lsdException w:name="Medium Grid 2 Accent 5" w:semiHidden="0" w:uiPriority="68" w:unhideWhenUsed="0"/>
-    <w:lsdException w:name="Medium Grid 3 Accent 5" w:semiHidden="0" w:uiPriority="69" w:unhideWhenUsed="0"/>
-    <w:lsdException w:name="Dark List Accent 5" w:semiHidden="0" w:uiPriority="70" w:unhideWhenUsed="0"/>
-    <w:lsdException w:name="Colorful Shading Accent 5" w:semiHidden="0" w:uiPriority="71" w:unhideWhenUsed="0"/>
-    <w:lsdException w:name="Colorful List Accent 5" w:semiHidden="0" w:uiPriority="72" w:unhideWhenUsed="0"/>
-    <w:lsdException w:name="Colorful Grid Accent 5" w:semiHidden="0" w:uiPriority="73" w:unhideWhenUsed="0"/>
-    <w:lsdException w:name="Light Shading Accent 6" w:semiHidden="0" w:uiPriority="60" w:unhideWhenUsed="0"/>
-    <w:lsdException w:name="Light List Accent 6" w:semiHidden="0" w:uiPriority="61" w:unhideWhenUsed="0"/>
-    <w:lsdException w:name="Light Grid Accent 6" w:semiHidden="0" w:uiPriority="62" w:unhideWhenUsed="0"/>
-    <w:lsdException w:name="Medium Shading 1 Accent 6" w:semiHidden="0" w:uiPriority="63" w:unhideWhenUsed="0"/>
-    <w:lsdException w:name="Medium Shading 2 Accent 6" w:semiHidden="0" w:uiPriority="64" w:unhideWhenUsed="0"/>
-    <w:lsdException w:name="Medium List 1 Accent 6" w:semiHidden="0" w:uiPriority="65" w:unhideWhenUsed="0"/>
-    <w:lsdException w:name="Medium List 2 Accent 6" w:semiHidden="0" w:uiPriority="66" w:unhideWhenUsed="0"/>
-    <w:lsdException w:name="Medium Grid 1 Accent 6" w:semiHidden="0" w:uiPriority="67" w:unhideWhenUsed="0"/>
-    <w:lsdException w:name="Medium Grid 2 Accent 6" w:semiHidden="0" w:uiPriority="68" w:unhideWhenUsed="0"/>
-    <w:lsdException w:name="Medium Grid 3 Accent 6" w:semiHidden="0" w:uiPriority="69" w:unhideWhenUsed="0"/>
-    <w:lsdException w:name="Dark List Accent 6" w:semiHidden="0" w:uiPriority="70" w:unhideWhenUsed="0"/>
-    <w:lsdException w:name="Colorful Shading Accent 6" w:semiHidden="0" w:uiPriority="71" w:unhideWhenUsed="0"/>
-    <w:lsdException w:name="Colorful List Accent 6" w:semiHidden="0" w:uiPriority="72" w:unhideWhenUsed="0"/>
-    <w:lsdException w:name="Colorful Grid Accent 6" w:semiHidden="0" w:uiPriority="73" w:unhideWhenUsed="0"/>
-    <w:lsdException w:name="Subtle Emphasis" w:semiHidden="0" w:uiPriority="19" w:unhideWhenUsed="0" w:qFormat="1"/>
-    <w:lsdException w:name="Intense Emphasis" w:semiHidden="0" w:uiPriority="21" w:unhideWhenUsed="0" w:qFormat="1"/>
-    <w:lsdException w:name="Subtle Reference" w:semiHidden="0" w:uiPriority="31" w:unhideWhenUsed="0" w:qFormat="1"/>
-    <w:lsdException w:name="Intense Reference" w:semiHidden="0" w:uiPriority="32" w:unhideWhenUsed="0" w:qFormat="1"/>
-    <w:lsdException w:name="Book Title" w:semiHidden="0" w:uiPriority="33" w:unhideWhenUsed="0" w:qFormat="1"/>
-    <w:lsdException w:name="Bibliography" w:uiPriority="37"/>
-    <w:lsdException w:name="TOC Heading" w:uiPriority="39" w:qFormat="1"/>
+  <w:latentStyles w:defLockedState="0" w:defUIPriority="99" w:defSemiHidden="0" w:defUnhideWhenUsed="0" w:defQFormat="0" w:count="371">
+    <w:lsdException w:name="Normal" w:uiPriority="0" w:qFormat="1"/>
+    <w:lsdException w:name="heading 1" w:uiPriority="9" w:qFormat="1"/>
+    <w:lsdException w:name="heading 2" w:semiHidden="1" w:uiPriority="9" w:unhideWhenUsed="1" w:qFormat="1"/>
+    <w:lsdException w:name="heading 3" w:semiHidden="1" w:uiPriority="9" w:unhideWhenUsed="1" w:qFormat="1"/>
+    <w:lsdException w:name="heading 4" w:semiHidden="1" w:uiPriority="9" w:unhideWhenUsed="1" w:qFormat="1"/>
+    <w:lsdException w:name="heading 5" w:semiHidden="1" w:uiPriority="9" w:unhideWhenUsed="1" w:qFormat="1"/>
+    <w:lsdException w:name="heading 6" w:semiHidden="1" w:uiPriority="9" w:unhideWhenUsed="1" w:qFormat="1"/>
+    <w:lsdException w:name="heading 7" w:semiHidden="1" w:uiPriority="9" w:unhideWhenUsed="1" w:qFormat="1"/>
+    <w:lsdException w:name="heading 8" w:semiHidden="1" w:uiPriority="9" w:unhideWhenUsed="1" w:qFormat="1"/>
+    <w:lsdException w:name="heading 9" w:semiHidden="1" w:uiPriority="9" w:unhideWhenUsed="1" w:qFormat="1"/>
+    <w:lsdException w:name="index 1" w:semiHidden="1" w:unhideWhenUsed="1"/>
+    <w:lsdException w:name="index 2" w:semiHidden="1" w:unhideWhenUsed="1"/>
+    <w:lsdException w:name="index 3" w:semiHidden="1" w:unhideWhenUsed="1"/>
+    <w:lsdException w:name="index 4" w:semiHidden="1" w:unhideWhenUsed="1"/>
+    <w:lsdException w:name="index 5" w:semiHidden="1" w:unhideWhenUsed="1"/>
+    <w:lsdException w:name="index 6" w:semiHidden="1" w:unhideWhenUsed="1"/>
+    <w:lsdException w:name="index 7" w:semiHidden="1" w:unhideWhenUsed="1"/>
+    <w:lsdException w:name="index 8" w:semiHidden="1" w:unhideWhenUsed="1"/>
+    <w:lsdException w:name="index 9" w:semiHidden="1" w:unhideWhenUsed="1"/>
+    <w:lsdException w:name="toc 1" w:semiHidden="1" w:uiPriority="39" w:unhideWhenUsed="1"/>
+    <w:lsdException w:name="toc 2" w:semiHidden="1" w:uiPriority="39" w:unhideWhenUsed="1"/>
+    <w:lsdException w:name="toc 3" w:semiHidden="1" w:uiPriority="39" w:unhideWhenUsed="1"/>
+    <w:lsdException w:name="toc 4" w:semiHidden="1" w:uiPriority="39" w:unhideWhenUsed="1"/>
+    <w:lsdException w:name="toc 5" w:semiHidden="1" w:uiPriority="39" w:unhideWhenUsed="1"/>
+    <w:lsdException w:name="toc 6" w:semiHidden="1" w:uiPriority="39" w:unhideWhenUsed="1"/>
+    <w:lsdException w:name="toc 7" w:semiHidden="1" w:uiPriority="39" w:unhideWhenUsed="1"/>
+    <w:lsdException w:name="toc 8" w:semiHidden="1" w:uiPriority="39" w:unhideWhenUsed="1"/>
+    <w:lsdException w:name="toc 9" w:semiHidden="1" w:uiPriority="39" w:unhideWhenUsed="1"/>
+    <w:lsdException w:name="Normal Indent" w:semiHidden="1" w:unhideWhenUsed="1"/>
+    <w:lsdException w:name="footnote text" w:semiHidden="1" w:unhideWhenUsed="1"/>
+    <w:lsdException w:name="annotation text" w:semiHidden="1" w:unhideWhenUsed="1"/>
+    <w:lsdException w:name="header" w:semiHidden="1" w:unhideWhenUsed="1"/>
+    <w:lsdException w:name="footer" w:semiHidden="1" w:unhideWhenUsed="1"/>
+    <w:lsdException w:name="index heading" w:semiHidden="1" w:unhideWhenUsed="1"/>
+    <w:lsdException w:name="caption" w:semiHidden="1" w:uiPriority="35" w:unhideWhenUsed="1" w:qFormat="1"/>
+    <w:lsdException w:name="table of figures" w:semiHidden="1" w:unhideWhenUsed="1"/>
+    <w:lsdException w:name="envelope address" w:semiHidden="1" w:unhideWhenUsed="1"/>
+    <w:lsdException w:name="envelope return" w:semiHidden="1" w:unhideWhenUsed="1"/>
+    <w:lsdException w:name="footnote reference" w:semiHidden="1" w:unhideWhenUsed="1"/>
+    <w:lsdException w:name="annotation reference" w:semiHidden="1" w:unhideWhenUsed="1"/>
+    <w:lsdException w:name="line number" w:semiHidden="1" w:unhideWhenUsed="1"/>
+    <w:lsdException w:name="page number" w:semiHidden="1" w:unhideWhenUsed="1"/>
+    <w:lsdException w:name="endnote reference" w:semiHidden="1" w:unhideWhenUsed="1"/>
+    <w:lsdException w:name="endnote text" w:semiHidden="1" w:unhideWhenUsed="1"/>
+    <w:lsdException w:name="table of authorities" w:semiHidden="1" w:unhideWhenUsed="1"/>
+    <w:lsdException w:name="macro" w:semiHidden="1" w:unhideWhenUsed="1"/>
+    <w:lsdException w:name="toa heading" w:semiHidden="1" w:unhideWhenUsed="1"/>
+    <w:lsdException w:name="List" w:semiHidden="1" w:unhideWhenUsed="1"/>
+    <w:lsdException w:name="List Bullet" w:semiHidden="1" w:unhideWhenUsed="1"/>
+    <w:lsdException w:name="List Number" w:semiHidden="1" w:unhideWhenUsed="1"/>
+    <w:lsdException w:name="List 2" w:semiHidden="1" w:unhideWhenUsed="1"/>
+    <w:lsdException w:name="List 3" w:semiHidden="1" w:unhideWhenUsed="1"/>
+    <w:lsdException w:name="List 4" w:semiHidden="1" w:unhideWhenUsed="1"/>
+    <w:lsdException w:name="List 5" w:semiHidden="1" w:unhideWhenUsed="1"/>
+    <w:lsdException w:name="List Bullet 2" w:semiHidden="1" w:unhideWhenUsed="1"/>
+    <w:lsdException w:name="List Bullet 3" w:semiHidden="1" w:unhideWhenUsed="1"/>
+    <w:lsdException w:name="List Bullet 4" w:semiHidden="1" w:unhideWhenUsed="1"/>
+    <w:lsdException w:name="List Bullet 5" w:semiHidden="1" w:unhideWhenUsed="1"/>
+    <w:lsdException w:name="List Number 2" w:semiHidden="1" w:unhideWhenUsed="1"/>
+    <w:lsdException w:name="List Number 3" w:semiHidden="1" w:unhideWhenUsed="1"/>
+    <w:lsdException w:name="List Number 4" w:semiHidden="1" w:unhideWhenUsed="1"/>
+    <w:lsdException w:name="List Number 5" w:semiHidden="1" w:unhideWhenUsed="1"/>
+    <w:lsdException w:name="Title" w:uiPriority="10" w:qFormat="1"/>
+    <w:lsdException w:name="Closing" w:semiHidden="1" w:unhideWhenUsed="1"/>
+    <w:lsdException w:name="Signature" w:semiHidden="1" w:unhideWhenUsed="1"/>
+    <w:lsdException w:name="Default Paragraph Font" w:semiHidden="1" w:uiPriority="1" w:unhideWhenUsed="1"/>
+    <w:lsdException w:name="Body Text" w:semiHidden="1" w:unhideWhenUsed="1"/>
+    <w:lsdException w:name="Body Text Indent" w:semiHidden="1" w:unhideWhenUsed="1"/>
+    <w:lsdException w:name="List Continue" w:semiHidden="1" w:unhideWhenUsed="1"/>
+    <w:lsdException w:name="List Continue 2" w:semiHidden="1" w:unhideWhenUsed="1"/>
+    <w:lsdException w:name="List Continue 3" w:semiHidden="1" w:unhideWhenUsed="1"/>
+    <w:lsdException w:name="List Continue 4" w:semiHidden="1" w:unhideWhenUsed="1"/>
+    <w:lsdException w:name="List Continue 5" w:semiHidden="1" w:unhideWhenUsed="1"/>
+    <w:lsdException w:name="Message Header" w:semiHidden="1" w:unhideWhenUsed="1"/>
+    <w:lsdException w:name="Subtitle" w:uiPriority="11" w:qFormat="1"/>
+    <w:lsdException w:name="Salutation" w:semiHidden="1" w:unhideWhenUsed="1"/>
+    <w:lsdException w:name="Date" w:semiHidden="1" w:unhideWhenUsed="1"/>
+    <w:lsdException w:name="Body Text First Indent" w:semiHidden="1" w:unhideWhenUsed="1"/>
+    <w:lsdException w:name="Body Text First Indent 2" w:semiHidden="1" w:unhideWhenUsed="1"/>
+    <w:lsdException w:name="Note Heading" w:semiHidden="1" w:unhideWhenUsed="1"/>
+    <w:lsdException w:name="Body Text 2" w:semiHidden="1" w:unhideWhenUsed="1"/>
+    <w:lsdException w:name="Body Text 3" w:semiHidden="1" w:unhideWhenUsed="1"/>
+    <w:lsdException w:name="Body Text Indent 2" w:semiHidden="1" w:unhideWhenUsed="1"/>
+    <w:lsdException w:name="Body Text Indent 3" w:semiHidden="1" w:unhideWhenUsed="1"/>
+    <w:lsdException w:name="Block Text" w:semiHidden="1" w:unhideWhenUsed="1"/>
+    <w:lsdException w:name="Hyperlink" w:semiHidden="1" w:unhideWhenUsed="1"/>
+    <w:lsdException w:name="FollowedHyperlink" w:semiHidden="1" w:unhideWhenUsed="1"/>
+    <w:lsdException w:name="Strong" w:uiPriority="22" w:qFormat="1"/>
+    <w:lsdException w:name="Emphasis" w:uiPriority="20" w:qFormat="1"/>
+    <w:lsdException w:name="Document Map" w:semiHidden="1" w:unhideWhenUsed="1"/>
+    <w:lsdException w:name="Plain Text" w:semiHidden="1" w:unhideWhenUsed="1"/>
+    <w:lsdException w:name="E-mail Signature" w:semiHidden="1" w:unhideWhenUsed="1"/>
+    <w:lsdException w:name="HTML Top of Form" w:semiHidden="1" w:unhideWhenUsed="1"/>
+    <w:lsdException w:name="HTML Bottom of Form" w:semiHidden="1" w:unhideWhenUsed="1"/>
+    <w:lsdException w:name="Normal (Web)" w:semiHidden="1" w:unhideWhenUsed="1"/>
+    <w:lsdException w:name="HTML Acronym" w:semiHidden="1" w:unhideWhenUsed="1"/>
+    <w:lsdException w:name="HTML Address" w:semiHidden="1" w:unhideWhenUsed="1"/>
+    <w:lsdException w:name="HTML Cite" w:semiHidden="1" w:unhideWhenUsed="1"/>
+    <w:lsdException w:name="HTML Code" w:semiHidden="1" w:unhideWhenUsed="1"/>
+    <w:lsdException w:name="HTML Definition" w:semiHidden="1" w:unhideWhenUsed="1"/>
+    <w:lsdException w:name="HTML Keyboard" w:semiHidden="1" w:unhideWhenUsed="1"/>
+    <w:lsdException w:name="HTML Preformatted" w:semiHidden="1" w:unhideWhenUsed="1"/>
+    <w:lsdException w:name="HTML Sample" w:semiHidden="1" w:unhideWhenUsed="1"/>
+    <w:lsdException w:name="HTML Typewriter" w:semiHidden="1" w:unhideWhenUsed="1"/>
+    <w:lsdException w:name="HTML Variable" w:semiHidden="1" w:unhideWhenUsed="1"/>
+    <w:lsdException w:name="Normal Table" w:semiHidden="1" w:unhideWhenUsed="1"/>
+    <w:lsdException w:name="annotation subject" w:semiHidden="1" w:unhideWhenUsed="1"/>
+    <w:lsdException w:name="No List" w:semiHidden="1" w:unhideWhenUsed="1"/>
+    <w:lsdException w:name="Outline List 1" w:semiHidden="1" w:unhideWhenUsed="1"/>
+    <w:lsdException w:name="Outline List 2" w:semiHidden="1" w:unhideWhenUsed="1"/>
+    <w:lsdException w:name="Outline List 3" w:semiHidden="1" w:unhideWhenUsed="1"/>
+    <w:lsdException w:name="Table Simple 1" w:semiHidden="1" w:unhideWhenUsed="1"/>
+    <w:lsdException w:name="Table Simple 2" w:semiHidden="1" w:unhideWhenUsed="1"/>
+    <w:lsdException w:name="Table Simple 3" w:semiHidden="1" w:unhideWhenUsed="1"/>
+    <w:lsdException w:name="Table Classic 1" w:semiHidden="1" w:unhideWhenUsed="1"/>
+    <w:lsdException w:name="Table Classic 2" w:semiHidden="1" w:unhideWhenUsed="1"/>
+    <w:lsdException w:name="Table Classic 3" w:semiHidden="1" w:unhideWhenUsed="1"/>
+    <w:lsdException w:name="Table Classic 4" w:semiHidden="1" w:unhideWhenUsed="1"/>
+    <w:lsdException w:name="Table Colorful 1" w:semiHidden="1" w:unhideWhenUsed="1"/>
+    <w:lsdException w:name="Table Colorful 2" w:semiHidden="1" w:unhideWhenUsed="1"/>
+    <w:lsdException w:name="Table Colorful 3" w:semiHidden="1" w:unhideWhenUsed="1"/>
+    <w:lsdException w:name="Table Columns 1" w:semiHidden="1" w:unhideWhenUsed="1"/>
+    <w:lsdException w:name="Table Columns 2" w:semiHidden="1" w:unhideWhenUsed="1"/>
+    <w:lsdException w:name="Table Columns 3" w:semiHidden="1" w:unhideWhenUsed="1"/>
+    <w:lsdException w:name="Table Columns 4" w:semiHidden="1" w:unhideWhenUsed="1"/>
+    <w:lsdException w:name="Table Columns 5" w:semiHidden="1" w:unhideWhenUsed="1"/>
+    <w:lsdException w:name="Table Grid 1" w:semiHidden="1" w:unhideWhenUsed="1"/>
+    <w:lsdException w:name="Table Grid 2" w:semiHidden="1" w:unhideWhenUsed="1"/>
+    <w:lsdException w:name="Table Grid 3" w:semiHidden="1" w:unhideWhenUsed="1"/>
+    <w:lsdException w:name="Table Grid 4" w:semiHidden="1" w:unhideWhenUsed="1"/>
+    <w:lsdException w:name="Table Grid 5" w:semiHidden="1" w:unhideWhenUsed="1"/>
+    <w:lsdException w:name="Table Grid 6" w:semiHidden="1" w:unhideWhenUsed="1"/>
+    <w:lsdException w:name="Table Grid 7" w:semiHidden="1" w:unhideWhenUsed="1"/>
+    <w:lsdException w:name="Table Grid 8" w:semiHidden="1" w:unhideWhenUsed="1"/>
+    <w:lsdException w:name="Table List 1" w:semiHidden="1" w:unhideWhenUsed="1"/>
+    <w:lsdException w:name="Table List 2" w:semiHidden="1" w:unhideWhenUsed="1"/>
+    <w:lsdException w:name="Table List 3" w:semiHidden="1" w:unhideWhenUsed="1"/>
+    <w:lsdException w:name="Table List 4" w:semiHidden="1" w:unhideWhenUsed="1"/>
+    <w:lsdException w:name="Table List 5" w:semiHidden="1" w:unhideWhenUsed="1"/>
+    <w:lsdException w:name="Table List 6" w:semiHidden="1" w:unhideWhenUsed="1"/>
+    <w:lsdException w:name="Table List 7" w:semiHidden="1" w:unhideWhenUsed="1"/>
+    <w:lsdException w:name="Table List 8" w:semiHidden="1" w:unhideWhenUsed="1"/>
+    <w:lsdException w:name="Table 3D effects 1" w:semiHidden="1" w:unhideWhenUsed="1"/>
+    <w:lsdException w:name="Table 3D effects 2" w:semiHidden="1" w:unhideWhenUsed="1"/>
+    <w:lsdException w:name="Table 3D effects 3" w:semiHidden="1" w:unhideWhenUsed="1"/>
+    <w:lsdException w:name="Table Contemporary" w:semiHidden="1" w:unhideWhenUsed="1"/>
+    <w:lsdException w:name="Table Elegant" w:semiHidden="1" w:unhideWhenUsed="1"/>
+    <w:lsdException w:name="Table Professional" w:semiHidden="1" w:unhideWhenUsed="1"/>
+    <w:lsdException w:name="Table Subtle 1" w:semiHidden="1" w:unhideWhenUsed="1"/>
+    <w:lsdException w:name="Table Subtle 2" w:semiHidden="1" w:unhideWhenUsed="1"/>
+    <w:lsdException w:name="Table Web 1" w:semiHidden="1" w:unhideWhenUsed="1"/>
+    <w:lsdException w:name="Table Web 2" w:semiHidden="1" w:unhideWhenUsed="1"/>
+    <w:lsdException w:name="Table Web 3" w:semiHidden="1" w:unhideWhenUsed="1"/>
+    <w:lsdException w:name="Balloon Text" w:semiHidden="1" w:unhideWhenUsed="1"/>
+    <w:lsdException w:name="Table Grid" w:uiPriority="59"/>
+    <w:lsdException w:name="Table Theme" w:semiHidden="1" w:unhideWhenUsed="1"/>
+    <w:lsdException w:name="Placeholder Text" w:semiHidden="1"/>
+    <w:lsdException w:name="No Spacing" w:uiPriority="1" w:qFormat="1"/>
+    <w:lsdException w:name="Light Shading" w:uiPriority="60"/>
+    <w:lsdException w:name="Light List" w:uiPriority="61"/>
+    <w:lsdException w:name="Light Grid" w:uiPriority="62"/>
+    <w:lsdException w:name="Medium Shading 1" w:uiPriority="63"/>
+    <w:lsdException w:name="Medium Shading 2" w:uiPriority="64"/>
+    <w:lsdException w:name="Medium List 1" w:uiPriority="65"/>
+    <w:lsdException w:name="Medium List 2" w:uiPriority="66"/>
+    <w:lsdException w:name="Medium Grid 1" w:uiPriority="67"/>
+    <w:lsdException w:name="Medium Grid 2" w:uiPriority="68"/>
+    <w:lsdException w:name="Medium Grid 3" w:uiPriority="69"/>
+    <w:lsdException w:name="Dark List" w:uiPriority="70"/>
+    <w:lsdException w:name="Colorful Shading" w:uiPriority="71"/>
+    <w:lsdException w:name="Colorful List" w:uiPriority="72"/>
+    <w:lsdException w:name="Colorful Grid" w:uiPriority="73"/>
+    <w:lsdException w:name="Light Shading Accent 1" w:uiPriority="60"/>
+    <w:lsdException w:name="Light List Accent 1" w:uiPriority="61"/>
+    <w:lsdException w:name="Light Grid Accent 1" w:uiPriority="62"/>
+    <w:lsdException w:name="Medium Shading 1 Accent 1" w:uiPriority="63"/>
+    <w:lsdException w:name="Medium Shading 2 Accent 1" w:uiPriority="64"/>
+    <w:lsdException w:name="Medium List 1 Accent 1" w:uiPriority="65"/>
+    <w:lsdException w:name="Revision" w:semiHidden="1"/>
+    <w:lsdException w:name="List Paragraph" w:uiPriority="34" w:qFormat="1"/>
+    <w:lsdException w:name="Quote" w:uiPriority="29" w:qFormat="1"/>
+    <w:lsdException w:name="Intense Quote" w:uiPriority="30" w:qFormat="1"/>
+    <w:lsdException w:name="Medium List 2 Accent 1" w:uiPriority="66"/>
+    <w:lsdException w:name="Medium Grid 1 Accent 1" w:uiPriority="67"/>
+    <w:lsdException w:name="Medium Grid 2 Accent 1" w:uiPriority="68"/>
+    <w:lsdException w:name="Medium Grid 3 Accent 1" w:uiPriority="69"/>
+    <w:lsdException w:name="Dark List Accent 1" w:uiPriority="70"/>
+    <w:lsdException w:name="Colorful Shading Accent 1" w:uiPriority="71"/>
+    <w:lsdException w:name="Colorful List Accent 1" w:uiPriority="72"/>
+    <w:lsdException w:name="Colorful Grid Accent 1" w:uiPriority="73"/>
+    <w:lsdException w:name="Light Shading Accent 2" w:uiPriority="60"/>
+    <w:lsdException w:name="Light List Accent 2" w:uiPriority="61"/>
+    <w:lsdException w:name="Light Grid Accent 2" w:uiPriority="62"/>
+    <w:lsdException w:name="Medium Shading 1 Accent 2" w:uiPriority="63"/>
+    <w:lsdException w:name="Medium Shading 2 Accent 2" w:uiPriority="64"/>
+    <w:lsdException w:name="Medium List 1 Accent 2" w:uiPriority="65"/>
+    <w:lsdException w:name="Medium List 2 Accent 2" w:uiPriority="66"/>
+    <w:lsdException w:name="Medium Grid 1 Accent 2" w:uiPriority="67"/>
+    <w:lsdException w:name="Medium Grid 2 Accent 2" w:uiPriority="68"/>
+    <w:lsdException w:name="Medium Grid 3 Accent 2" w:uiPriority="69"/>
+    <w:lsdException w:name="Dark List Accent 2" w:uiPriority="70"/>
+    <w:lsdException w:name="Colorful Shading Accent 2" w:uiPriority="71"/>
+    <w:lsdException w:name="Colorful List Accent 2" w:uiPriority="72"/>
+    <w:lsdException w:name="Colorful Grid Accent 2" w:uiPriority="73"/>
+    <w:lsdException w:name="Light Shading Accent 3" w:uiPriority="60"/>
+    <w:lsdException w:name="Light List Accent 3" w:uiPriority="61"/>
+    <w:lsdException w:name="Light Grid Accent 3" w:uiPriority="62"/>
+    <w:lsdException w:name="Medium Shading 1 Accent 3" w:uiPriority="63"/>
+    <w:lsdException w:name="Medium Shading 2 Accent 3" w:uiPriority="64"/>
+    <w:lsdException w:name="Medium List 1 Accent 3" w:uiPriority="65"/>
+    <w:lsdException w:name="Medium List 2 Accent 3" w:uiPriority="66"/>
+    <w:lsdException w:name="Medium Grid 1 Accent 3" w:uiPriority="67"/>
+    <w:lsdException w:name="Medium Grid 2 Accent 3" w:uiPriority="68"/>
+    <w:lsdException w:name="Medium Grid 3 Accent 3" w:uiPriority="69"/>
+    <w:lsdException w:name="Dark List Accent 3" w:uiPriority="70"/>
+    <w:lsdException w:name="Colorful Shading Accent 3" w:uiPriority="71"/>
+    <w:lsdException w:name="Colorful List Accent 3" w:uiPriority="72"/>
+    <w:lsdException w:name="Colorful Grid Accent 3" w:uiPriority="73"/>
+    <w:lsdException w:name="Light Shading Accent 4" w:uiPriority="60"/>
+    <w:lsdException w:name="Light List Accent 4" w:uiPriority="61"/>
+    <w:lsdException w:name="Light Grid Accent 4" w:uiPriority="62"/>
+    <w:lsdException w:name="Medium Shading 1 Accent 4" w:uiPriority="63"/>
+    <w:lsdException w:name="Medium Shading 2 Accent 4" w:uiPriority="64"/>
+    <w:lsdException w:name="Medium List 1 Accent 4" w:uiPriority="65"/>
+    <w:lsdException w:name="Medium List 2 Accent 4" w:uiPriority="66"/>
+    <w:lsdException w:name="Medium Grid 1 Accent 4" w:uiPriority="67"/>
+    <w:lsdException w:name="Medium Grid 2 Accent 4" w:uiPriority="68"/>
+    <w:lsdException w:name="Medium Grid 3 Accent 4" w:uiPriority="69"/>
+    <w:lsdException w:name="Dark List Accent 4" w:uiPriority="70"/>
+    <w:lsdException w:name="Colorful Shading Accent 4" w:uiPriority="71"/>
+    <w:lsdException w:name="Colorful List Accent 4" w:uiPriority="72"/>
+    <w:lsdException w:name="Colorful Grid Accent 4" w:uiPriority="73"/>
+    <w:lsdException w:name="Light Shading Accent 5" w:uiPriority="60"/>
+    <w:lsdException w:name="Light List Accent 5" w:uiPriority="61"/>
+    <w:lsdException w:name="Light Grid Accent 5" w:uiPriority="62"/>
+    <w:lsdException w:name="Medium Shading 1 Accent 5" w:uiPriority="63"/>
+    <w:lsdException w:name="Medium Shading 2 Accent 5" w:uiPriority="64"/>
+    <w:lsdException w:name="Medium List 1 Accent 5" w:uiPriority="65"/>
+    <w:lsdException w:name="Medium List 2 Accent 5" w:uiPriority="66"/>
+    <w:lsdException w:name="Medium Grid 1 Accent 5" w:uiPriority="67"/>
+    <w:lsdException w:name="Medium Grid 2 Accent 5" w:uiPriority="68"/>
+    <w:lsdException w:name="Medium Grid 3 Accent 5" w:uiPriority="69"/>
+    <w:lsdException w:name="Dark List Accent 5" w:uiPriority="70"/>
+    <w:lsdException w:name="Colorful Shading Accent 5" w:uiPriority="71"/>
+    <w:lsdException w:name="Colorful List Accent 5" w:uiPriority="72"/>
+    <w:lsdException w:name="Colorful Grid Accent 5" w:uiPriority="73"/>
+    <w:lsdException w:name="Light Shading Accent 6" w:uiPriority="60"/>
+    <w:lsdException w:name="Light List Accent 6" w:uiPriority="61"/>
+    <w:lsdException w:name="Light Grid Accent 6" w:uiPriority="62"/>
+    <w:lsdException w:name="Medium Shading 1 Accent 6" w:uiPriority="63"/>
+    <w:lsdException w:name="Medium Shading 2 Accent 6" w:uiPriority="64"/>
+    <w:lsdException w:name="Medium List 1 Accent 6" w:uiPriority="65"/>
+    <w:lsdException w:name="Medium List 2 Accent 6" w:uiPriority="66"/>
+    <w:lsdException w:name="Medium Grid 1 Accent 6" w:uiPriority="67"/>
+    <w:lsdException w:name="Medium Grid 2 Accent 6" w:uiPriority="68"/>
+    <w:lsdException w:name="Medium Grid 3 Accent 6" w:uiPriority="69"/>
+    <w:lsdException w:name="Dark List Accent 6" w:uiPriority="70"/>
+    <w:lsdException w:name="Colorful Shading Accent 6" w:uiPriority="71"/>
+    <w:lsdException w:name="Colorful List Accent 6" w:uiPriority="72"/>
+    <w:lsdException w:name="Colorful Grid Accent 6" w:uiPriority="73"/>
+    <w:lsdException w:name="Subtle Emphasis" w:uiPriority="19" w:qFormat="1"/>
+    <w:lsdException w:name="Intense Emphasis" w:uiPriority="21" w:qFormat="1"/>
+    <w:lsdException w:name="Subtle Reference" w:uiPriority="31" w:qFormat="1"/>
+    <w:lsdException w:name="Intense Reference" w:uiPriority="32" w:qFormat="1"/>
+    <w:lsdException w:name="Book Title" w:uiPriority="33" w:qFormat="1"/>
+    <w:lsdException w:name="Bibliography" w:semiHidden="1" w:uiPriority="37" w:unhideWhenUsed="1"/>
+    <w:lsdException w:name="TOC Heading" w:semiHidden="1" w:uiPriority="39" w:unhideWhenUsed="1" w:qFormat="1"/>
+    <w:lsdException w:name="Plain Table 1" w:uiPriority="41"/>
+    <w:lsdException w:name="Plain Table 2" w:uiPriority="42"/>
+    <w:lsdException w:name="Plain Table 3" w:uiPriority="43"/>
+    <w:lsdException w:name="Plain Table 4" w:uiPriority="44"/>
+    <w:lsdException w:name="Plain Table 5" w:uiPriority="45"/>
+    <w:lsdException w:name="Grid Table Light" w:uiPriority="40"/>
+    <w:lsdException w:name="Grid Table 1 Light" w:uiPriority="46"/>
+    <w:lsdException w:name="Grid Table 2" w:uiPriority="47"/>
+    <w:lsdException w:name="Grid Table 3" w:uiPriority="48"/>
+    <w:lsdException w:name="Grid Table 4" w:uiPriority="49"/>
+    <w:lsdException w:name="Grid Table 5 Dark" w:uiPriority="50"/>
+    <w:lsdException w:name="Grid Table 6 Colorful" w:uiPriority="51"/>
+    <w:lsdException w:name="Grid Table 7 Colorful" w:uiPriority="52"/>
+    <w:lsdException w:name="Grid Table 1 Light Accent 1" w:uiPriority="46"/>
+    <w:lsdException w:name="Grid Table 2 Accent 1" w:uiPriority="47"/>
+    <w:lsdException w:name="Grid Table 3 Accent 1" w:uiPriority="48"/>
+    <w:lsdException w:name="Grid Table 4 Accent 1" w:uiPriority="49"/>
+    <w:lsdException w:name="Grid Table 5 Dark Accent 1" w:uiPriority="50"/>
+    <w:lsdException w:name="Grid Table 6 Colorful Accent 1" w:uiPriority="51"/>
+    <w:lsdException w:name="Grid Table 7 Colorful Accent 1" w:uiPriority="52"/>
+    <w:lsdException w:name="Grid Table 1 Light Accent 2" w:uiPriority="46"/>
+    <w:lsdException w:name="Grid Table 2 Accent 2" w:uiPriority="47"/>
+    <w:lsdException w:name="Grid Table 3 Accent 2" w:uiPriority="48"/>
+    <w:lsdException w:name="Grid Table 4 Accent 2" w:uiPriority="49"/>
+    <w:lsdException w:name="Grid Table 5 Dark Accent 2" w:uiPriority="50"/>
+    <w:lsdException w:name="Grid Table 6 Colorful Accent 2" w:uiPriority="51"/>
+    <w:lsdException w:name="Grid Table 7 Colorful Accent 2" w:uiPriority="52"/>
+    <w:lsdException w:name="Grid Table 1 Light Accent 3" w:uiPriority="46"/>
+    <w:lsdException w:name="Grid Table 2 Accent 3" w:uiPriority="47"/>
+    <w:lsdException w:name="Grid Table 3 Accent 3" w:uiPriority="48"/>
+    <w:lsdException w:name="Grid Table 4 Accent 3" w:uiPriority="49"/>
+    <w:lsdException w:name="Grid Table 5 Dark Accent 3" w:uiPriority="50"/>
+    <w:lsdException w:name="Grid Table 6 Colorful Accent 3" w:uiPriority="51"/>
+    <w:lsdException w:name="Grid Table 7 Colorful Accent 3" w:uiPriority="52"/>
+    <w:lsdException w:name="Grid Table 1 Light Accent 4" w:uiPriority="46"/>
+    <w:lsdException w:name="Grid Table 2 Accent 4" w:uiPriority="47"/>
+    <w:lsdException w:name="Grid Table 3 Accent 4" w:uiPriority="48"/>
+    <w:lsdException w:name="Grid Table 4 Accent 4" w:uiPriority="49"/>
+    <w:lsdException w:name="Grid Table 5 Dark Accent 4" w:uiPriority="50"/>
+    <w:lsdException w:name="Grid Table 6 Colorful Accent 4" w:uiPriority="51"/>
+    <w:lsdException w:name="Grid Table 7 Colorful Accent 4" w:uiPriority="52"/>
+    <w:lsdException w:name="Grid Table 1 Light Accent 5" w:uiPriority="46"/>
+    <w:lsdException w:name="Grid Table 2 Accent 5" w:uiPriority="47"/>
+    <w:lsdException w:name="Grid Table 3 Accent 5" w:uiPriority="48"/>
+    <w:lsdException w:name="Grid Table 4 Accent 5" w:uiPriority="49"/>
+    <w:lsdException w:name="Grid Table 5 Dark Accent 5" w:uiPriority="50"/>
+    <w:lsdException w:name="Grid Table 6 Colorful Accent 5" w:uiPriority="51"/>
+    <w:lsdException w:name="Grid Table 7 Colorful Accent 5" w:uiPriority="52"/>
+    <w:lsdException w:name="Grid Table 1 Light Accent 6" w:uiPriority="46"/>
+    <w:lsdException w:name="Grid Table 2 Accent 6" w:uiPriority="47"/>
+    <w:lsdException w:name="Grid Table 3 Accent 6" w:uiPriority="48"/>
+    <w:lsdException w:name="Grid Table 4 Accent 6" w:uiPriority="49"/>
+    <w:lsdException w:name="Grid Table 5 Dark Accent 6" w:uiPriority="50"/>
+    <w:lsdException w:name="Grid Table 6 Colorful Accent 6" w:uiPriority="51"/>
+    <w:lsdException w:name="Grid Table 7 Colorful Accent 6" w:uiPriority="52"/>
+    <w:lsdException w:name="List Table 1 Light" w:uiPriority="46"/>
+    <w:lsdException w:name="List Table 2" w:uiPriority="47"/>
+    <w:lsdException w:name="List Table 3" w:uiPriority="48"/>
+    <w:lsdException w:name="List Table 4" w:uiPriority="49"/>
+    <w:lsdException w:name="List Table 5 Dark" w:uiPriority="50"/>
+    <w:lsdException w:name="List Table 6 Colorful" w:uiPriority="51"/>
+    <w:lsdException w:name="List Table 7 Colorful" w:uiPriority="52"/>
+    <w:lsdException w:name="List Table 1 Light Accent 1" w:uiPriority="46"/>
+    <w:lsdException w:name="List Table 2 Accent 1" w:uiPriority="47"/>
+    <w:lsdException w:name="List Table 3 Accent 1" w:uiPriority="48"/>
+    <w:lsdException w:name="List Table 4 Accent 1" w:uiPriority="49"/>
+    <w:lsdException w:name="List Table 5 Dark Accent 1" w:uiPriority="50"/>
+    <w:lsdException w:name="List Table 6 Colorful Accent 1" w:uiPriority="51"/>
+    <w:lsdException w:name="List Table 7 Colorful Accent 1" w:uiPriority="52"/>
+    <w:lsdException w:name="List Table 1 Light Accent 2" w:uiPriority="46"/>
+    <w:lsdException w:name="List Table 2 Accent 2" w:uiPriority="47"/>
+    <w:lsdException w:name="List Table 3 Accent 2" w:uiPriority="48"/>
+    <w:lsdException w:name="List Table 4 Accent 2" w:uiPriority="49"/>
+    <w:lsdException w:name="List Table 5 Dark Accent 2" w:uiPriority="50"/>
+    <w:lsdException w:name="List Table 6 Colorful Accent 2" w:uiPriority="51"/>
+    <w:lsdException w:name="List Table 7 Colorful Accent 2" w:uiPriority="52"/>
+    <w:lsdException w:name="List Table 1 Light Accent 3" w:uiPriority="46"/>
+    <w:lsdException w:name="List Table 2 Accent 3" w:uiPriority="47"/>
+    <w:lsdException w:name="List Table 3 Accent 3" w:uiPriority="48"/>
+    <w:lsdException w:name="List Table 4 Accent 3" w:uiPriority="49"/>
+    <w:lsdException w:name="List Table 5 Dark Accent 3" w:uiPriority="50"/>
+    <w:lsdException w:name="List Table 6 Colorful Accent 3" w:uiPriority="51"/>
+    <w:lsdException w:name="List Table 7 Colorful Accent 3" w:uiPriority="52"/>
+    <w:lsdException w:name="List Table 1 Light Accent 4" w:uiPriority="46"/>
+    <w:lsdException w:name="List Table 2 Accent 4" w:uiPriority="47"/>
+    <w:lsdException w:name="List Table 3 Accent 4" w:uiPriority="48"/>
+    <w:lsdException w:name="List Table 4 Accent 4" w:uiPriority="49"/>
+    <w:lsdException w:name="List Table 5 Dark Accent 4" w:uiPriority="50"/>
+    <w:lsdException w:name="List Table 6 Colorful Accent 4" w:uiPriority="51"/>
+    <w:lsdException w:name="List Table 7 Colorful Accent 4" w:uiPriority="52"/>
+    <w:lsdException w:name="List Table 1 Light Accent 5" w:uiPriority="46"/>
+    <w:lsdException w:name="List Table 2 Accent 5" w:uiPriority="47"/>
+    <w:lsdException w:name="List Table 3 Accent 5" w:uiPriority="48"/>
+    <w:lsdException w:name="List Table 4 Accent 5" w:uiPriority="49"/>
+    <w:lsdException w:name="List Table 5 Dark Accent 5" w:uiPriority="50"/>
+    <w:lsdException w:name="List Table 6 Colorful Accent 5" w:uiPriority="51"/>
+    <w:lsdException w:name="List Table 7 Colorful Accent 5" w:uiPriority="52"/>
+    <w:lsdException w:name="List Table 1 Light Accent 6" w:uiPriority="46"/>
+    <w:lsdException w:name="List Table 2 Accent 6" w:uiPriority="47"/>
+    <w:lsdException w:name="List Table 3 Accent 6" w:uiPriority="48"/>
+    <w:lsdException w:name="List Table 4 Accent 6" w:uiPriority="49"/>
+    <w:lsdException w:name="List Table 5 Dark Accent 6" w:uiPriority="50"/>
+    <w:lsdException w:name="List Table 6 Colorful Accent 6" w:uiPriority="51"/>
+    <w:lsdException w:name="List Table 7 Colorful Accent 6" w:uiPriority="52"/>
   </w:latentStyles>
   <w:style w:type="paragraph" w:default="1" w:styleId="Normal">
     <w:name w:val="Normal"/>
@@ -3547,7 +4352,7 @@
 </file>
 
 <file path=word/glossary/webSettings.xml><?xml version="1.0" encoding="utf-8"?>
-<w:webSettings xmlns:mc="http://schemas.openxmlformats.org/markup-compatibility/2006" xmlns:r="http://schemas.openxmlformats.org/officeDocument/2006/relationships" xmlns:w="http://schemas.openxmlformats.org/wordprocessingml/2006/main" xmlns:w14="http://schemas.microsoft.com/office/word/2010/wordml" mc:Ignorable="w14">
+<w:webSettings xmlns:mc="http://schemas.openxmlformats.org/markup-compatibility/2006" xmlns:r="http://schemas.openxmlformats.org/officeDocument/2006/relationships" xmlns:w="http://schemas.openxmlformats.org/wordprocessingml/2006/main" xmlns:w14="http://schemas.microsoft.com/office/word/2010/wordml" xmlns:w15="http://schemas.microsoft.com/office/word/2012/wordml" mc:Ignorable="w14 w15">
   <w:optimizeForBrowser/>
   <w:allowPNG/>
 </w:webSettings>
@@ -3862,7 +4667,7 @@
 </file>
 
 <file path=customXml/itemProps2.xml><?xml version="1.0" encoding="utf-8"?>
-<ds:datastoreItem xmlns:ds="http://schemas.openxmlformats.org/officeDocument/2006/customXml" ds:itemID="{F26EBADE-2B7B-402E-B6AD-45A5357F12C1}">
+<ds:datastoreItem xmlns:ds="http://schemas.openxmlformats.org/officeDocument/2006/customXml" ds:itemID="{BB37D482-D2DF-446C-BA41-42E8CAB629DA}">
   <ds:schemaRefs>
     <ds:schemaRef ds:uri="http://schemas.openxmlformats.org/officeDocument/2006/bibliography"/>
   </ds:schemaRefs>

</xml_diff>

<commit_message>
Re-adding designs and update plan
</commit_message>
<xml_diff>
--- a/Documentation/5.0 Design/5.2 Android app/AppDesign.docx
+++ b/Documentation/5.0 Design/5.2 Android app/AppDesign.docx
@@ -1668,12 +1668,144 @@
           <w:numId w:val="12"/>
         </w:numPr>
       </w:pPr>
+      <w:r>
+        <w:t>User will be able to click the search result to view some basic information about the contact</w:t>
+      </w:r>
+    </w:p>
+    <w:p>
+      <w:pPr>
+        <w:pStyle w:val="Heading2"/>
+      </w:pPr>
+      <w:r>
+        <w:t>2.9 Add appointment</w:t>
+      </w:r>
+    </w:p>
+    <w:p>
+      <w:r>
+        <w:pict>
+          <v:shape id="_x0000_i1029" type="#_x0000_t75" style="width:450.75pt;height:251.25pt">
+            <v:imagedata r:id="rId19" o:title="appnewappointment"/>
+          </v:shape>
+        </w:pict>
+      </w:r>
+    </w:p>
+    <w:p>
+      <w:pPr>
+        <w:pStyle w:val="Heading2"/>
+      </w:pPr>
+      <w:r>
+        <w:lastRenderedPageBreak/>
+        <w:t>3.0 View appointments</w:t>
+      </w:r>
+    </w:p>
+    <w:p>
+      <w:r>
+        <w:rPr>
+          <w:noProof/>
+          <w:lang w:eastAsia="en-GB"/>
+        </w:rPr>
+        <w:drawing>
+          <wp:inline distT="0" distB="0" distL="0" distR="0">
+            <wp:extent cx="5724525" cy="4219575"/>
+            <wp:effectExtent l="0" t="0" r="9525" b="9525"/>
+            <wp:docPr id="4" name="Picture 4" descr="C:\Users\benmcg92\AppData\Local\Microsoft\Windows\INetCache\Content.Word\appcurrentappointments.png"/>
+            <wp:cNvGraphicFramePr>
+              <a:graphicFrameLocks xmlns:a="http://schemas.openxmlformats.org/drawingml/2006/main" noChangeAspect="1"/>
+            </wp:cNvGraphicFramePr>
+            <a:graphic xmlns:a="http://schemas.openxmlformats.org/drawingml/2006/main">
+              <a:graphicData uri="http://schemas.openxmlformats.org/drawingml/2006/picture">
+                <pic:pic xmlns:pic="http://schemas.openxmlformats.org/drawingml/2006/picture">
+                  <pic:nvPicPr>
+                    <pic:cNvPr id="0" name="Picture 10" descr="C:\Users\benmcg92\AppData\Local\Microsoft\Windows\INetCache\Content.Word\appcurrentappointments.png"/>
+                    <pic:cNvPicPr>
+                      <a:picLocks noChangeAspect="1" noChangeArrowheads="1"/>
+                    </pic:cNvPicPr>
+                  </pic:nvPicPr>
+                  <pic:blipFill>
+                    <a:blip r:embed="rId20">
+                      <a:extLst>
+                        <a:ext uri="{28A0092B-C50C-407E-A947-70E740481C1C}">
+                          <a14:useLocalDpi xmlns:a14="http://schemas.microsoft.com/office/drawing/2010/main" val="0"/>
+                        </a:ext>
+                      </a:extLst>
+                    </a:blip>
+                    <a:srcRect/>
+                    <a:stretch>
+                      <a:fillRect/>
+                    </a:stretch>
+                  </pic:blipFill>
+                  <pic:spPr bwMode="auto">
+                    <a:xfrm>
+                      <a:off x="0" y="0"/>
+                      <a:ext cx="5724525" cy="4219575"/>
+                    </a:xfrm>
+                    <a:prstGeom prst="rect">
+                      <a:avLst/>
+                    </a:prstGeom>
+                    <a:noFill/>
+                    <a:ln>
+                      <a:noFill/>
+                    </a:ln>
+                  </pic:spPr>
+                </pic:pic>
+              </a:graphicData>
+            </a:graphic>
+          </wp:inline>
+        </w:drawing>
+      </w:r>
+    </w:p>
+    <w:p>
+      <w:pPr>
+        <w:pStyle w:val="Heading2"/>
+      </w:pPr>
+      <w:r>
+        <w:lastRenderedPageBreak/>
+        <w:t>3.1 Pending connection</w:t>
+      </w:r>
+      <w:r>
+        <w:pict>
+          <v:shape id="_x0000_i1030" type="#_x0000_t75" style="width:450.75pt;height:297.75pt">
+            <v:imagedata r:id="rId21" o:title="apppendingconnection"/>
+          </v:shape>
+        </w:pict>
+      </w:r>
+    </w:p>
+    <w:p>
+      <w:pPr>
+        <w:pStyle w:val="Heading2"/>
+      </w:pPr>
+      <w:r>
+        <w:t xml:space="preserve">3.1 </w:t>
+      </w:r>
+      <w:r>
+        <w:t>View</w:t>
+      </w:r>
+      <w:r>
+        <w:t xml:space="preserve"> connection</w:t>
+      </w:r>
+      <w:r>
+        <w:t>s</w:t>
+      </w:r>
+      <w:r>
+        <w:pict>
+          <v:shape id="_x0000_i1031" type="#_x0000_t75" style="width:451.5pt;height:326.25pt">
+            <v:imagedata r:id="rId22" o:title="appcurrentconnections"/>
+          </v:shape>
+        </w:pict>
+      </w:r>
+    </w:p>
+    <w:p>
+      <w:pPr>
+        <w:pStyle w:val="Heading2"/>
+      </w:pPr>
+      <w:r>
+        <w:lastRenderedPageBreak/>
+        <w:t>3.2 Add prescription</w:t>
+      </w:r>
       <w:bookmarkStart w:id="0" w:name="_GoBack"/>
-      <w:r>
-        <w:t>User will be able to click the search result to view some basic information about the contact</w:t>
-      </w:r>
       <w:bookmarkEnd w:id="0"/>
     </w:p>
+    <w:p/>
     <w:sectPr>
       <w:pgSz w:w="11906" w:h="16838"/>
       <w:pgMar w:top="1440" w:right="1440" w:bottom="1440" w:left="1440" w:header="708" w:footer="708" w:gutter="0"/>
@@ -3863,6 +3995,7 @@
   </w:compat>
   <w:rsids>
     <w:rsidRoot w:val="00C2184A"/>
+    <w:rsid w:val="004F3026"/>
     <w:rsid w:val="006336B5"/>
     <w:rsid w:val="00776533"/>
     <w:rsid w:val="0093777C"/>
@@ -4686,7 +4819,7 @@
 </file>
 
 <file path=customXml/itemProps2.xml><?xml version="1.0" encoding="utf-8"?>
-<ds:datastoreItem xmlns:ds="http://schemas.openxmlformats.org/officeDocument/2006/customXml" ds:itemID="{9FDC876C-38A1-4E4E-9574-68C1AB487B0F}">
+<ds:datastoreItem xmlns:ds="http://schemas.openxmlformats.org/officeDocument/2006/customXml" ds:itemID="{34E5D78E-95BF-42EC-88B9-FF24B0355284}">
   <ds:schemaRefs>
     <ds:schemaRef ds:uri="http://schemas.openxmlformats.org/officeDocument/2006/bibliography"/>
   </ds:schemaRefs>

</xml_diff>

<commit_message>
Added android designs to docs
</commit_message>
<xml_diff>
--- a/Documentation/5.0 Design/5.2 Android app/AppDesign.docx
+++ b/Documentation/5.0 Design/5.2 Android app/AppDesign.docx
@@ -732,7 +732,7 @@
     <w:p>
       <w:r>
         <w:pict>
-          <v:shape id="_x0000_i1025" type="#_x0000_t75" style="width:450.75pt;height:336pt">
+          <v:shape id="_x0000_i1025" type="#_x0000_t75" style="width:451.25pt;height:335.7pt">
             <v:imagedata r:id="rId11" o:title="applogin"/>
           </v:shape>
         </w:pict>
@@ -849,7 +849,7 @@
     <w:p>
       <w:r>
         <w:pict>
-          <v:shape id="_x0000_i1026" type="#_x0000_t75" style="width:450.75pt;height:302.25pt">
+          <v:shape id="_x0000_i1026" type="#_x0000_t75" style="width:451.25pt;height:302.25pt">
             <v:imagedata r:id="rId12" o:title="appregistration"/>
           </v:shape>
         </w:pict>
@@ -1087,7 +1087,7 @@
     <w:p>
       <w:r>
         <w:pict>
-          <v:shape id="_x0000_i1027" type="#_x0000_t75" style="width:450.75pt;height:328.5pt">
+          <v:shape id="_x0000_i1027" type="#_x0000_t75" style="width:450.4pt;height:328.2pt">
             <v:imagedata r:id="rId14" o:title="apppageexample"/>
           </v:shape>
         </w:pict>
@@ -1212,7 +1212,7 @@
           <w:lang w:eastAsia="en-GB"/>
         </w:rPr>
         <w:pict>
-          <v:shape id="_x0000_i1028" type="#_x0000_t75" style="width:365.25pt;height:335.25pt">
+          <v:shape id="_x0000_i1028" type="#_x0000_t75" style="width:365pt;height:334.9pt">
             <v:imagedata r:id="rId16" o:title="appdeactivate" cropright="45614f"/>
           </v:shape>
         </w:pict>
@@ -1683,7 +1683,7 @@
     <w:p>
       <w:r>
         <w:pict>
-          <v:shape id="_x0000_i1029" type="#_x0000_t75" style="width:450.75pt;height:251.25pt">
+          <v:shape id="_x0000_i1029" type="#_x0000_t75" style="width:450.4pt;height:251.15pt">
             <v:imagedata r:id="rId19" o:title="appnewappointment"/>
           </v:shape>
         </w:pict>
@@ -1764,7 +1764,7 @@
       </w:r>
       <w:r>
         <w:pict>
-          <v:shape id="_x0000_i1030" type="#_x0000_t75" style="width:450.75pt;height:297.75pt">
+          <v:shape id="_x0000_i1030" type="#_x0000_t75" style="width:450.4pt;height:298.05pt">
             <v:imagedata r:id="rId21" o:title="apppendingconnection"/>
           </v:shape>
         </w:pict>
@@ -1775,35 +1775,324 @@
         <w:pStyle w:val="Heading2"/>
       </w:pPr>
       <w:r>
-        <w:t xml:space="preserve">3.1 </w:t>
-      </w:r>
-      <w:r>
-        <w:t>View</w:t>
-      </w:r>
-      <w:r>
-        <w:t xml:space="preserve"> connection</w:t>
-      </w:r>
-      <w:r>
-        <w:t>s</w:t>
+        <w:t>3.1 View connections</w:t>
       </w:r>
       <w:r>
         <w:pict>
-          <v:shape id="_x0000_i1031" type="#_x0000_t75" style="width:451.5pt;height:326.25pt">
+          <v:shape id="_x0000_i1031" type="#_x0000_t75" style="width:451.25pt;height:326.5pt">
             <v:imagedata r:id="rId22" o:title="appcurrentconnections"/>
           </v:shape>
         </w:pict>
       </w:r>
     </w:p>
-    <w:p>
-      <w:pPr>
-        <w:pStyle w:val="Heading2"/>
+    <w:p/>
+    <w:p>
+      <w:pPr>
+        <w:pStyle w:val="Heading1"/>
       </w:pPr>
       <w:r>
         <w:lastRenderedPageBreak/>
-        <w:t>3.2 Add prescription</w:t>
+        <w:t>4</w:t>
+      </w:r>
+      <w:r>
+        <w:t>.0 P</w:t>
       </w:r>
       <w:bookmarkStart w:id="0" w:name="_GoBack"/>
       <w:bookmarkEnd w:id="0"/>
+      <w:r>
+        <w:t>ost first release re-design</w:t>
+      </w:r>
+    </w:p>
+    <w:p>
+      <w:r>
+        <w:t>As a result of feedback post the first release of JustHealth, we have decided the application is in need of re-design. This is to improve the user interaction with the application and to make it more professional.</w:t>
+      </w:r>
+    </w:p>
+    <w:p>
+      <w:r>
+        <w:t>Each of the pages have been wire-framed again to give us an idea of the new appearance, this will help us to envision what we are working to produce in regards to design.</w:t>
+      </w:r>
+    </w:p>
+    <w:p>
+      <w:pPr>
+        <w:pStyle w:val="Heading2"/>
+      </w:pPr>
+      <w:r>
+        <w:t>4.1 Log in</w:t>
+      </w:r>
+    </w:p>
+    <w:p>
+      <w:r>
+        <w:rPr>
+          <w:noProof/>
+        </w:rPr>
+        <w:pict>
+          <v:shape id="_x0000_s1040" type="#_x0000_t75" style="position:absolute;margin-left:-.4pt;margin-top:11.3pt;width:411.85pt;height:294pt;z-index:-251642880;mso-position-horizontal-relative:text;mso-position-vertical-relative:text;mso-width-relative:page;mso-height-relative:page" wrapcoords="-36 0 -36 21550 21600 21550 21600 0 -36 0">
+            <v:imagedata r:id="rId23" o:title="applogin2"/>
+            <w10:wrap type="tight"/>
+          </v:shape>
+        </w:pict>
+      </w:r>
+    </w:p>
+    <w:p/>
+    <w:p/>
+    <w:p/>
+    <w:p/>
+    <w:p/>
+    <w:p/>
+    <w:p/>
+    <w:p/>
+    <w:p/>
+    <w:p/>
+    <w:p/>
+    <w:p/>
+    <w:p>
+      <w:r>
+        <w:t>Much of the redesign is in line with our reassessed capabilities, in regards to the android themes. At times we have realised that we simply aren’t able to have the freedom of design that we would like.</w:t>
+      </w:r>
+    </w:p>
+    <w:p>
+      <w:r>
+        <w:br w:type="page"/>
+      </w:r>
+    </w:p>
+    <w:p>
+      <w:pPr>
+        <w:pStyle w:val="Heading2"/>
+      </w:pPr>
+      <w:r>
+        <w:lastRenderedPageBreak/>
+        <w:t>4.2 Register a user</w:t>
+      </w:r>
+    </w:p>
+    <w:p>
+      <w:r>
+        <w:rPr>
+          <w:noProof/>
+        </w:rPr>
+        <w:pict>
+          <v:shape id="_x0000_s1042" type="#_x0000_t75" style="position:absolute;margin-left:0;margin-top:0;width:450.75pt;height:303pt;z-index:-251638784;mso-position-horizontal:absolute;mso-position-horizontal-relative:text;mso-position-vertical:outside;mso-position-vertical-relative:text;mso-width-relative:page;mso-height-relative:page" wrapcoords="-36 0 -36 21547 21600 21547 21600 0 -36 0">
+            <v:imagedata r:id="rId24" o:title="appregistration2"/>
+            <w10:wrap type="tight"/>
+          </v:shape>
+        </w:pict>
+      </w:r>
+    </w:p>
+    <w:p>
+      <w:pPr>
+        <w:pStyle w:val="Heading2"/>
+      </w:pPr>
+      <w:r>
+        <w:t>4.3 Appointments pages</w:t>
+      </w:r>
+    </w:p>
+    <w:p>
+      <w:r>
+        <w:rPr>
+          <w:noProof/>
+        </w:rPr>
+        <w:pict>
+          <v:shape id="_x0000_s1041" type="#_x0000_t75" style="position:absolute;margin-left:-.75pt;margin-top:25.2pt;width:450.75pt;height:251.25pt;z-index:-251640832;mso-position-horizontal-relative:text;mso-position-vertical-relative:text;mso-width-relative:page;mso-height-relative:page" wrapcoords="-36 0 -36 21536 21600 21536 21600 0 -36 0">
+            <v:imagedata r:id="rId25" o:title="appnewappointment2"/>
+            <w10:wrap type="tight"/>
+          </v:shape>
+        </w:pict>
+      </w:r>
+      <w:r>
+        <w:t>Form to add a new appointment</w:t>
+      </w:r>
+      <w:r>
+        <w:br w:type="page"/>
+      </w:r>
+    </w:p>
+    <w:p>
+      <w:r>
+        <w:rPr>
+          <w:noProof/>
+          <w:lang w:eastAsia="en-GB"/>
+        </w:rPr>
+        <w:lastRenderedPageBreak/>
+        <w:drawing>
+          <wp:anchor distT="0" distB="0" distL="114300" distR="114300" simplePos="0" relativeHeight="251678720" behindDoc="1" locked="0" layoutInCell="1" allowOverlap="1">
+            <wp:simplePos x="0" y="0"/>
+            <wp:positionH relativeFrom="column">
+              <wp:posOffset>287020</wp:posOffset>
+            </wp:positionH>
+            <wp:positionV relativeFrom="paragraph">
+              <wp:posOffset>457200</wp:posOffset>
+            </wp:positionV>
+            <wp:extent cx="5160645" cy="3667125"/>
+            <wp:effectExtent l="0" t="0" r="1905" b="9525"/>
+            <wp:wrapTight wrapText="bothSides">
+              <wp:wrapPolygon edited="0">
+                <wp:start x="0" y="0"/>
+                <wp:lineTo x="0" y="21544"/>
+                <wp:lineTo x="21528" y="21544"/>
+                <wp:lineTo x="21528" y="0"/>
+                <wp:lineTo x="0" y="0"/>
+              </wp:wrapPolygon>
+            </wp:wrapTight>
+            <wp:docPr id="6" name="Picture 6" descr="C:\Users\benmcg92\AppData\Local\Microsoft\Windows\INetCache\Content.Word\appcurrentappointments2.png"/>
+            <wp:cNvGraphicFramePr>
+              <a:graphicFrameLocks xmlns:a="http://schemas.openxmlformats.org/drawingml/2006/main" noChangeAspect="1"/>
+            </wp:cNvGraphicFramePr>
+            <a:graphic xmlns:a="http://schemas.openxmlformats.org/drawingml/2006/main">
+              <a:graphicData uri="http://schemas.openxmlformats.org/drawingml/2006/picture">
+                <pic:pic xmlns:pic="http://schemas.openxmlformats.org/drawingml/2006/picture">
+                  <pic:nvPicPr>
+                    <pic:cNvPr id="0" name="Picture 20" descr="C:\Users\benmcg92\AppData\Local\Microsoft\Windows\INetCache\Content.Word\appcurrentappointments2.png"/>
+                    <pic:cNvPicPr>
+                      <a:picLocks noChangeAspect="1" noChangeArrowheads="1"/>
+                    </pic:cNvPicPr>
+                  </pic:nvPicPr>
+                  <pic:blipFill>
+                    <a:blip r:embed="rId26">
+                      <a:extLst>
+                        <a:ext uri="{28A0092B-C50C-407E-A947-70E740481C1C}">
+                          <a14:useLocalDpi xmlns:a14="http://schemas.microsoft.com/office/drawing/2010/main" val="0"/>
+                        </a:ext>
+                      </a:extLst>
+                    </a:blip>
+                    <a:srcRect/>
+                    <a:stretch>
+                      <a:fillRect/>
+                    </a:stretch>
+                  </pic:blipFill>
+                  <pic:spPr bwMode="auto">
+                    <a:xfrm>
+                      <a:off x="0" y="0"/>
+                      <a:ext cx="5160645" cy="3667125"/>
+                    </a:xfrm>
+                    <a:prstGeom prst="rect">
+                      <a:avLst/>
+                    </a:prstGeom>
+                    <a:noFill/>
+                    <a:ln>
+                      <a:noFill/>
+                    </a:ln>
+                  </pic:spPr>
+                </pic:pic>
+              </a:graphicData>
+            </a:graphic>
+            <wp14:sizeRelH relativeFrom="page">
+              <wp14:pctWidth>0</wp14:pctWidth>
+            </wp14:sizeRelH>
+            <wp14:sizeRelV relativeFrom="page">
+              <wp14:pctHeight>0</wp14:pctHeight>
+            </wp14:sizeRelV>
+          </wp:anchor>
+        </w:drawing>
+      </w:r>
+      <w:r>
+        <w:t>List of the user’s current appointments, made to be more user friendly and will have clearer navigation to other pages.</w:t>
+      </w:r>
+    </w:p>
+    <w:p/>
+    <w:p/>
+    <w:p/>
+    <w:p/>
+    <w:p/>
+    <w:p/>
+    <w:p/>
+    <w:p/>
+    <w:p/>
+    <w:p/>
+    <w:p/>
+    <w:p/>
+    <w:p>
+      <w:pPr>
+        <w:pStyle w:val="Heading2"/>
+      </w:pPr>
+      <w:r>
+        <w:t>4.4 Connections pages</w:t>
+      </w:r>
+    </w:p>
+    <w:p>
+      <w:pPr>
+        <w:rPr>
+          <w:rFonts w:asciiTheme="majorHAnsi" w:eastAsiaTheme="majorEastAsia" w:hAnsiTheme="majorHAnsi" w:cstheme="majorBidi"/>
+          <w:b/>
+          <w:bCs/>
+          <w:color w:val="4F81BD" w:themeColor="accent1"/>
+          <w:sz w:val="26"/>
+          <w:szCs w:val="26"/>
+        </w:rPr>
+      </w:pPr>
+      <w:r>
+        <w:rPr>
+          <w:noProof/>
+        </w:rPr>
+        <w:pict>
+          <v:shape id="_x0000_s1045" type="#_x0000_t75" style="position:absolute;margin-left:12.95pt;margin-top:35.4pt;width:438.4pt;height:312.2pt;z-index:-251635712;mso-position-horizontal-relative:text;mso-position-vertical-relative:text;mso-width-relative:page;mso-height-relative:page" wrapcoords="-36 0 -36 21550 21600 21550 21600 0 -36 0">
+            <v:imagedata r:id="rId27" o:title="appcurrentconnections2"/>
+            <w10:wrap type="tight"/>
+          </v:shape>
+        </w:pict>
+      </w:r>
+      <w:r>
+        <w:t>Current connections page: Shows basic details with the option to remove each connection.</w:t>
+      </w:r>
+      <w:r>
+        <w:br w:type="page"/>
+      </w:r>
+    </w:p>
+    <w:p>
+      <w:r>
+        <w:rPr>
+          <w:noProof/>
+        </w:rPr>
+        <w:lastRenderedPageBreak/>
+        <w:pict>
+          <v:shape id="_x0000_s1046" type="#_x0000_t75" style="position:absolute;margin-left:-25.05pt;margin-top:30.4pt;width:509.05pt;height:288.6pt;z-index:-251633664;mso-position-horizontal-relative:text;mso-position-vertical-relative:text;mso-width-relative:page;mso-height-relative:page" wrapcoords="-36 0 -36 21536 21600 21536 21600 0 -36 0">
+            <v:imagedata r:id="rId28" o:title="apppendingconnection2"/>
+            <w10:wrap type="tight"/>
+          </v:shape>
+        </w:pict>
+      </w:r>
+      <w:r>
+        <w:t>Pending connection page: Any pending connections will appear here.</w:t>
+      </w:r>
+    </w:p>
+    <w:p/>
+    <w:p>
+      <w:pPr>
+        <w:pStyle w:val="Heading2"/>
+      </w:pPr>
+      <w:r>
+        <w:t>4.5 Example Template Page</w:t>
+      </w:r>
+    </w:p>
+    <w:p>
+      <w:r>
+        <w:rPr>
+          <w:noProof/>
+        </w:rPr>
+        <w:pict>
+          <v:shape id="_x0000_s1047" type="#_x0000_t75" style="position:absolute;margin-left:11pt;margin-top:22.4pt;width:451.25pt;height:328.2pt;z-index:-251631616;mso-position-horizontal-relative:text;mso-position-vertical-relative:text;mso-width-relative:page;mso-height-relative:page" wrapcoords="-36 0 -36 21551 21600 21551 21600 0 -36 0">
+            <v:imagedata r:id="rId29" o:title="apppageexample2"/>
+            <w10:wrap type="tight"/>
+          </v:shape>
+        </w:pict>
+      </w:r>
+      <w:r>
+        <w:t>Page content will appear on a page within the example template</w:t>
+      </w:r>
+    </w:p>
+    <w:p>
+      <w:r>
+        <w:rPr>
+          <w:rStyle w:val="Heading2Char"/>
+        </w:rPr>
+        <w:lastRenderedPageBreak/>
+        <w:t>4.6 Deactivate Account</w:t>
+      </w:r>
+      <w:r>
+        <w:pict>
+          <v:shape id="_x0000_i1032" type="#_x0000_t75" style="width:451.25pt;height:230.25pt">
+            <v:imagedata r:id="rId30" o:title="appdeactivate2"/>
+          </v:shape>
+        </w:pict>
+      </w:r>
     </w:p>
     <w:p/>
     <w:sectPr>
@@ -4001,6 +4290,7 @@
     <w:rsid w:val="0093777C"/>
     <w:rsid w:val="00A2426E"/>
     <w:rsid w:val="00C2184A"/>
+    <w:rsid w:val="00C867A5"/>
     <w:rsid w:val="00C973F9"/>
     <w:rsid w:val="00CC7652"/>
     <w:rsid w:val="00CF7160"/>
@@ -4819,7 +5109,7 @@
 </file>
 
 <file path=customXml/itemProps2.xml><?xml version="1.0" encoding="utf-8"?>
-<ds:datastoreItem xmlns:ds="http://schemas.openxmlformats.org/officeDocument/2006/customXml" ds:itemID="{34E5D78E-95BF-42EC-88B9-FF24B0355284}">
+<ds:datastoreItem xmlns:ds="http://schemas.openxmlformats.org/officeDocument/2006/customXml" ds:itemID="{B4E3B5DA-4291-4856-8367-E807F7BF7343}">
   <ds:schemaRefs>
     <ds:schemaRef ds:uri="http://schemas.openxmlformats.org/officeDocument/2006/bibliography"/>
   </ds:schemaRefs>

</xml_diff>

<commit_message>
Added notification android designs
</commit_message>
<xml_diff>
--- a/Documentation/5.0 Design/5.2 Android app/AppDesign.docx
+++ b/Documentation/5.0 Design/5.2 Android app/AppDesign.docx
@@ -1792,15 +1792,7 @@
       </w:pPr>
       <w:r>
         <w:lastRenderedPageBreak/>
-        <w:t>4</w:t>
-      </w:r>
-      <w:r>
-        <w:t>.0 P</w:t>
-      </w:r>
-      <w:bookmarkStart w:id="0" w:name="_GoBack"/>
-      <w:bookmarkEnd w:id="0"/>
-      <w:r>
-        <w:t>ost first release re-design</w:t>
+        <w:t>4.0 Post first release re-design</w:t>
       </w:r>
     </w:p>
     <w:p>
@@ -2092,6 +2084,108 @@
             <v:imagedata r:id="rId30" o:title="appdeactivate2"/>
           </v:shape>
         </w:pict>
+      </w:r>
+    </w:p>
+    <w:p>
+      <w:pPr>
+        <w:pStyle w:val="Heading2"/>
+      </w:pPr>
+      <w:r>
+        <w:t>4.7 N</w:t>
+      </w:r>
+      <w:bookmarkStart w:id="0" w:name="_GoBack"/>
+      <w:bookmarkEnd w:id="0"/>
+      <w:r>
+        <w:t>otifications</w:t>
+      </w:r>
+    </w:p>
+    <w:p>
+      <w:pPr>
+        <w:rPr>
+          <w:lang w:val="en-US"/>
+        </w:rPr>
+      </w:pPr>
+      <w:r>
+        <w:rPr>
+          <w:noProof/>
+          <w:lang w:eastAsia="en-GB"/>
+        </w:rPr>
+        <w:drawing>
+          <wp:anchor distT="0" distB="0" distL="114300" distR="114300" simplePos="0" relativeHeight="251686912" behindDoc="1" locked="0" layoutInCell="1" allowOverlap="1">
+            <wp:simplePos x="0" y="0"/>
+            <wp:positionH relativeFrom="column">
+              <wp:posOffset>-680085</wp:posOffset>
+            </wp:positionH>
+            <wp:positionV relativeFrom="paragraph">
+              <wp:posOffset>744220</wp:posOffset>
+            </wp:positionV>
+            <wp:extent cx="7050405" cy="3604260"/>
+            <wp:effectExtent l="0" t="0" r="0" b="0"/>
+            <wp:wrapTight wrapText="bothSides">
+              <wp:wrapPolygon edited="0">
+                <wp:start x="0" y="0"/>
+                <wp:lineTo x="0" y="21463"/>
+                <wp:lineTo x="21536" y="21463"/>
+                <wp:lineTo x="21536" y="0"/>
+                <wp:lineTo x="0" y="0"/>
+              </wp:wrapPolygon>
+            </wp:wrapTight>
+            <wp:docPr id="8" name="Picture 8" descr="C:\Users\benmcg92\AppData\Local\Microsoft\Windows\INetCache\Content.Word\appnotifications.png"/>
+            <wp:cNvGraphicFramePr>
+              <a:graphicFrameLocks xmlns:a="http://schemas.openxmlformats.org/drawingml/2006/main" noChangeAspect="1"/>
+            </wp:cNvGraphicFramePr>
+            <a:graphic xmlns:a="http://schemas.openxmlformats.org/drawingml/2006/main">
+              <a:graphicData uri="http://schemas.openxmlformats.org/drawingml/2006/picture">
+                <pic:pic xmlns:pic="http://schemas.openxmlformats.org/drawingml/2006/picture">
+                  <pic:nvPicPr>
+                    <pic:cNvPr id="0" name="Picture 32" descr="C:\Users\benmcg92\AppData\Local\Microsoft\Windows\INetCache\Content.Word\appnotifications.png"/>
+                    <pic:cNvPicPr>
+                      <a:picLocks noChangeAspect="1" noChangeArrowheads="1"/>
+                    </pic:cNvPicPr>
+                  </pic:nvPicPr>
+                  <pic:blipFill>
+                    <a:blip r:embed="rId31">
+                      <a:extLst>
+                        <a:ext uri="{28A0092B-C50C-407E-A947-70E740481C1C}">
+                          <a14:useLocalDpi xmlns:a14="http://schemas.microsoft.com/office/drawing/2010/main" val="0"/>
+                        </a:ext>
+                      </a:extLst>
+                    </a:blip>
+                    <a:srcRect/>
+                    <a:stretch>
+                      <a:fillRect/>
+                    </a:stretch>
+                  </pic:blipFill>
+                  <pic:spPr bwMode="auto">
+                    <a:xfrm>
+                      <a:off x="0" y="0"/>
+                      <a:ext cx="7050405" cy="3604260"/>
+                    </a:xfrm>
+                    <a:prstGeom prst="rect">
+                      <a:avLst/>
+                    </a:prstGeom>
+                    <a:noFill/>
+                    <a:ln>
+                      <a:noFill/>
+                    </a:ln>
+                  </pic:spPr>
+                </pic:pic>
+              </a:graphicData>
+            </a:graphic>
+            <wp14:sizeRelH relativeFrom="page">
+              <wp14:pctWidth>0</wp14:pctWidth>
+            </wp14:sizeRelH>
+            <wp14:sizeRelV relativeFrom="page">
+              <wp14:pctHeight>0</wp14:pctHeight>
+            </wp14:sizeRelV>
+          </wp:anchor>
+        </w:drawing>
+      </w:r>
+      <w:r>
+        <w:rPr>
+          <w:lang w:val="en-US"/>
+        </w:rPr>
+        <w:t>This page is at its initial stages and will need refining, the user experience will need testing properly. All push notifications will use the default android theme of the device, but will show the JustHealth logo.</w:t>
       </w:r>
     </w:p>
     <w:p/>
@@ -4285,6 +4379,7 @@
   <w:rsids>
     <w:rsidRoot w:val="00C2184A"/>
     <w:rsid w:val="004F3026"/>
+    <w:rsid w:val="004F4928"/>
     <w:rsid w:val="006336B5"/>
     <w:rsid w:val="00776533"/>
     <w:rsid w:val="0093777C"/>
@@ -5109,7 +5204,7 @@
 </file>
 
 <file path=customXml/itemProps2.xml><?xml version="1.0" encoding="utf-8"?>
-<ds:datastoreItem xmlns:ds="http://schemas.openxmlformats.org/officeDocument/2006/customXml" ds:itemID="{B4E3B5DA-4291-4856-8367-E807F7BF7343}">
+<ds:datastoreItem xmlns:ds="http://schemas.openxmlformats.org/officeDocument/2006/customXml" ds:itemID="{E3A33618-F85E-4B17-B6D1-7DEE96259E75}">
   <ds:schemaRefs>
     <ds:schemaRef ds:uri="http://schemas.openxmlformats.org/officeDocument/2006/bibliography"/>
   </ds:schemaRefs>

</xml_diff>

<commit_message>
Added designs to appropriate docs
</commit_message>
<xml_diff>
--- a/Documentation/5.0 Design/5.2 Android app/AppDesign.docx
+++ b/Documentation/5.0 Design/5.2 Android app/AppDesign.docx
@@ -609,7 +609,15 @@
     </w:p>
     <w:p>
       <w:r>
-        <w:t>These designs have been produced using mock-up design software, Balsamiq (</w:t>
+        <w:t xml:space="preserve">These designs have been produced using mock-up design software, </w:t>
+      </w:r>
+      <w:proofErr w:type="spellStart"/>
+      <w:r>
+        <w:t>Balsamiq</w:t>
+      </w:r>
+      <w:proofErr w:type="spellEnd"/>
+      <w:r>
+        <w:t xml:space="preserve"> (</w:t>
       </w:r>
       <w:hyperlink r:id="rId9" w:history="1">
         <w:r>
@@ -732,7 +740,7 @@
     <w:p>
       <w:r>
         <w:pict>
-          <v:shape id="_x0000_i1025" type="#_x0000_t75" style="width:451.25pt;height:335.7pt">
+          <v:shape id="_x0000_i1025" type="#_x0000_t75" style="width:451.5pt;height:336pt">
             <v:imagedata r:id="rId11" o:title="applogin"/>
           </v:shape>
         </w:pict>
@@ -849,7 +857,7 @@
     <w:p>
       <w:r>
         <w:pict>
-          <v:shape id="_x0000_i1026" type="#_x0000_t75" style="width:451.25pt;height:302.25pt">
+          <v:shape id="_x0000_i1026" type="#_x0000_t75" style="width:451.5pt;height:302.25pt">
             <v:imagedata r:id="rId12" o:title="appregistration"/>
           </v:shape>
         </w:pict>
@@ -1087,7 +1095,7 @@
     <w:p>
       <w:r>
         <w:pict>
-          <v:shape id="_x0000_i1027" type="#_x0000_t75" style="width:450.4pt;height:328.2pt">
+          <v:shape id="_x0000_i1027" type="#_x0000_t75" style="width:450.75pt;height:328.5pt">
             <v:imagedata r:id="rId14" o:title="apppageexample"/>
           </v:shape>
         </w:pict>
@@ -1212,7 +1220,7 @@
           <w:lang w:eastAsia="en-GB"/>
         </w:rPr>
         <w:pict>
-          <v:shape id="_x0000_i1028" type="#_x0000_t75" style="width:365pt;height:334.9pt">
+          <v:shape id="_x0000_i1028" type="#_x0000_t75" style="width:365.25pt;height:335.25pt">
             <v:imagedata r:id="rId16" o:title="appdeactivate" cropright="45614f"/>
           </v:shape>
         </w:pict>
@@ -1683,7 +1691,7 @@
     <w:p>
       <w:r>
         <w:pict>
-          <v:shape id="_x0000_i1029" type="#_x0000_t75" style="width:450.4pt;height:251.15pt">
+          <v:shape id="_x0000_i1029" type="#_x0000_t75" style="width:450.75pt;height:251.25pt">
             <v:imagedata r:id="rId19" o:title="appnewappointment"/>
           </v:shape>
         </w:pict>
@@ -1764,7 +1772,7 @@
       </w:r>
       <w:r>
         <w:pict>
-          <v:shape id="_x0000_i1030" type="#_x0000_t75" style="width:450.4pt;height:298.05pt">
+          <v:shape id="_x0000_i1030" type="#_x0000_t75" style="width:450.75pt;height:297.75pt">
             <v:imagedata r:id="rId21" o:title="apppendingconnection"/>
           </v:shape>
         </w:pict>
@@ -1779,7 +1787,7 @@
       </w:r>
       <w:r>
         <w:pict>
-          <v:shape id="_x0000_i1031" type="#_x0000_t75" style="width:451.25pt;height:326.5pt">
+          <v:shape id="_x0000_i1031" type="#_x0000_t75" style="width:451.5pt;height:326.25pt">
             <v:imagedata r:id="rId22" o:title="appcurrentconnections"/>
           </v:shape>
         </w:pict>
@@ -2080,7 +2088,7 @@
       </w:r>
       <w:r>
         <w:pict>
-          <v:shape id="_x0000_i1032" type="#_x0000_t75" style="width:451.25pt;height:230.25pt">
+          <v:shape id="_x0000_i1032" type="#_x0000_t75" style="width:450.75pt;height:230.25pt">
             <v:imagedata r:id="rId30" o:title="appdeactivate2"/>
           </v:shape>
         </w:pict>
@@ -2091,12 +2099,7 @@
         <w:pStyle w:val="Heading2"/>
       </w:pPr>
       <w:r>
-        <w:t>4.7 N</w:t>
-      </w:r>
-      <w:bookmarkStart w:id="0" w:name="_GoBack"/>
-      <w:bookmarkEnd w:id="0"/>
-      <w:r>
-        <w:t>otifications</w:t>
+        <w:t>4.7 Notifications</w:t>
       </w:r>
     </w:p>
     <w:p>
@@ -2187,6 +2190,96 @@
         </w:rPr>
         <w:t>This page is at its initial stages and will need refining, the user experience will need testing properly. All push notifications will use the default android theme of the device, but will show the JustHealth logo.</w:t>
       </w:r>
+    </w:p>
+    <w:p>
+      <w:pPr>
+        <w:pStyle w:val="Heading2"/>
+      </w:pPr>
+      <w:r>
+        <w:lastRenderedPageBreak/>
+        <w:t>4.8 Dynamic Notifications</w:t>
+      </w:r>
+    </w:p>
+    <w:p>
+      <w:r>
+        <w:t>Previous designs for notifications will now look like the following images, this is because we intend to make the reminders dynamic. The user will be able to accept or decline certain events with options that appear on each one.</w:t>
+      </w:r>
+    </w:p>
+    <w:p>
+      <w:r>
+        <w:rPr>
+          <w:noProof/>
+          <w:lang w:eastAsia="en-GB"/>
+        </w:rPr>
+        <w:drawing>
+          <wp:anchor distT="0" distB="0" distL="114300" distR="114300" simplePos="0" relativeHeight="251687936" behindDoc="1" locked="0" layoutInCell="1" allowOverlap="1" wp14:anchorId="26A80AE2" wp14:editId="17B659DE">
+            <wp:simplePos x="0" y="0"/>
+            <wp:positionH relativeFrom="column">
+              <wp:posOffset>-714375</wp:posOffset>
+            </wp:positionH>
+            <wp:positionV relativeFrom="paragraph">
+              <wp:posOffset>319405</wp:posOffset>
+            </wp:positionV>
+            <wp:extent cx="7153910" cy="3371850"/>
+            <wp:effectExtent l="0" t="0" r="8890" b="0"/>
+            <wp:wrapTight wrapText="bothSides">
+              <wp:wrapPolygon edited="0">
+                <wp:start x="0" y="0"/>
+                <wp:lineTo x="0" y="21478"/>
+                <wp:lineTo x="21569" y="21478"/>
+                <wp:lineTo x="21569" y="0"/>
+                <wp:lineTo x="0" y="0"/>
+              </wp:wrapPolygon>
+            </wp:wrapTight>
+            <wp:docPr id="9" name="Picture 9"/>
+            <wp:cNvGraphicFramePr>
+              <a:graphicFrameLocks xmlns:a="http://schemas.openxmlformats.org/drawingml/2006/main" noChangeAspect="1"/>
+            </wp:cNvGraphicFramePr>
+            <a:graphic xmlns:a="http://schemas.openxmlformats.org/drawingml/2006/main">
+              <a:graphicData uri="http://schemas.openxmlformats.org/drawingml/2006/picture">
+                <pic:pic xmlns:pic="http://schemas.openxmlformats.org/drawingml/2006/picture">
+                  <pic:nvPicPr>
+                    <pic:cNvPr id="9" name="appnotifications_dynamic.png"/>
+                    <pic:cNvPicPr/>
+                  </pic:nvPicPr>
+                  <pic:blipFill>
+                    <a:blip r:embed="rId32">
+                      <a:extLst>
+                        <a:ext uri="{28A0092B-C50C-407E-A947-70E740481C1C}">
+                          <a14:useLocalDpi xmlns:a14="http://schemas.microsoft.com/office/drawing/2010/main" val="0"/>
+                        </a:ext>
+                      </a:extLst>
+                    </a:blip>
+                    <a:stretch>
+                      <a:fillRect/>
+                    </a:stretch>
+                  </pic:blipFill>
+                  <pic:spPr>
+                    <a:xfrm>
+                      <a:off x="0" y="0"/>
+                      <a:ext cx="7153910" cy="3371850"/>
+                    </a:xfrm>
+                    <a:prstGeom prst="rect">
+                      <a:avLst/>
+                    </a:prstGeom>
+                  </pic:spPr>
+                </pic:pic>
+              </a:graphicData>
+            </a:graphic>
+            <wp14:sizeRelH relativeFrom="page">
+              <wp14:pctWidth>0</wp14:pctWidth>
+            </wp14:sizeRelH>
+            <wp14:sizeRelV relativeFrom="page">
+              <wp14:pctHeight>0</wp14:pctHeight>
+            </wp14:sizeRelV>
+          </wp:anchor>
+        </w:drawing>
+      </w:r>
+      <w:r>
+        <w:t>Reminders are still dismissible and all notifications will show on this page.</w:t>
+      </w:r>
+      <w:bookmarkStart w:id="0" w:name="_GoBack"/>
+      <w:bookmarkEnd w:id="0"/>
     </w:p>
     <w:p/>
     <w:sectPr>
@@ -4380,6 +4473,7 @@
     <w:rsidRoot w:val="00C2184A"/>
     <w:rsid w:val="004F3026"/>
     <w:rsid w:val="004F4928"/>
+    <w:rsid w:val="006245A4"/>
     <w:rsid w:val="006336B5"/>
     <w:rsid w:val="00776533"/>
     <w:rsid w:val="0093777C"/>
@@ -5204,7 +5298,7 @@
 </file>
 
 <file path=customXml/itemProps2.xml><?xml version="1.0" encoding="utf-8"?>
-<ds:datastoreItem xmlns:ds="http://schemas.openxmlformats.org/officeDocument/2006/customXml" ds:itemID="{E3A33618-F85E-4B17-B6D1-7DEE96259E75}">
+<ds:datastoreItem xmlns:ds="http://schemas.openxmlformats.org/officeDocument/2006/customXml" ds:itemID="{1DE27398-349A-4C1A-9AB3-4DED3A238860}">
   <ds:schemaRefs>
     <ds:schemaRef ds:uri="http://schemas.openxmlformats.org/officeDocument/2006/bibliography"/>
   </ds:schemaRefs>

</xml_diff>

<commit_message>
Android app design doc QA
</commit_message>
<xml_diff>
--- a/Documentation/5.0 Design/5.2 Android app/AppDesign.docx
+++ b/Documentation/5.0 Design/5.2 Android app/AppDesign.docx
@@ -52,7 +52,7 @@
                         </pic:cNvPicPr>
                       </pic:nvPicPr>
                       <pic:blipFill>
-                        <a:blip r:embed="rId7" cstate="print">
+                        <a:blip r:embed="rId9" cstate="print">
                           <a:extLst>
                             <a:ext uri="{28A0092B-C50C-407E-A947-70E740481C1C}">
                               <a14:useLocalDpi xmlns:a14="http://schemas.microsoft.com/office/drawing/2010/main" val="0"/>
@@ -128,7 +128,7 @@
                         </pic:cNvPicPr>
                       </pic:nvPicPr>
                       <pic:blipFill>
-                        <a:blip r:embed="rId8" cstate="print">
+                        <a:blip r:embed="rId10" cstate="print">
                           <a:extLst>
                             <a:ext uri="{28A0092B-C50C-407E-A947-70E740481C1C}">
                               <a14:useLocalDpi xmlns:a14="http://schemas.microsoft.com/office/drawing/2010/main" val="0"/>
@@ -220,7 +220,7 @@
                       <w:rPr>
                         <w:color w:val="4F81BD" w:themeColor="accent1"/>
                       </w:rPr>
-                      <w:t>.0</w:t>
+                      <w:t>.1</w:t>
                     </w:r>
                     <w:r>
                       <w:rPr>
@@ -278,13 +278,19 @@
                   <w:rPr>
                     <w:color w:val="4F81BD" w:themeColor="accent1"/>
                   </w:rPr>
-                  <w:t>03/11</w:t>
+                  <w:t>29/</w:t>
                 </w:r>
                 <w:r>
                   <w:rPr>
                     <w:color w:val="4F81BD" w:themeColor="accent1"/>
                   </w:rPr>
-                  <w:t>/2014</w:t>
+                  <w:t>03</w:t>
+                </w:r>
+                <w:r>
+                  <w:rPr>
+                    <w:color w:val="4F81BD" w:themeColor="accent1"/>
+                  </w:rPr>
+                  <w:t>/2015</w:t>
                 </w:r>
               </w:p>
             </w:tc>
@@ -563,10 +569,1642 @@
         <w:br w:type="page"/>
       </w:r>
     </w:p>
+    <w:sdt>
+      <w:sdtPr>
+        <w:id w:val="-729454339"/>
+        <w:docPartObj>
+          <w:docPartGallery w:val="Table of Contents"/>
+          <w:docPartUnique/>
+        </w:docPartObj>
+      </w:sdtPr>
+      <w:sdtEndPr>
+        <w:rPr>
+          <w:rFonts w:asciiTheme="minorHAnsi" w:eastAsiaTheme="minorHAnsi" w:hAnsiTheme="minorHAnsi" w:cstheme="minorBidi"/>
+          <w:b/>
+          <w:bCs/>
+          <w:noProof/>
+          <w:color w:val="auto"/>
+          <w:sz w:val="22"/>
+          <w:szCs w:val="22"/>
+          <w:lang w:val="en-GB"/>
+        </w:rPr>
+      </w:sdtEndPr>
+      <w:sdtContent>
+        <w:p>
+          <w:pPr>
+            <w:pStyle w:val="TOCHeading"/>
+          </w:pPr>
+          <w:r>
+            <w:t>Contents</w:t>
+          </w:r>
+        </w:p>
+        <w:p>
+          <w:pPr>
+            <w:pStyle w:val="TOC1"/>
+            <w:tabs>
+              <w:tab w:val="right" w:leader="dot" w:pos="9016"/>
+            </w:tabs>
+            <w:rPr>
+              <w:noProof/>
+            </w:rPr>
+          </w:pPr>
+          <w:r>
+            <w:fldChar w:fldCharType="begin"/>
+          </w:r>
+          <w:r>
+            <w:instrText xml:space="preserve"> TOC \o "1-3" \h \z \u </w:instrText>
+          </w:r>
+          <w:r>
+            <w:fldChar w:fldCharType="separate"/>
+          </w:r>
+          <w:hyperlink w:anchor="_Toc415435735" w:history="1">
+            <w:r>
+              <w:rPr>
+                <w:rStyle w:val="Hyperlink"/>
+                <w:noProof/>
+              </w:rPr>
+              <w:t>1.0 Overview</w:t>
+            </w:r>
+            <w:r>
+              <w:rPr>
+                <w:noProof/>
+                <w:webHidden/>
+              </w:rPr>
+              <w:tab/>
+            </w:r>
+            <w:r>
+              <w:rPr>
+                <w:noProof/>
+                <w:webHidden/>
+              </w:rPr>
+              <w:fldChar w:fldCharType="begin"/>
+            </w:r>
+            <w:r>
+              <w:rPr>
+                <w:noProof/>
+                <w:webHidden/>
+              </w:rPr>
+              <w:instrText xml:space="preserve"> PAGEREF _Toc415435735 \h </w:instrText>
+            </w:r>
+            <w:r>
+              <w:rPr>
+                <w:noProof/>
+                <w:webHidden/>
+              </w:rPr>
+            </w:r>
+            <w:r>
+              <w:rPr>
+                <w:noProof/>
+                <w:webHidden/>
+              </w:rPr>
+              <w:fldChar w:fldCharType="separate"/>
+            </w:r>
+            <w:r>
+              <w:rPr>
+                <w:noProof/>
+                <w:webHidden/>
+              </w:rPr>
+              <w:t>2</w:t>
+            </w:r>
+            <w:r>
+              <w:rPr>
+                <w:noProof/>
+                <w:webHidden/>
+              </w:rPr>
+              <w:fldChar w:fldCharType="end"/>
+            </w:r>
+          </w:hyperlink>
+        </w:p>
+        <w:p>
+          <w:pPr>
+            <w:pStyle w:val="TOC1"/>
+            <w:tabs>
+              <w:tab w:val="right" w:leader="dot" w:pos="9016"/>
+            </w:tabs>
+            <w:rPr>
+              <w:noProof/>
+            </w:rPr>
+          </w:pPr>
+          <w:hyperlink w:anchor="_Toc415435736" w:history="1">
+            <w:r>
+              <w:rPr>
+                <w:rStyle w:val="Hyperlink"/>
+                <w:noProof/>
+              </w:rPr>
+              <w:t>2.0 Designs</w:t>
+            </w:r>
+            <w:r>
+              <w:rPr>
+                <w:noProof/>
+                <w:webHidden/>
+              </w:rPr>
+              <w:tab/>
+            </w:r>
+            <w:r>
+              <w:rPr>
+                <w:noProof/>
+                <w:webHidden/>
+              </w:rPr>
+              <w:fldChar w:fldCharType="begin"/>
+            </w:r>
+            <w:r>
+              <w:rPr>
+                <w:noProof/>
+                <w:webHidden/>
+              </w:rPr>
+              <w:instrText xml:space="preserve"> PAGEREF _Toc415435736 \h </w:instrText>
+            </w:r>
+            <w:r>
+              <w:rPr>
+                <w:noProof/>
+                <w:webHidden/>
+              </w:rPr>
+            </w:r>
+            <w:r>
+              <w:rPr>
+                <w:noProof/>
+                <w:webHidden/>
+              </w:rPr>
+              <w:fldChar w:fldCharType="separate"/>
+            </w:r>
+            <w:r>
+              <w:rPr>
+                <w:noProof/>
+                <w:webHidden/>
+              </w:rPr>
+              <w:t>2</w:t>
+            </w:r>
+            <w:r>
+              <w:rPr>
+                <w:noProof/>
+                <w:webHidden/>
+              </w:rPr>
+              <w:fldChar w:fldCharType="end"/>
+            </w:r>
+          </w:hyperlink>
+        </w:p>
+        <w:p>
+          <w:pPr>
+            <w:pStyle w:val="TOC2"/>
+            <w:tabs>
+              <w:tab w:val="right" w:leader="dot" w:pos="9016"/>
+            </w:tabs>
+            <w:rPr>
+              <w:noProof/>
+            </w:rPr>
+          </w:pPr>
+          <w:hyperlink w:anchor="_Toc415435737" w:history="1">
+            <w:r>
+              <w:rPr>
+                <w:rStyle w:val="Hyperlink"/>
+                <w:noProof/>
+              </w:rPr>
+              <w:t>2.1 Application start-up</w:t>
+            </w:r>
+            <w:r>
+              <w:rPr>
+                <w:noProof/>
+                <w:webHidden/>
+              </w:rPr>
+              <w:tab/>
+            </w:r>
+            <w:r>
+              <w:rPr>
+                <w:noProof/>
+                <w:webHidden/>
+              </w:rPr>
+              <w:fldChar w:fldCharType="begin"/>
+            </w:r>
+            <w:r>
+              <w:rPr>
+                <w:noProof/>
+                <w:webHidden/>
+              </w:rPr>
+              <w:instrText xml:space="preserve"> PAGEREF _Toc415435737 \h </w:instrText>
+            </w:r>
+            <w:r>
+              <w:rPr>
+                <w:noProof/>
+                <w:webHidden/>
+              </w:rPr>
+            </w:r>
+            <w:r>
+              <w:rPr>
+                <w:noProof/>
+                <w:webHidden/>
+              </w:rPr>
+              <w:fldChar w:fldCharType="separate"/>
+            </w:r>
+            <w:r>
+              <w:rPr>
+                <w:noProof/>
+                <w:webHidden/>
+              </w:rPr>
+              <w:t>2</w:t>
+            </w:r>
+            <w:r>
+              <w:rPr>
+                <w:noProof/>
+                <w:webHidden/>
+              </w:rPr>
+              <w:fldChar w:fldCharType="end"/>
+            </w:r>
+          </w:hyperlink>
+        </w:p>
+        <w:p>
+          <w:pPr>
+            <w:pStyle w:val="TOC2"/>
+            <w:tabs>
+              <w:tab w:val="right" w:leader="dot" w:pos="9016"/>
+            </w:tabs>
+            <w:rPr>
+              <w:noProof/>
+            </w:rPr>
+          </w:pPr>
+          <w:hyperlink w:anchor="_Toc415435738" w:history="1">
+            <w:r>
+              <w:rPr>
+                <w:rStyle w:val="Hyperlink"/>
+                <w:noProof/>
+              </w:rPr>
+              <w:t>2.2 User log in</w:t>
+            </w:r>
+            <w:r>
+              <w:rPr>
+                <w:noProof/>
+                <w:webHidden/>
+              </w:rPr>
+              <w:tab/>
+            </w:r>
+            <w:r>
+              <w:rPr>
+                <w:noProof/>
+                <w:webHidden/>
+              </w:rPr>
+              <w:fldChar w:fldCharType="begin"/>
+            </w:r>
+            <w:r>
+              <w:rPr>
+                <w:noProof/>
+                <w:webHidden/>
+              </w:rPr>
+              <w:instrText xml:space="preserve"> PAGEREF _Toc415435738 \h </w:instrText>
+            </w:r>
+            <w:r>
+              <w:rPr>
+                <w:noProof/>
+                <w:webHidden/>
+              </w:rPr>
+            </w:r>
+            <w:r>
+              <w:rPr>
+                <w:noProof/>
+                <w:webHidden/>
+              </w:rPr>
+              <w:fldChar w:fldCharType="separate"/>
+            </w:r>
+            <w:r>
+              <w:rPr>
+                <w:noProof/>
+                <w:webHidden/>
+              </w:rPr>
+              <w:t>3</w:t>
+            </w:r>
+            <w:r>
+              <w:rPr>
+                <w:noProof/>
+                <w:webHidden/>
+              </w:rPr>
+              <w:fldChar w:fldCharType="end"/>
+            </w:r>
+          </w:hyperlink>
+        </w:p>
+        <w:p>
+          <w:pPr>
+            <w:pStyle w:val="TOC2"/>
+            <w:tabs>
+              <w:tab w:val="right" w:leader="dot" w:pos="9016"/>
+            </w:tabs>
+            <w:rPr>
+              <w:noProof/>
+            </w:rPr>
+          </w:pPr>
+          <w:hyperlink w:anchor="_Toc415435739" w:history="1">
+            <w:r>
+              <w:rPr>
+                <w:rStyle w:val="Hyperlink"/>
+                <w:noProof/>
+              </w:rPr>
+              <w:t>2.3 Register user</w:t>
+            </w:r>
+            <w:r>
+              <w:rPr>
+                <w:noProof/>
+                <w:webHidden/>
+              </w:rPr>
+              <w:tab/>
+            </w:r>
+            <w:r>
+              <w:rPr>
+                <w:noProof/>
+                <w:webHidden/>
+              </w:rPr>
+              <w:fldChar w:fldCharType="begin"/>
+            </w:r>
+            <w:r>
+              <w:rPr>
+                <w:noProof/>
+                <w:webHidden/>
+              </w:rPr>
+              <w:instrText xml:space="preserve"> PAGEREF _Toc415435739 \h </w:instrText>
+            </w:r>
+            <w:r>
+              <w:rPr>
+                <w:noProof/>
+                <w:webHidden/>
+              </w:rPr>
+            </w:r>
+            <w:r>
+              <w:rPr>
+                <w:noProof/>
+                <w:webHidden/>
+              </w:rPr>
+              <w:fldChar w:fldCharType="separate"/>
+            </w:r>
+            <w:r>
+              <w:rPr>
+                <w:noProof/>
+                <w:webHidden/>
+              </w:rPr>
+              <w:t>4</w:t>
+            </w:r>
+            <w:r>
+              <w:rPr>
+                <w:noProof/>
+                <w:webHidden/>
+              </w:rPr>
+              <w:fldChar w:fldCharType="end"/>
+            </w:r>
+          </w:hyperlink>
+        </w:p>
+        <w:p>
+          <w:pPr>
+            <w:pStyle w:val="TOC2"/>
+            <w:tabs>
+              <w:tab w:val="right" w:leader="dot" w:pos="9016"/>
+            </w:tabs>
+            <w:rPr>
+              <w:noProof/>
+            </w:rPr>
+          </w:pPr>
+          <w:hyperlink w:anchor="_Toc415435740" w:history="1">
+            <w:r>
+              <w:rPr>
+                <w:rStyle w:val="Hyperlink"/>
+                <w:noProof/>
+              </w:rPr>
+              <w:t>2.4 Home screen</w:t>
+            </w:r>
+            <w:r>
+              <w:rPr>
+                <w:noProof/>
+                <w:webHidden/>
+              </w:rPr>
+              <w:tab/>
+            </w:r>
+            <w:r>
+              <w:rPr>
+                <w:noProof/>
+                <w:webHidden/>
+              </w:rPr>
+              <w:fldChar w:fldCharType="begin"/>
+            </w:r>
+            <w:r>
+              <w:rPr>
+                <w:noProof/>
+                <w:webHidden/>
+              </w:rPr>
+              <w:instrText xml:space="preserve"> PAGEREF _Toc415435740 \h </w:instrText>
+            </w:r>
+            <w:r>
+              <w:rPr>
+                <w:noProof/>
+                <w:webHidden/>
+              </w:rPr>
+            </w:r>
+            <w:r>
+              <w:rPr>
+                <w:noProof/>
+                <w:webHidden/>
+              </w:rPr>
+              <w:fldChar w:fldCharType="separate"/>
+            </w:r>
+            <w:r>
+              <w:rPr>
+                <w:noProof/>
+                <w:webHidden/>
+              </w:rPr>
+              <w:t>5</w:t>
+            </w:r>
+            <w:r>
+              <w:rPr>
+                <w:noProof/>
+                <w:webHidden/>
+              </w:rPr>
+              <w:fldChar w:fldCharType="end"/>
+            </w:r>
+          </w:hyperlink>
+        </w:p>
+        <w:p>
+          <w:pPr>
+            <w:pStyle w:val="TOC2"/>
+            <w:tabs>
+              <w:tab w:val="right" w:leader="dot" w:pos="9016"/>
+            </w:tabs>
+            <w:rPr>
+              <w:noProof/>
+            </w:rPr>
+          </w:pPr>
+          <w:hyperlink w:anchor="_Toc415435741" w:history="1">
+            <w:r>
+              <w:rPr>
+                <w:rStyle w:val="Hyperlink"/>
+                <w:noProof/>
+              </w:rPr>
+              <w:t>2.5 Standard page</w:t>
+            </w:r>
+            <w:r>
+              <w:rPr>
+                <w:noProof/>
+                <w:webHidden/>
+              </w:rPr>
+              <w:tab/>
+            </w:r>
+            <w:r>
+              <w:rPr>
+                <w:noProof/>
+                <w:webHidden/>
+              </w:rPr>
+              <w:fldChar w:fldCharType="begin"/>
+            </w:r>
+            <w:r>
+              <w:rPr>
+                <w:noProof/>
+                <w:webHidden/>
+              </w:rPr>
+              <w:instrText xml:space="preserve"> PAGEREF _Toc415435741 \h </w:instrText>
+            </w:r>
+            <w:r>
+              <w:rPr>
+                <w:noProof/>
+                <w:webHidden/>
+              </w:rPr>
+            </w:r>
+            <w:r>
+              <w:rPr>
+                <w:noProof/>
+                <w:webHidden/>
+              </w:rPr>
+              <w:fldChar w:fldCharType="separate"/>
+            </w:r>
+            <w:r>
+              <w:rPr>
+                <w:noProof/>
+                <w:webHidden/>
+              </w:rPr>
+              <w:t>6</w:t>
+            </w:r>
+            <w:r>
+              <w:rPr>
+                <w:noProof/>
+                <w:webHidden/>
+              </w:rPr>
+              <w:fldChar w:fldCharType="end"/>
+            </w:r>
+          </w:hyperlink>
+        </w:p>
+        <w:p>
+          <w:pPr>
+            <w:pStyle w:val="TOC2"/>
+            <w:tabs>
+              <w:tab w:val="right" w:leader="dot" w:pos="9016"/>
+            </w:tabs>
+            <w:rPr>
+              <w:noProof/>
+            </w:rPr>
+          </w:pPr>
+          <w:hyperlink w:anchor="_Toc415435742" w:history="1">
+            <w:r>
+              <w:rPr>
+                <w:rStyle w:val="Hyperlink"/>
+                <w:noProof/>
+              </w:rPr>
+              <w:t>2.6 Exit application</w:t>
+            </w:r>
+            <w:r>
+              <w:rPr>
+                <w:noProof/>
+                <w:webHidden/>
+              </w:rPr>
+              <w:tab/>
+            </w:r>
+            <w:r>
+              <w:rPr>
+                <w:noProof/>
+                <w:webHidden/>
+              </w:rPr>
+              <w:fldChar w:fldCharType="begin"/>
+            </w:r>
+            <w:r>
+              <w:rPr>
+                <w:noProof/>
+                <w:webHidden/>
+              </w:rPr>
+              <w:instrText xml:space="preserve"> PAGEREF _Toc415435742 \h </w:instrText>
+            </w:r>
+            <w:r>
+              <w:rPr>
+                <w:noProof/>
+                <w:webHidden/>
+              </w:rPr>
+            </w:r>
+            <w:r>
+              <w:rPr>
+                <w:noProof/>
+                <w:webHidden/>
+              </w:rPr>
+              <w:fldChar w:fldCharType="separate"/>
+            </w:r>
+            <w:r>
+              <w:rPr>
+                <w:noProof/>
+                <w:webHidden/>
+              </w:rPr>
+              <w:t>7</w:t>
+            </w:r>
+            <w:r>
+              <w:rPr>
+                <w:noProof/>
+                <w:webHidden/>
+              </w:rPr>
+              <w:fldChar w:fldCharType="end"/>
+            </w:r>
+          </w:hyperlink>
+        </w:p>
+        <w:p>
+          <w:pPr>
+            <w:pStyle w:val="TOC2"/>
+            <w:tabs>
+              <w:tab w:val="right" w:leader="dot" w:pos="9016"/>
+            </w:tabs>
+            <w:rPr>
+              <w:noProof/>
+            </w:rPr>
+          </w:pPr>
+          <w:hyperlink w:anchor="_Toc415435743" w:history="1">
+            <w:r>
+              <w:rPr>
+                <w:rStyle w:val="Hyperlink"/>
+                <w:noProof/>
+              </w:rPr>
+              <w:t>2.7 Deactivate account</w:t>
+            </w:r>
+            <w:r>
+              <w:rPr>
+                <w:noProof/>
+                <w:webHidden/>
+              </w:rPr>
+              <w:tab/>
+            </w:r>
+            <w:r>
+              <w:rPr>
+                <w:noProof/>
+                <w:webHidden/>
+              </w:rPr>
+              <w:fldChar w:fldCharType="begin"/>
+            </w:r>
+            <w:r>
+              <w:rPr>
+                <w:noProof/>
+                <w:webHidden/>
+              </w:rPr>
+              <w:instrText xml:space="preserve"> PAGEREF _Toc415435743 \h </w:instrText>
+            </w:r>
+            <w:r>
+              <w:rPr>
+                <w:noProof/>
+                <w:webHidden/>
+              </w:rPr>
+            </w:r>
+            <w:r>
+              <w:rPr>
+                <w:noProof/>
+                <w:webHidden/>
+              </w:rPr>
+              <w:fldChar w:fldCharType="separate"/>
+            </w:r>
+            <w:r>
+              <w:rPr>
+                <w:noProof/>
+                <w:webHidden/>
+              </w:rPr>
+              <w:t>8</w:t>
+            </w:r>
+            <w:r>
+              <w:rPr>
+                <w:noProof/>
+                <w:webHidden/>
+              </w:rPr>
+              <w:fldChar w:fldCharType="end"/>
+            </w:r>
+          </w:hyperlink>
+        </w:p>
+        <w:p>
+          <w:pPr>
+            <w:pStyle w:val="TOC2"/>
+            <w:tabs>
+              <w:tab w:val="right" w:leader="dot" w:pos="9016"/>
+            </w:tabs>
+            <w:rPr>
+              <w:noProof/>
+            </w:rPr>
+          </w:pPr>
+          <w:hyperlink w:anchor="_Toc415435744" w:history="1">
+            <w:r>
+              <w:rPr>
+                <w:rStyle w:val="Hyperlink"/>
+                <w:noProof/>
+              </w:rPr>
+              <w:t>2.8 Search for a user</w:t>
+            </w:r>
+            <w:r>
+              <w:rPr>
+                <w:noProof/>
+                <w:webHidden/>
+              </w:rPr>
+              <w:tab/>
+            </w:r>
+            <w:r>
+              <w:rPr>
+                <w:noProof/>
+                <w:webHidden/>
+              </w:rPr>
+              <w:fldChar w:fldCharType="begin"/>
+            </w:r>
+            <w:r>
+              <w:rPr>
+                <w:noProof/>
+                <w:webHidden/>
+              </w:rPr>
+              <w:instrText xml:space="preserve"> PAGEREF _Toc415435744 \h </w:instrText>
+            </w:r>
+            <w:r>
+              <w:rPr>
+                <w:noProof/>
+                <w:webHidden/>
+              </w:rPr>
+            </w:r>
+            <w:r>
+              <w:rPr>
+                <w:noProof/>
+                <w:webHidden/>
+              </w:rPr>
+              <w:fldChar w:fldCharType="separate"/>
+            </w:r>
+            <w:r>
+              <w:rPr>
+                <w:noProof/>
+                <w:webHidden/>
+              </w:rPr>
+              <w:t>11</w:t>
+            </w:r>
+            <w:r>
+              <w:rPr>
+                <w:noProof/>
+                <w:webHidden/>
+              </w:rPr>
+              <w:fldChar w:fldCharType="end"/>
+            </w:r>
+          </w:hyperlink>
+        </w:p>
+        <w:p>
+          <w:pPr>
+            <w:pStyle w:val="TOC2"/>
+            <w:tabs>
+              <w:tab w:val="right" w:leader="dot" w:pos="9016"/>
+            </w:tabs>
+            <w:rPr>
+              <w:noProof/>
+            </w:rPr>
+          </w:pPr>
+          <w:hyperlink w:anchor="_Toc415435745" w:history="1">
+            <w:r>
+              <w:rPr>
+                <w:rStyle w:val="Hyperlink"/>
+                <w:noProof/>
+              </w:rPr>
+              <w:t>2.9 Add appointment</w:t>
+            </w:r>
+            <w:r>
+              <w:rPr>
+                <w:noProof/>
+                <w:webHidden/>
+              </w:rPr>
+              <w:tab/>
+            </w:r>
+            <w:r>
+              <w:rPr>
+                <w:noProof/>
+                <w:webHidden/>
+              </w:rPr>
+              <w:fldChar w:fldCharType="begin"/>
+            </w:r>
+            <w:r>
+              <w:rPr>
+                <w:noProof/>
+                <w:webHidden/>
+              </w:rPr>
+              <w:instrText xml:space="preserve"> PAGEREF _Toc415435745 \h </w:instrText>
+            </w:r>
+            <w:r>
+              <w:rPr>
+                <w:noProof/>
+                <w:webHidden/>
+              </w:rPr>
+            </w:r>
+            <w:r>
+              <w:rPr>
+                <w:noProof/>
+                <w:webHidden/>
+              </w:rPr>
+              <w:fldChar w:fldCharType="separate"/>
+            </w:r>
+            <w:r>
+              <w:rPr>
+                <w:noProof/>
+                <w:webHidden/>
+              </w:rPr>
+              <w:t>11</w:t>
+            </w:r>
+            <w:r>
+              <w:rPr>
+                <w:noProof/>
+                <w:webHidden/>
+              </w:rPr>
+              <w:fldChar w:fldCharType="end"/>
+            </w:r>
+          </w:hyperlink>
+        </w:p>
+        <w:p>
+          <w:pPr>
+            <w:pStyle w:val="TOC2"/>
+            <w:tabs>
+              <w:tab w:val="right" w:leader="dot" w:pos="9016"/>
+            </w:tabs>
+            <w:rPr>
+              <w:noProof/>
+            </w:rPr>
+          </w:pPr>
+          <w:hyperlink w:anchor="_Toc415435746" w:history="1">
+            <w:r>
+              <w:rPr>
+                <w:rStyle w:val="Hyperlink"/>
+                <w:noProof/>
+              </w:rPr>
+              <w:t>3.0 View appointments</w:t>
+            </w:r>
+            <w:r>
+              <w:rPr>
+                <w:noProof/>
+                <w:webHidden/>
+              </w:rPr>
+              <w:tab/>
+            </w:r>
+            <w:r>
+              <w:rPr>
+                <w:noProof/>
+                <w:webHidden/>
+              </w:rPr>
+              <w:fldChar w:fldCharType="begin"/>
+            </w:r>
+            <w:r>
+              <w:rPr>
+                <w:noProof/>
+                <w:webHidden/>
+              </w:rPr>
+              <w:instrText xml:space="preserve"> PAGEREF _Toc415435746 \h </w:instrText>
+            </w:r>
+            <w:r>
+              <w:rPr>
+                <w:noProof/>
+                <w:webHidden/>
+              </w:rPr>
+            </w:r>
+            <w:r>
+              <w:rPr>
+                <w:noProof/>
+                <w:webHidden/>
+              </w:rPr>
+              <w:fldChar w:fldCharType="separate"/>
+            </w:r>
+            <w:r>
+              <w:rPr>
+                <w:noProof/>
+                <w:webHidden/>
+              </w:rPr>
+              <w:t>12</w:t>
+            </w:r>
+            <w:r>
+              <w:rPr>
+                <w:noProof/>
+                <w:webHidden/>
+              </w:rPr>
+              <w:fldChar w:fldCharType="end"/>
+            </w:r>
+          </w:hyperlink>
+        </w:p>
+        <w:p>
+          <w:pPr>
+            <w:pStyle w:val="TOC2"/>
+            <w:tabs>
+              <w:tab w:val="right" w:leader="dot" w:pos="9016"/>
+            </w:tabs>
+            <w:rPr>
+              <w:noProof/>
+            </w:rPr>
+          </w:pPr>
+          <w:hyperlink w:anchor="_Toc415435747" w:history="1">
+            <w:r>
+              <w:rPr>
+                <w:rStyle w:val="Hyperlink"/>
+                <w:noProof/>
+              </w:rPr>
+              <w:t>3.1 Pending connection</w:t>
+            </w:r>
+            <w:r>
+              <w:rPr>
+                <w:noProof/>
+                <w:webHidden/>
+              </w:rPr>
+              <w:tab/>
+            </w:r>
+            <w:r>
+              <w:rPr>
+                <w:noProof/>
+                <w:webHidden/>
+              </w:rPr>
+              <w:fldChar w:fldCharType="begin"/>
+            </w:r>
+            <w:r>
+              <w:rPr>
+                <w:noProof/>
+                <w:webHidden/>
+              </w:rPr>
+              <w:instrText xml:space="preserve"> PAGEREF _Toc415435747 \h </w:instrText>
+            </w:r>
+            <w:r>
+              <w:rPr>
+                <w:noProof/>
+                <w:webHidden/>
+              </w:rPr>
+            </w:r>
+            <w:r>
+              <w:rPr>
+                <w:noProof/>
+                <w:webHidden/>
+              </w:rPr>
+              <w:fldChar w:fldCharType="separate"/>
+            </w:r>
+            <w:r>
+              <w:rPr>
+                <w:noProof/>
+                <w:webHidden/>
+              </w:rPr>
+              <w:t>13</w:t>
+            </w:r>
+            <w:r>
+              <w:rPr>
+                <w:noProof/>
+                <w:webHidden/>
+              </w:rPr>
+              <w:fldChar w:fldCharType="end"/>
+            </w:r>
+          </w:hyperlink>
+        </w:p>
+        <w:p>
+          <w:pPr>
+            <w:pStyle w:val="TOC2"/>
+            <w:tabs>
+              <w:tab w:val="right" w:leader="dot" w:pos="9016"/>
+            </w:tabs>
+            <w:rPr>
+              <w:noProof/>
+            </w:rPr>
+          </w:pPr>
+          <w:hyperlink w:anchor="_Toc415435748" w:history="1">
+            <w:r>
+              <w:rPr>
+                <w:rStyle w:val="Hyperlink"/>
+                <w:noProof/>
+              </w:rPr>
+              <w:t>3.1 View connections</w:t>
+            </w:r>
+            <w:r>
+              <w:rPr>
+                <w:noProof/>
+                <w:webHidden/>
+              </w:rPr>
+              <w:tab/>
+            </w:r>
+            <w:r>
+              <w:rPr>
+                <w:noProof/>
+                <w:webHidden/>
+              </w:rPr>
+              <w:fldChar w:fldCharType="begin"/>
+            </w:r>
+            <w:r>
+              <w:rPr>
+                <w:noProof/>
+                <w:webHidden/>
+              </w:rPr>
+              <w:instrText xml:space="preserve"> PAGEREF _Toc415435748 \h </w:instrText>
+            </w:r>
+            <w:r>
+              <w:rPr>
+                <w:noProof/>
+                <w:webHidden/>
+              </w:rPr>
+            </w:r>
+            <w:r>
+              <w:rPr>
+                <w:noProof/>
+                <w:webHidden/>
+              </w:rPr>
+              <w:fldChar w:fldCharType="separate"/>
+            </w:r>
+            <w:r>
+              <w:rPr>
+                <w:noProof/>
+                <w:webHidden/>
+              </w:rPr>
+              <w:t>13</w:t>
+            </w:r>
+            <w:r>
+              <w:rPr>
+                <w:noProof/>
+                <w:webHidden/>
+              </w:rPr>
+              <w:fldChar w:fldCharType="end"/>
+            </w:r>
+          </w:hyperlink>
+        </w:p>
+        <w:p>
+          <w:pPr>
+            <w:pStyle w:val="TOC1"/>
+            <w:tabs>
+              <w:tab w:val="right" w:leader="dot" w:pos="9016"/>
+            </w:tabs>
+            <w:rPr>
+              <w:noProof/>
+            </w:rPr>
+          </w:pPr>
+          <w:hyperlink w:anchor="_Toc415435749" w:history="1">
+            <w:r>
+              <w:rPr>
+                <w:rStyle w:val="Hyperlink"/>
+                <w:noProof/>
+              </w:rPr>
+              <w:t>4.0 Post first release re-design</w:t>
+            </w:r>
+            <w:r>
+              <w:rPr>
+                <w:noProof/>
+                <w:webHidden/>
+              </w:rPr>
+              <w:tab/>
+            </w:r>
+            <w:r>
+              <w:rPr>
+                <w:noProof/>
+                <w:webHidden/>
+              </w:rPr>
+              <w:fldChar w:fldCharType="begin"/>
+            </w:r>
+            <w:r>
+              <w:rPr>
+                <w:noProof/>
+                <w:webHidden/>
+              </w:rPr>
+              <w:instrText xml:space="preserve"> PAGEREF _Toc415435749 \h </w:instrText>
+            </w:r>
+            <w:r>
+              <w:rPr>
+                <w:noProof/>
+                <w:webHidden/>
+              </w:rPr>
+            </w:r>
+            <w:r>
+              <w:rPr>
+                <w:noProof/>
+                <w:webHidden/>
+              </w:rPr>
+              <w:fldChar w:fldCharType="separate"/>
+            </w:r>
+            <w:r>
+              <w:rPr>
+                <w:noProof/>
+                <w:webHidden/>
+              </w:rPr>
+              <w:t>14</w:t>
+            </w:r>
+            <w:r>
+              <w:rPr>
+                <w:noProof/>
+                <w:webHidden/>
+              </w:rPr>
+              <w:fldChar w:fldCharType="end"/>
+            </w:r>
+          </w:hyperlink>
+        </w:p>
+        <w:p>
+          <w:pPr>
+            <w:pStyle w:val="TOC2"/>
+            <w:tabs>
+              <w:tab w:val="right" w:leader="dot" w:pos="9016"/>
+            </w:tabs>
+            <w:rPr>
+              <w:noProof/>
+            </w:rPr>
+          </w:pPr>
+          <w:hyperlink w:anchor="_Toc415435750" w:history="1">
+            <w:r>
+              <w:rPr>
+                <w:rStyle w:val="Hyperlink"/>
+                <w:noProof/>
+              </w:rPr>
+              <w:t>4.1 Log in</w:t>
+            </w:r>
+            <w:r>
+              <w:rPr>
+                <w:noProof/>
+                <w:webHidden/>
+              </w:rPr>
+              <w:tab/>
+            </w:r>
+            <w:r>
+              <w:rPr>
+                <w:noProof/>
+                <w:webHidden/>
+              </w:rPr>
+              <w:fldChar w:fldCharType="begin"/>
+            </w:r>
+            <w:r>
+              <w:rPr>
+                <w:noProof/>
+                <w:webHidden/>
+              </w:rPr>
+              <w:instrText xml:space="preserve"> PAGEREF _Toc415435750 \h </w:instrText>
+            </w:r>
+            <w:r>
+              <w:rPr>
+                <w:noProof/>
+                <w:webHidden/>
+              </w:rPr>
+            </w:r>
+            <w:r>
+              <w:rPr>
+                <w:noProof/>
+                <w:webHidden/>
+              </w:rPr>
+              <w:fldChar w:fldCharType="separate"/>
+            </w:r>
+            <w:r>
+              <w:rPr>
+                <w:noProof/>
+                <w:webHidden/>
+              </w:rPr>
+              <w:t>14</w:t>
+            </w:r>
+            <w:r>
+              <w:rPr>
+                <w:noProof/>
+                <w:webHidden/>
+              </w:rPr>
+              <w:fldChar w:fldCharType="end"/>
+            </w:r>
+          </w:hyperlink>
+        </w:p>
+        <w:p>
+          <w:pPr>
+            <w:pStyle w:val="TOC2"/>
+            <w:tabs>
+              <w:tab w:val="right" w:leader="dot" w:pos="9016"/>
+            </w:tabs>
+            <w:rPr>
+              <w:noProof/>
+            </w:rPr>
+          </w:pPr>
+          <w:hyperlink w:anchor="_Toc415435751" w:history="1">
+            <w:r>
+              <w:rPr>
+                <w:rStyle w:val="Hyperlink"/>
+                <w:noProof/>
+              </w:rPr>
+              <w:t>4.2 Register a user</w:t>
+            </w:r>
+            <w:r>
+              <w:rPr>
+                <w:noProof/>
+                <w:webHidden/>
+              </w:rPr>
+              <w:tab/>
+            </w:r>
+            <w:r>
+              <w:rPr>
+                <w:noProof/>
+                <w:webHidden/>
+              </w:rPr>
+              <w:fldChar w:fldCharType="begin"/>
+            </w:r>
+            <w:r>
+              <w:rPr>
+                <w:noProof/>
+                <w:webHidden/>
+              </w:rPr>
+              <w:instrText xml:space="preserve"> PAGEREF _Toc415435751 \h </w:instrText>
+            </w:r>
+            <w:r>
+              <w:rPr>
+                <w:noProof/>
+                <w:webHidden/>
+              </w:rPr>
+            </w:r>
+            <w:r>
+              <w:rPr>
+                <w:noProof/>
+                <w:webHidden/>
+              </w:rPr>
+              <w:fldChar w:fldCharType="separate"/>
+            </w:r>
+            <w:r>
+              <w:rPr>
+                <w:noProof/>
+                <w:webHidden/>
+              </w:rPr>
+              <w:t>15</w:t>
+            </w:r>
+            <w:r>
+              <w:rPr>
+                <w:noProof/>
+                <w:webHidden/>
+              </w:rPr>
+              <w:fldChar w:fldCharType="end"/>
+            </w:r>
+          </w:hyperlink>
+        </w:p>
+        <w:p>
+          <w:pPr>
+            <w:pStyle w:val="TOC2"/>
+            <w:tabs>
+              <w:tab w:val="right" w:leader="dot" w:pos="9016"/>
+            </w:tabs>
+            <w:rPr>
+              <w:noProof/>
+            </w:rPr>
+          </w:pPr>
+          <w:hyperlink w:anchor="_Toc415435752" w:history="1">
+            <w:r>
+              <w:rPr>
+                <w:rStyle w:val="Hyperlink"/>
+                <w:noProof/>
+              </w:rPr>
+              <w:t>4.3 Appointments pages</w:t>
+            </w:r>
+            <w:r>
+              <w:rPr>
+                <w:noProof/>
+                <w:webHidden/>
+              </w:rPr>
+              <w:tab/>
+            </w:r>
+            <w:r>
+              <w:rPr>
+                <w:noProof/>
+                <w:webHidden/>
+              </w:rPr>
+              <w:fldChar w:fldCharType="begin"/>
+            </w:r>
+            <w:r>
+              <w:rPr>
+                <w:noProof/>
+                <w:webHidden/>
+              </w:rPr>
+              <w:instrText xml:space="preserve"> PAGEREF _Toc415435752 \h </w:instrText>
+            </w:r>
+            <w:r>
+              <w:rPr>
+                <w:noProof/>
+                <w:webHidden/>
+              </w:rPr>
+            </w:r>
+            <w:r>
+              <w:rPr>
+                <w:noProof/>
+                <w:webHidden/>
+              </w:rPr>
+              <w:fldChar w:fldCharType="separate"/>
+            </w:r>
+            <w:r>
+              <w:rPr>
+                <w:noProof/>
+                <w:webHidden/>
+              </w:rPr>
+              <w:t>15</w:t>
+            </w:r>
+            <w:r>
+              <w:rPr>
+                <w:noProof/>
+                <w:webHidden/>
+              </w:rPr>
+              <w:fldChar w:fldCharType="end"/>
+            </w:r>
+          </w:hyperlink>
+        </w:p>
+        <w:p>
+          <w:pPr>
+            <w:pStyle w:val="TOC2"/>
+            <w:tabs>
+              <w:tab w:val="right" w:leader="dot" w:pos="9016"/>
+            </w:tabs>
+            <w:rPr>
+              <w:noProof/>
+            </w:rPr>
+          </w:pPr>
+          <w:hyperlink w:anchor="_Toc415435753" w:history="1">
+            <w:r>
+              <w:rPr>
+                <w:rStyle w:val="Hyperlink"/>
+                <w:noProof/>
+              </w:rPr>
+              <w:t>4.4 Connections pages</w:t>
+            </w:r>
+            <w:r>
+              <w:rPr>
+                <w:noProof/>
+                <w:webHidden/>
+              </w:rPr>
+              <w:tab/>
+            </w:r>
+            <w:r>
+              <w:rPr>
+                <w:noProof/>
+                <w:webHidden/>
+              </w:rPr>
+              <w:fldChar w:fldCharType="begin"/>
+            </w:r>
+            <w:r>
+              <w:rPr>
+                <w:noProof/>
+                <w:webHidden/>
+              </w:rPr>
+              <w:instrText xml:space="preserve"> PAGEREF _Toc415435753 \h </w:instrText>
+            </w:r>
+            <w:r>
+              <w:rPr>
+                <w:noProof/>
+                <w:webHidden/>
+              </w:rPr>
+            </w:r>
+            <w:r>
+              <w:rPr>
+                <w:noProof/>
+                <w:webHidden/>
+              </w:rPr>
+              <w:fldChar w:fldCharType="separate"/>
+            </w:r>
+            <w:r>
+              <w:rPr>
+                <w:noProof/>
+                <w:webHidden/>
+              </w:rPr>
+              <w:t>16</w:t>
+            </w:r>
+            <w:r>
+              <w:rPr>
+                <w:noProof/>
+                <w:webHidden/>
+              </w:rPr>
+              <w:fldChar w:fldCharType="end"/>
+            </w:r>
+          </w:hyperlink>
+        </w:p>
+        <w:p>
+          <w:pPr>
+            <w:pStyle w:val="TOC2"/>
+            <w:tabs>
+              <w:tab w:val="right" w:leader="dot" w:pos="9016"/>
+            </w:tabs>
+            <w:rPr>
+              <w:noProof/>
+            </w:rPr>
+          </w:pPr>
+          <w:hyperlink w:anchor="_Toc415435754" w:history="1">
+            <w:r>
+              <w:rPr>
+                <w:rStyle w:val="Hyperlink"/>
+                <w:noProof/>
+              </w:rPr>
+              <w:t>4.5 Example Template Page</w:t>
+            </w:r>
+            <w:r>
+              <w:rPr>
+                <w:noProof/>
+                <w:webHidden/>
+              </w:rPr>
+              <w:tab/>
+            </w:r>
+            <w:r>
+              <w:rPr>
+                <w:noProof/>
+                <w:webHidden/>
+              </w:rPr>
+              <w:fldChar w:fldCharType="begin"/>
+            </w:r>
+            <w:r>
+              <w:rPr>
+                <w:noProof/>
+                <w:webHidden/>
+              </w:rPr>
+              <w:instrText xml:space="preserve"> PAGEREF _Toc415435754 \h </w:instrText>
+            </w:r>
+            <w:r>
+              <w:rPr>
+                <w:noProof/>
+                <w:webHidden/>
+              </w:rPr>
+            </w:r>
+            <w:r>
+              <w:rPr>
+                <w:noProof/>
+                <w:webHidden/>
+              </w:rPr>
+              <w:fldChar w:fldCharType="separate"/>
+            </w:r>
+            <w:r>
+              <w:rPr>
+                <w:noProof/>
+                <w:webHidden/>
+              </w:rPr>
+              <w:t>17</w:t>
+            </w:r>
+            <w:r>
+              <w:rPr>
+                <w:noProof/>
+                <w:webHidden/>
+              </w:rPr>
+              <w:fldChar w:fldCharType="end"/>
+            </w:r>
+          </w:hyperlink>
+        </w:p>
+        <w:p>
+          <w:pPr>
+            <w:pStyle w:val="TOC2"/>
+            <w:tabs>
+              <w:tab w:val="right" w:leader="dot" w:pos="9016"/>
+            </w:tabs>
+            <w:rPr>
+              <w:noProof/>
+            </w:rPr>
+          </w:pPr>
+          <w:hyperlink w:anchor="_Toc415435755" w:history="1">
+            <w:r>
+              <w:rPr>
+                <w:rStyle w:val="Hyperlink"/>
+                <w:noProof/>
+              </w:rPr>
+              <w:t>4.6 Deactivate Account</w:t>
+            </w:r>
+            <w:r>
+              <w:rPr>
+                <w:noProof/>
+                <w:webHidden/>
+              </w:rPr>
+              <w:tab/>
+            </w:r>
+            <w:r>
+              <w:rPr>
+                <w:noProof/>
+                <w:webHidden/>
+              </w:rPr>
+              <w:fldChar w:fldCharType="begin"/>
+            </w:r>
+            <w:r>
+              <w:rPr>
+                <w:noProof/>
+                <w:webHidden/>
+              </w:rPr>
+              <w:instrText xml:space="preserve"> PAGEREF _Toc415435755 \h </w:instrText>
+            </w:r>
+            <w:r>
+              <w:rPr>
+                <w:noProof/>
+                <w:webHidden/>
+              </w:rPr>
+            </w:r>
+            <w:r>
+              <w:rPr>
+                <w:noProof/>
+                <w:webHidden/>
+              </w:rPr>
+              <w:fldChar w:fldCharType="separate"/>
+            </w:r>
+            <w:r>
+              <w:rPr>
+                <w:noProof/>
+                <w:webHidden/>
+              </w:rPr>
+              <w:t>18</w:t>
+            </w:r>
+            <w:r>
+              <w:rPr>
+                <w:noProof/>
+                <w:webHidden/>
+              </w:rPr>
+              <w:fldChar w:fldCharType="end"/>
+            </w:r>
+          </w:hyperlink>
+        </w:p>
+        <w:p>
+          <w:pPr>
+            <w:pStyle w:val="TOC2"/>
+            <w:tabs>
+              <w:tab w:val="right" w:leader="dot" w:pos="9016"/>
+            </w:tabs>
+            <w:rPr>
+              <w:noProof/>
+            </w:rPr>
+          </w:pPr>
+          <w:hyperlink w:anchor="_Toc415435756" w:history="1">
+            <w:r>
+              <w:rPr>
+                <w:rStyle w:val="Hyperlink"/>
+                <w:noProof/>
+              </w:rPr>
+              <w:t>4.7 Notifications</w:t>
+            </w:r>
+            <w:r>
+              <w:rPr>
+                <w:noProof/>
+                <w:webHidden/>
+              </w:rPr>
+              <w:tab/>
+            </w:r>
+            <w:r>
+              <w:rPr>
+                <w:noProof/>
+                <w:webHidden/>
+              </w:rPr>
+              <w:fldChar w:fldCharType="begin"/>
+            </w:r>
+            <w:r>
+              <w:rPr>
+                <w:noProof/>
+                <w:webHidden/>
+              </w:rPr>
+              <w:instrText xml:space="preserve"> PAGEREF _Toc415435756 \h </w:instrText>
+            </w:r>
+            <w:r>
+              <w:rPr>
+                <w:noProof/>
+                <w:webHidden/>
+              </w:rPr>
+            </w:r>
+            <w:r>
+              <w:rPr>
+                <w:noProof/>
+                <w:webHidden/>
+              </w:rPr>
+              <w:fldChar w:fldCharType="separate"/>
+            </w:r>
+            <w:r>
+              <w:rPr>
+                <w:noProof/>
+                <w:webHidden/>
+              </w:rPr>
+              <w:t>18</w:t>
+            </w:r>
+            <w:r>
+              <w:rPr>
+                <w:noProof/>
+                <w:webHidden/>
+              </w:rPr>
+              <w:fldChar w:fldCharType="end"/>
+            </w:r>
+          </w:hyperlink>
+        </w:p>
+        <w:p>
+          <w:pPr>
+            <w:pStyle w:val="TOC2"/>
+            <w:tabs>
+              <w:tab w:val="right" w:leader="dot" w:pos="9016"/>
+            </w:tabs>
+            <w:rPr>
+              <w:noProof/>
+            </w:rPr>
+          </w:pPr>
+          <w:hyperlink w:anchor="_Toc415435757" w:history="1">
+            <w:r>
+              <w:rPr>
+                <w:rStyle w:val="Hyperlink"/>
+                <w:noProof/>
+              </w:rPr>
+              <w:t>4.8 Dynamic Notifications</w:t>
+            </w:r>
+            <w:r>
+              <w:rPr>
+                <w:noProof/>
+                <w:webHidden/>
+              </w:rPr>
+              <w:tab/>
+            </w:r>
+            <w:r>
+              <w:rPr>
+                <w:noProof/>
+                <w:webHidden/>
+              </w:rPr>
+              <w:fldChar w:fldCharType="begin"/>
+            </w:r>
+            <w:r>
+              <w:rPr>
+                <w:noProof/>
+                <w:webHidden/>
+              </w:rPr>
+              <w:instrText xml:space="preserve"> PAGEREF _Toc415435757 \h </w:instrText>
+            </w:r>
+            <w:r>
+              <w:rPr>
+                <w:noProof/>
+                <w:webHidden/>
+              </w:rPr>
+            </w:r>
+            <w:r>
+              <w:rPr>
+                <w:noProof/>
+                <w:webHidden/>
+              </w:rPr>
+              <w:fldChar w:fldCharType="separate"/>
+            </w:r>
+            <w:r>
+              <w:rPr>
+                <w:noProof/>
+                <w:webHidden/>
+              </w:rPr>
+              <w:t>19</w:t>
+            </w:r>
+            <w:r>
+              <w:rPr>
+                <w:noProof/>
+                <w:webHidden/>
+              </w:rPr>
+              <w:fldChar w:fldCharType="end"/>
+            </w:r>
+          </w:hyperlink>
+        </w:p>
+        <w:p>
+          <w:r>
+            <w:rPr>
+              <w:b/>
+              <w:bCs/>
+              <w:noProof/>
+            </w:rPr>
+            <w:fldChar w:fldCharType="end"/>
+          </w:r>
+        </w:p>
+      </w:sdtContent>
+    </w:sdt>
+    <w:p>
+      <w:pPr>
+        <w:rPr>
+          <w:rFonts w:asciiTheme="majorHAnsi" w:eastAsiaTheme="majorEastAsia" w:hAnsiTheme="majorHAnsi" w:cstheme="majorBidi"/>
+          <w:b/>
+          <w:bCs/>
+          <w:color w:val="365F91" w:themeColor="accent1" w:themeShade="BF"/>
+          <w:sz w:val="28"/>
+          <w:szCs w:val="28"/>
+        </w:rPr>
+      </w:pPr>
+      <w:r>
+        <w:br w:type="page"/>
+      </w:r>
+      <w:bookmarkStart w:id="0" w:name="_GoBack"/>
+      <w:bookmarkEnd w:id="0"/>
+    </w:p>
     <w:p>
       <w:pPr>
         <w:pStyle w:val="Heading1"/>
       </w:pPr>
+      <w:bookmarkStart w:id="1" w:name="_Toc415435735"/>
       <w:r>
         <w:lastRenderedPageBreak/>
         <w:t xml:space="preserve">1.0 </w:t>
@@ -574,6 +2212,7 @@
       <w:r>
         <w:t>Overview</w:t>
       </w:r>
+      <w:bookmarkEnd w:id="1"/>
     </w:p>
     <w:p>
       <w:r>
@@ -603,23 +2242,17 @@
       <w:pPr>
         <w:pStyle w:val="Heading1"/>
       </w:pPr>
+      <w:bookmarkStart w:id="2" w:name="_Toc415435736"/>
       <w:r>
         <w:t>2.0 Designs</w:t>
       </w:r>
-    </w:p>
-    <w:p>
-      <w:r>
-        <w:t xml:space="preserve">These designs have been produced using mock-up design software, </w:t>
-      </w:r>
-      <w:proofErr w:type="spellStart"/>
-      <w:r>
-        <w:t>Balsamiq</w:t>
-      </w:r>
-      <w:proofErr w:type="spellEnd"/>
-      <w:r>
-        <w:t xml:space="preserve"> (</w:t>
-      </w:r>
-      <w:hyperlink r:id="rId9" w:history="1">
+      <w:bookmarkEnd w:id="2"/>
+    </w:p>
+    <w:p>
+      <w:r>
+        <w:t>These designs have been produced using mock-up design software, Balsamiq (</w:t>
+      </w:r>
+      <w:hyperlink r:id="rId11" w:history="1">
         <w:r>
           <w:rPr>
             <w:rStyle w:val="Hyperlink"/>
@@ -643,6 +2276,7 @@
       <w:pPr>
         <w:pStyle w:val="Heading2"/>
       </w:pPr>
+      <w:bookmarkStart w:id="3" w:name="_Toc415435737"/>
       <w:r>
         <w:rPr>
           <w:noProof/>
@@ -668,7 +2302,7 @@
             <o:lock v:ext="edit" aspectratio="t"/>
           </v:shapetype>
           <v:shape id="_x0000_s1026" type="#_x0000_t75" style="position:absolute;margin-left:86.25pt;margin-top:17.9pt;width:330.75pt;height:338.95pt;z-index:-251650048;mso-position-horizontal-relative:text;mso-position-vertical-relative:text;mso-width-relative:page;mso-height-relative:page" wrapcoords="-49 0 -49 21553 21600 21553 21600 0 -49 0">
-            <v:imagedata r:id="rId10" o:title="apploading"/>
+            <v:imagedata r:id="rId12" o:title="apploading"/>
             <w10:wrap type="topAndBottom"/>
           </v:shape>
         </w:pict>
@@ -676,6 +2310,7 @@
       <w:r>
         <w:t>2.1 Application start-up</w:t>
       </w:r>
+      <w:bookmarkEnd w:id="3"/>
     </w:p>
     <w:p>
       <w:pPr>
@@ -723,6 +2358,7 @@
       <w:pPr>
         <w:pStyle w:val="Heading2"/>
       </w:pPr>
+      <w:bookmarkStart w:id="4" w:name="_Toc415435738"/>
       <w:r>
         <w:lastRenderedPageBreak/>
         <w:t>2.2</w:t>
@@ -736,12 +2372,13 @@
       <w:r>
         <w:t>og in</w:t>
       </w:r>
+      <w:bookmarkEnd w:id="4"/>
     </w:p>
     <w:p>
       <w:r>
         <w:pict>
           <v:shape id="_x0000_i1025" type="#_x0000_t75" style="width:451.5pt;height:336pt">
-            <v:imagedata r:id="rId11" o:title="applogin"/>
+            <v:imagedata r:id="rId13" o:title="applogin"/>
           </v:shape>
         </w:pict>
       </w:r>
@@ -843,6 +2480,7 @@
       <w:pPr>
         <w:pStyle w:val="Heading2"/>
       </w:pPr>
+      <w:bookmarkStart w:id="5" w:name="_Toc415435739"/>
       <w:r>
         <w:lastRenderedPageBreak/>
         <w:t>2.3</w:t>
@@ -853,12 +2491,13 @@
       <w:r>
         <w:t>Register user</w:t>
       </w:r>
+      <w:bookmarkEnd w:id="5"/>
     </w:p>
     <w:p>
       <w:r>
         <w:pict>
           <v:shape id="_x0000_i1026" type="#_x0000_t75" style="width:451.5pt;height:302.25pt">
-            <v:imagedata r:id="rId12" o:title="appregistration"/>
+            <v:imagedata r:id="rId14" o:title="appregistration"/>
           </v:shape>
         </w:pict>
       </w:r>
@@ -950,6 +2589,7 @@
       <w:pPr>
         <w:pStyle w:val="Heading2"/>
       </w:pPr>
+      <w:bookmarkStart w:id="6" w:name="_Toc415435740"/>
       <w:r>
         <w:lastRenderedPageBreak/>
         <w:t>2.4</w:t>
@@ -957,6 +2597,7 @@
       <w:r>
         <w:t xml:space="preserve"> Home screen</w:t>
       </w:r>
+      <w:bookmarkEnd w:id="6"/>
     </w:p>
     <w:p>
       <w:r>
@@ -982,7 +2623,7 @@
                     </pic:cNvPicPr>
                   </pic:nvPicPr>
                   <pic:blipFill>
-                    <a:blip r:embed="rId13">
+                    <a:blip r:embed="rId15">
                       <a:extLst>
                         <a:ext uri="{28A0092B-C50C-407E-A947-70E740481C1C}">
                           <a14:useLocalDpi xmlns:a14="http://schemas.microsoft.com/office/drawing/2010/main" val="0"/>
@@ -1084,6 +2725,7 @@
       <w:pPr>
         <w:pStyle w:val="Heading2"/>
       </w:pPr>
+      <w:bookmarkStart w:id="7" w:name="_Toc415435741"/>
       <w:r>
         <w:lastRenderedPageBreak/>
         <w:t>2.5</w:t>
@@ -1091,12 +2733,13 @@
       <w:r>
         <w:t xml:space="preserve"> Standard page</w:t>
       </w:r>
+      <w:bookmarkEnd w:id="7"/>
     </w:p>
     <w:p>
       <w:r>
         <w:pict>
           <v:shape id="_x0000_i1027" type="#_x0000_t75" style="width:450.75pt;height:328.5pt">
-            <v:imagedata r:id="rId14" o:title="apppageexample"/>
+            <v:imagedata r:id="rId16" o:title="apppageexample"/>
           </v:shape>
         </w:pict>
       </w:r>
@@ -1146,6 +2789,7 @@
       <w:pPr>
         <w:pStyle w:val="Heading2"/>
       </w:pPr>
+      <w:bookmarkStart w:id="8" w:name="_Toc415435742"/>
       <w:r>
         <w:rPr>
           <w:noProof/>
@@ -1153,7 +2797,7 @@
         <w:lastRenderedPageBreak/>
         <w:pict>
           <v:shape id="_x0000_s1027" type="#_x0000_t75" style="position:absolute;margin-left:34.5pt;margin-top:18.05pt;width:358.5pt;height:382.5pt;z-index:251668480;mso-position-horizontal-relative:text;mso-position-vertical-relative:text;mso-width-relative:page;mso-height-relative:page">
-            <v:imagedata r:id="rId15" o:title="appexit"/>
+            <v:imagedata r:id="rId17" o:title="appexit"/>
             <w10:wrap type="topAndBottom"/>
           </v:shape>
         </w:pict>
@@ -1161,6 +2805,7 @@
       <w:r>
         <w:t>2.6 Exit application</w:t>
       </w:r>
+      <w:bookmarkEnd w:id="8"/>
     </w:p>
     <w:p/>
     <w:p>
@@ -1208,10 +2853,12 @@
       <w:pPr>
         <w:pStyle w:val="Heading2"/>
       </w:pPr>
+      <w:bookmarkStart w:id="9" w:name="_Toc415435743"/>
       <w:r>
         <w:lastRenderedPageBreak/>
         <w:t>2.7 Deactivate account</w:t>
       </w:r>
+      <w:bookmarkEnd w:id="9"/>
     </w:p>
     <w:p>
       <w:r>
@@ -1221,7 +2868,7 @@
         </w:rPr>
         <w:pict>
           <v:shape id="_x0000_i1028" type="#_x0000_t75" style="width:365.25pt;height:335.25pt">
-            <v:imagedata r:id="rId16" o:title="appdeactivate" cropright="45614f"/>
+            <v:imagedata r:id="rId18" o:title="appdeactivate" cropright="45614f"/>
           </v:shape>
         </w:pict>
       </w:r>
@@ -1427,7 +3074,7 @@
                     <pic:cNvPicPr/>
                   </pic:nvPicPr>
                   <pic:blipFill rotWithShape="1">
-                    <a:blip r:embed="rId17">
+                    <a:blip r:embed="rId19">
                       <a:extLst>
                         <a:ext uri="{28A0092B-C50C-407E-A947-70E740481C1C}">
                           <a14:useLocalDpi xmlns:a14="http://schemas.microsoft.com/office/drawing/2010/main" val="0"/>
@@ -1562,7 +3209,7 @@
                     <pic:cNvPicPr/>
                   </pic:nvPicPr>
                   <pic:blipFill rotWithShape="1">
-                    <a:blip r:embed="rId17">
+                    <a:blip r:embed="rId19">
                       <a:extLst>
                         <a:ext uri="{28A0092B-C50C-407E-A947-70E740481C1C}">
                           <a14:useLocalDpi xmlns:a14="http://schemas.microsoft.com/office/drawing/2010/main" val="0"/>
@@ -1651,6 +3298,7 @@
       <w:pPr>
         <w:pStyle w:val="Heading2"/>
       </w:pPr>
+      <w:bookmarkStart w:id="10" w:name="_Toc415435744"/>
       <w:r>
         <w:rPr>
           <w:noProof/>
@@ -1658,7 +3306,7 @@
         <w:lastRenderedPageBreak/>
         <w:pict>
           <v:shape id="_x0000_s1032" type="#_x0000_t75" style="position:absolute;margin-left:-47.25pt;margin-top:22.5pt;width:544.9pt;height:334.6pt;z-index:251671552;mso-position-horizontal-relative:margin;mso-position-vertical-relative:margin">
-            <v:imagedata r:id="rId18" o:title="appsearch"/>
+            <v:imagedata r:id="rId20" o:title="appsearch"/>
             <w10:wrap type="square" anchorx="margin" anchory="margin"/>
           </v:shape>
         </w:pict>
@@ -1666,6 +3314,7 @@
       <w:r>
         <w:t>2.8 Search for a user</w:t>
       </w:r>
+      <w:bookmarkEnd w:id="10"/>
     </w:p>
     <w:p/>
     <w:p>
@@ -1684,15 +3333,17 @@
       <w:pPr>
         <w:pStyle w:val="Heading2"/>
       </w:pPr>
+      <w:bookmarkStart w:id="11" w:name="_Toc415435745"/>
       <w:r>
         <w:t>2.9 Add appointment</w:t>
       </w:r>
+      <w:bookmarkEnd w:id="11"/>
     </w:p>
     <w:p>
       <w:r>
         <w:pict>
           <v:shape id="_x0000_i1029" type="#_x0000_t75" style="width:450.75pt;height:251.25pt">
-            <v:imagedata r:id="rId19" o:title="appnewappointment"/>
+            <v:imagedata r:id="rId21" o:title="appnewappointment"/>
           </v:shape>
         </w:pict>
       </w:r>
@@ -1701,10 +3352,12 @@
       <w:pPr>
         <w:pStyle w:val="Heading2"/>
       </w:pPr>
+      <w:bookmarkStart w:id="12" w:name="_Toc415435746"/>
       <w:r>
         <w:lastRenderedPageBreak/>
         <w:t>3.0 View appointments</w:t>
       </w:r>
+      <w:bookmarkEnd w:id="12"/>
     </w:p>
     <w:p>
       <w:r>
@@ -1730,7 +3383,7 @@
                     </pic:cNvPicPr>
                   </pic:nvPicPr>
                   <pic:blipFill>
-                    <a:blip r:embed="rId20">
+                    <a:blip r:embed="rId22">
                       <a:extLst>
                         <a:ext uri="{28A0092B-C50C-407E-A947-70E740481C1C}">
                           <a14:useLocalDpi xmlns:a14="http://schemas.microsoft.com/office/drawing/2010/main" val="0"/>
@@ -1766,6 +3419,7 @@
       <w:pPr>
         <w:pStyle w:val="Heading2"/>
       </w:pPr>
+      <w:bookmarkStart w:id="13" w:name="_Toc415435747"/>
       <w:r>
         <w:lastRenderedPageBreak/>
         <w:t>3.1 Pending connection</w:t>
@@ -1773,35 +3427,40 @@
       <w:r>
         <w:pict>
           <v:shape id="_x0000_i1030" type="#_x0000_t75" style="width:450.75pt;height:297.75pt">
-            <v:imagedata r:id="rId21" o:title="apppendingconnection"/>
+            <v:imagedata r:id="rId23" o:title="apppendingconnection"/>
           </v:shape>
         </w:pict>
       </w:r>
+      <w:bookmarkEnd w:id="13"/>
     </w:p>
     <w:p>
       <w:pPr>
         <w:pStyle w:val="Heading2"/>
       </w:pPr>
+      <w:bookmarkStart w:id="14" w:name="_Toc415435748"/>
       <w:r>
         <w:t>3.1 View connections</w:t>
       </w:r>
       <w:r>
         <w:pict>
           <v:shape id="_x0000_i1031" type="#_x0000_t75" style="width:451.5pt;height:326.25pt">
-            <v:imagedata r:id="rId22" o:title="appcurrentconnections"/>
+            <v:imagedata r:id="rId24" o:title="appcurrentconnections"/>
           </v:shape>
         </w:pict>
       </w:r>
+      <w:bookmarkEnd w:id="14"/>
     </w:p>
     <w:p/>
     <w:p>
       <w:pPr>
         <w:pStyle w:val="Heading1"/>
       </w:pPr>
+      <w:bookmarkStart w:id="15" w:name="_Toc415435749"/>
       <w:r>
         <w:lastRenderedPageBreak/>
         <w:t>4.0 Post first release re-design</w:t>
       </w:r>
+      <w:bookmarkEnd w:id="15"/>
     </w:p>
     <w:p>
       <w:r>
@@ -1817,9 +3476,11 @@
       <w:pPr>
         <w:pStyle w:val="Heading2"/>
       </w:pPr>
+      <w:bookmarkStart w:id="16" w:name="_Toc415435750"/>
       <w:r>
         <w:t>4.1 Log in</w:t>
       </w:r>
+      <w:bookmarkEnd w:id="16"/>
     </w:p>
     <w:p>
       <w:r>
@@ -1828,7 +3489,7 @@
         </w:rPr>
         <w:pict>
           <v:shape id="_x0000_s1040" type="#_x0000_t75" style="position:absolute;margin-left:-.4pt;margin-top:11.3pt;width:411.85pt;height:294pt;z-index:-251642880;mso-position-horizontal-relative:text;mso-position-vertical-relative:text;mso-width-relative:page;mso-height-relative:page" wrapcoords="-36 0 -36 21550 21600 21550 21600 0 -36 0">
-            <v:imagedata r:id="rId23" o:title="applogin2"/>
+            <v:imagedata r:id="rId25" o:title="applogin2"/>
             <w10:wrap type="tight"/>
           </v:shape>
         </w:pict>
@@ -1860,10 +3521,12 @@
       <w:pPr>
         <w:pStyle w:val="Heading2"/>
       </w:pPr>
+      <w:bookmarkStart w:id="17" w:name="_Toc415435751"/>
       <w:r>
         <w:lastRenderedPageBreak/>
         <w:t>4.2 Register a user</w:t>
       </w:r>
+      <w:bookmarkEnd w:id="17"/>
     </w:p>
     <w:p>
       <w:r>
@@ -1872,7 +3535,7 @@
         </w:rPr>
         <w:pict>
           <v:shape id="_x0000_s1042" type="#_x0000_t75" style="position:absolute;margin-left:0;margin-top:0;width:450.75pt;height:303pt;z-index:-251638784;mso-position-horizontal:absolute;mso-position-horizontal-relative:text;mso-position-vertical:outside;mso-position-vertical-relative:text;mso-width-relative:page;mso-height-relative:page" wrapcoords="-36 0 -36 21547 21600 21547 21600 0 -36 0">
-            <v:imagedata r:id="rId24" o:title="appregistration2"/>
+            <v:imagedata r:id="rId26" o:title="appregistration2"/>
             <w10:wrap type="tight"/>
           </v:shape>
         </w:pict>
@@ -1882,9 +3545,11 @@
       <w:pPr>
         <w:pStyle w:val="Heading2"/>
       </w:pPr>
+      <w:bookmarkStart w:id="18" w:name="_Toc415435752"/>
       <w:r>
         <w:t>4.3 Appointments pages</w:t>
       </w:r>
+      <w:bookmarkEnd w:id="18"/>
     </w:p>
     <w:p>
       <w:r>
@@ -1893,7 +3558,7 @@
         </w:rPr>
         <w:pict>
           <v:shape id="_x0000_s1041" type="#_x0000_t75" style="position:absolute;margin-left:-.75pt;margin-top:25.2pt;width:450.75pt;height:251.25pt;z-index:-251640832;mso-position-horizontal-relative:text;mso-position-vertical-relative:text;mso-width-relative:page;mso-height-relative:page" wrapcoords="-36 0 -36 21536 21600 21536 21600 0 -36 0">
-            <v:imagedata r:id="rId25" o:title="appnewappointment2"/>
+            <v:imagedata r:id="rId27" o:title="appnewappointment2"/>
             <w10:wrap type="tight"/>
           </v:shape>
         </w:pict>
@@ -1946,7 +3611,7 @@
                     </pic:cNvPicPr>
                   </pic:nvPicPr>
                   <pic:blipFill>
-                    <a:blip r:embed="rId26">
+                    <a:blip r:embed="rId28">
                       <a:extLst>
                         <a:ext uri="{28A0092B-C50C-407E-A947-70E740481C1C}">
                           <a14:useLocalDpi xmlns:a14="http://schemas.microsoft.com/office/drawing/2010/main" val="0"/>
@@ -2003,9 +3668,11 @@
       <w:pPr>
         <w:pStyle w:val="Heading2"/>
       </w:pPr>
+      <w:bookmarkStart w:id="19" w:name="_Toc415435753"/>
       <w:r>
         <w:t>4.4 Connections pages</w:t>
       </w:r>
+      <w:bookmarkEnd w:id="19"/>
     </w:p>
     <w:p>
       <w:pPr>
@@ -2024,7 +3691,7 @@
         </w:rPr>
         <w:pict>
           <v:shape id="_x0000_s1045" type="#_x0000_t75" style="position:absolute;margin-left:12.95pt;margin-top:35.4pt;width:438.4pt;height:312.2pt;z-index:-251635712;mso-position-horizontal-relative:text;mso-position-vertical-relative:text;mso-width-relative:page;mso-height-relative:page" wrapcoords="-36 0 -36 21550 21600 21550 21600 0 -36 0">
-            <v:imagedata r:id="rId27" o:title="appcurrentconnections2"/>
+            <v:imagedata r:id="rId29" o:title="appcurrentconnections2"/>
             <w10:wrap type="tight"/>
           </v:shape>
         </w:pict>
@@ -2044,7 +3711,7 @@
         <w:lastRenderedPageBreak/>
         <w:pict>
           <v:shape id="_x0000_s1046" type="#_x0000_t75" style="position:absolute;margin-left:-25.05pt;margin-top:30.4pt;width:509.05pt;height:288.6pt;z-index:-251633664;mso-position-horizontal-relative:text;mso-position-vertical-relative:text;mso-width-relative:page;mso-height-relative:page" wrapcoords="-36 0 -36 21536 21600 21536 21600 0 -36 0">
-            <v:imagedata r:id="rId28" o:title="apppendingconnection2"/>
+            <v:imagedata r:id="rId30" o:title="apppendingconnection2"/>
             <w10:wrap type="tight"/>
           </v:shape>
         </w:pict>
@@ -2058,9 +3725,11 @@
       <w:pPr>
         <w:pStyle w:val="Heading2"/>
       </w:pPr>
+      <w:bookmarkStart w:id="20" w:name="_Toc415435754"/>
       <w:r>
         <w:t>4.5 Example Template Page</w:t>
       </w:r>
+      <w:bookmarkEnd w:id="20"/>
     </w:p>
     <w:p>
       <w:r>
@@ -2069,7 +3738,7 @@
         </w:rPr>
         <w:pict>
           <v:shape id="_x0000_s1047" type="#_x0000_t75" style="position:absolute;margin-left:11pt;margin-top:22.4pt;width:451.25pt;height:328.2pt;z-index:-251631616;mso-position-horizontal-relative:text;mso-position-vertical-relative:text;mso-width-relative:page;mso-height-relative:page" wrapcoords="-36 0 -36 21551 21600 21551 21600 0 -36 0">
-            <v:imagedata r:id="rId29" o:title="apppageexample2"/>
+            <v:imagedata r:id="rId31" o:title="apppageexample2"/>
             <w10:wrap type="tight"/>
           </v:shape>
         </w:pict>
@@ -2079,6 +3748,7 @@
       </w:r>
     </w:p>
     <w:p>
+      <w:bookmarkStart w:id="21" w:name="_Toc415435755"/>
       <w:r>
         <w:rPr>
           <w:rStyle w:val="Heading2Char"/>
@@ -2086,10 +3756,11 @@
         <w:lastRenderedPageBreak/>
         <w:t>4.6 Deactivate Account</w:t>
       </w:r>
+      <w:bookmarkEnd w:id="21"/>
       <w:r>
         <w:pict>
           <v:shape id="_x0000_i1032" type="#_x0000_t75" style="width:450.75pt;height:230.25pt">
-            <v:imagedata r:id="rId30" o:title="appdeactivate2"/>
+            <v:imagedata r:id="rId32" o:title="appdeactivate2"/>
           </v:shape>
         </w:pict>
       </w:r>
@@ -2098,9 +3769,11 @@
       <w:pPr>
         <w:pStyle w:val="Heading2"/>
       </w:pPr>
+      <w:bookmarkStart w:id="22" w:name="_Toc415435756"/>
       <w:r>
         <w:t>4.7 Notifications</w:t>
       </w:r>
+      <w:bookmarkEnd w:id="22"/>
     </w:p>
     <w:p>
       <w:pPr>
@@ -2147,7 +3820,7 @@
                     </pic:cNvPicPr>
                   </pic:nvPicPr>
                   <pic:blipFill>
-                    <a:blip r:embed="rId31">
+                    <a:blip r:embed="rId33">
                       <a:extLst>
                         <a:ext uri="{28A0092B-C50C-407E-A947-70E740481C1C}">
                           <a14:useLocalDpi xmlns:a14="http://schemas.microsoft.com/office/drawing/2010/main" val="0"/>
@@ -2195,10 +3868,12 @@
       <w:pPr>
         <w:pStyle w:val="Heading2"/>
       </w:pPr>
+      <w:bookmarkStart w:id="23" w:name="_Toc415435757"/>
       <w:r>
         <w:lastRenderedPageBreak/>
         <w:t>4.8 Dynamic Notifications</w:t>
       </w:r>
+      <w:bookmarkEnd w:id="23"/>
     </w:p>
     <w:p>
       <w:r>
@@ -2243,7 +3918,7 @@
                     <pic:cNvPicPr/>
                   </pic:nvPicPr>
                   <pic:blipFill>
-                    <a:blip r:embed="rId32">
+                    <a:blip r:embed="rId34">
                       <a:extLst>
                         <a:ext uri="{28A0092B-C50C-407E-A947-70E740481C1C}">
                           <a14:useLocalDpi xmlns:a14="http://schemas.microsoft.com/office/drawing/2010/main" val="0"/>
@@ -2278,11 +3953,10 @@
       <w:r>
         <w:t>Reminders are still dismissible and all notifications will show on this page.</w:t>
       </w:r>
-      <w:bookmarkStart w:id="0" w:name="_GoBack"/>
-      <w:bookmarkEnd w:id="0"/>
     </w:p>
     <w:p/>
     <w:sectPr>
+      <w:footerReference w:type="default" r:id="rId35"/>
       <w:pgSz w:w="11906" w:h="16838"/>
       <w:pgMar w:top="1440" w:right="1440" w:bottom="1440" w:left="1440" w:header="708" w:footer="708" w:gutter="0"/>
       <w:pgNumType w:start="0"/>
@@ -2292,6 +3966,110 @@
     </w:sectPr>
   </w:body>
 </w:document>
+</file>
+
+<file path=word/endnotes.xml><?xml version="1.0" encoding="utf-8"?>
+<w:endnotes xmlns:wpc="http://schemas.microsoft.com/office/word/2010/wordprocessingCanvas" xmlns:mc="http://schemas.openxmlformats.org/markup-compatibility/2006" xmlns:o="urn:schemas-microsoft-com:office:office" xmlns:r="http://schemas.openxmlformats.org/officeDocument/2006/relationships" xmlns:m="http://schemas.openxmlformats.org/officeDocument/2006/math" xmlns:v="urn:schemas-microsoft-com:vml" xmlns:wp14="http://schemas.microsoft.com/office/word/2010/wordprocessingDrawing" xmlns:wp="http://schemas.openxmlformats.org/drawingml/2006/wordprocessingDrawing" xmlns:w10="urn:schemas-microsoft-com:office:word" xmlns:w="http://schemas.openxmlformats.org/wordprocessingml/2006/main" xmlns:w14="http://schemas.microsoft.com/office/word/2010/wordml" xmlns:w15="http://schemas.microsoft.com/office/word/2012/wordml" xmlns:wpg="http://schemas.microsoft.com/office/word/2010/wordprocessingGroup" xmlns:wpi="http://schemas.microsoft.com/office/word/2010/wordprocessingInk" xmlns:wne="http://schemas.microsoft.com/office/word/2006/wordml" xmlns:wps="http://schemas.microsoft.com/office/word/2010/wordprocessingShape" mc:Ignorable="w14 w15 wp14">
+  <w:endnote w:type="separator" w:id="-1">
+    <w:p>
+      <w:pPr>
+        <w:spacing w:after="0" w:line="240" w:lineRule="auto"/>
+      </w:pPr>
+      <w:r>
+        <w:separator/>
+      </w:r>
+    </w:p>
+  </w:endnote>
+  <w:endnote w:type="continuationSeparator" w:id="0">
+    <w:p>
+      <w:pPr>
+        <w:spacing w:after="0" w:line="240" w:lineRule="auto"/>
+      </w:pPr>
+      <w:r>
+        <w:continuationSeparator/>
+      </w:r>
+    </w:p>
+  </w:endnote>
+</w:endnotes>
+</file>
+
+<file path=word/footer1.xml><?xml version="1.0" encoding="utf-8"?>
+<w:ftr xmlns:wpc="http://schemas.microsoft.com/office/word/2010/wordprocessingCanvas" xmlns:mc="http://schemas.openxmlformats.org/markup-compatibility/2006" xmlns:o="urn:schemas-microsoft-com:office:office" xmlns:r="http://schemas.openxmlformats.org/officeDocument/2006/relationships" xmlns:m="http://schemas.openxmlformats.org/officeDocument/2006/math" xmlns:v="urn:schemas-microsoft-com:vml" xmlns:wp14="http://schemas.microsoft.com/office/word/2010/wordprocessingDrawing" xmlns:wp="http://schemas.openxmlformats.org/drawingml/2006/wordprocessingDrawing" xmlns:w10="urn:schemas-microsoft-com:office:word" xmlns:w="http://schemas.openxmlformats.org/wordprocessingml/2006/main" xmlns:w14="http://schemas.microsoft.com/office/word/2010/wordml" xmlns:w15="http://schemas.microsoft.com/office/word/2012/wordml" xmlns:wpg="http://schemas.microsoft.com/office/word/2010/wordprocessingGroup" xmlns:wpi="http://schemas.microsoft.com/office/word/2010/wordprocessingInk" xmlns:wne="http://schemas.microsoft.com/office/word/2006/wordml" xmlns:wps="http://schemas.microsoft.com/office/word/2010/wordprocessingShape" mc:Ignorable="w14 w15 wp14">
+  <w:sdt>
+    <w:sdtPr>
+      <w:id w:val="-1681273173"/>
+      <w:docPartObj>
+        <w:docPartGallery w:val="Page Numbers (Bottom of Page)"/>
+        <w:docPartUnique/>
+      </w:docPartObj>
+    </w:sdtPr>
+    <w:sdtContent>
+      <w:p>
+        <w:pPr>
+          <w:pStyle w:val="Footer"/>
+          <w:jc w:val="right"/>
+        </w:pPr>
+        <w:r>
+          <w:t xml:space="preserve">Page | </w:t>
+        </w:r>
+        <w:r>
+          <w:fldChar w:fldCharType="begin"/>
+        </w:r>
+        <w:r>
+          <w:instrText xml:space="preserve"> PAGE   \* MERGEFORMAT </w:instrText>
+        </w:r>
+        <w:r>
+          <w:fldChar w:fldCharType="separate"/>
+        </w:r>
+        <w:r>
+          <w:rPr>
+            <w:noProof/>
+          </w:rPr>
+          <w:t>1</w:t>
+        </w:r>
+        <w:r>
+          <w:rPr>
+            <w:noProof/>
+          </w:rPr>
+          <w:fldChar w:fldCharType="end"/>
+        </w:r>
+        <w:r>
+          <w:t xml:space="preserve"> </w:t>
+        </w:r>
+      </w:p>
+    </w:sdtContent>
+  </w:sdt>
+  <w:p>
+    <w:pPr>
+      <w:pStyle w:val="Footer"/>
+    </w:pPr>
+  </w:p>
+</w:ftr>
+</file>
+
+<file path=word/footnotes.xml><?xml version="1.0" encoding="utf-8"?>
+<w:footnotes xmlns:wpc="http://schemas.microsoft.com/office/word/2010/wordprocessingCanvas" xmlns:mc="http://schemas.openxmlformats.org/markup-compatibility/2006" xmlns:o="urn:schemas-microsoft-com:office:office" xmlns:r="http://schemas.openxmlformats.org/officeDocument/2006/relationships" xmlns:m="http://schemas.openxmlformats.org/officeDocument/2006/math" xmlns:v="urn:schemas-microsoft-com:vml" xmlns:wp14="http://schemas.microsoft.com/office/word/2010/wordprocessingDrawing" xmlns:wp="http://schemas.openxmlformats.org/drawingml/2006/wordprocessingDrawing" xmlns:w10="urn:schemas-microsoft-com:office:word" xmlns:w="http://schemas.openxmlformats.org/wordprocessingml/2006/main" xmlns:w14="http://schemas.microsoft.com/office/word/2010/wordml" xmlns:w15="http://schemas.microsoft.com/office/word/2012/wordml" xmlns:wpg="http://schemas.microsoft.com/office/word/2010/wordprocessingGroup" xmlns:wpi="http://schemas.microsoft.com/office/word/2010/wordprocessingInk" xmlns:wne="http://schemas.microsoft.com/office/word/2006/wordml" xmlns:wps="http://schemas.microsoft.com/office/word/2010/wordprocessingShape" mc:Ignorable="w14 w15 wp14">
+  <w:footnote w:type="separator" w:id="-1">
+    <w:p>
+      <w:pPr>
+        <w:spacing w:after="0" w:line="240" w:lineRule="auto"/>
+      </w:pPr>
+      <w:r>
+        <w:separator/>
+      </w:r>
+    </w:p>
+  </w:footnote>
+  <w:footnote w:type="continuationSeparator" w:id="0">
+    <w:p>
+      <w:pPr>
+        <w:spacing w:after="0" w:line="240" w:lineRule="auto"/>
+      </w:pPr>
+      <w:r>
+        <w:continuationSeparator/>
+      </w:r>
+    </w:p>
+  </w:footnote>
+</w:footnotes>
 </file>
 
 <file path=word/numbering.xml><?xml version="1.0" encoding="utf-8"?>
@@ -4276,6 +6054,95 @@
       <w:contextualSpacing/>
     </w:pPr>
   </w:style>
+  <w:style w:type="paragraph" w:styleId="TOCHeading">
+    <w:name w:val="TOC Heading"/>
+    <w:basedOn w:val="Heading1"/>
+    <w:next w:val="Normal"/>
+    <w:uiPriority w:val="39"/>
+    <w:unhideWhenUsed/>
+    <w:qFormat/>
+    <w:rsid w:val="002F00C9"/>
+    <w:pPr>
+      <w:spacing w:before="240" w:line="259" w:lineRule="auto"/>
+      <w:outlineLvl w:val="9"/>
+    </w:pPr>
+    <w:rPr>
+      <w:b w:val="0"/>
+      <w:bCs w:val="0"/>
+      <w:sz w:val="32"/>
+      <w:szCs w:val="32"/>
+      <w:lang w:val="en-US"/>
+    </w:rPr>
+  </w:style>
+  <w:style w:type="paragraph" w:styleId="TOC1">
+    <w:name w:val="toc 1"/>
+    <w:basedOn w:val="Normal"/>
+    <w:next w:val="Normal"/>
+    <w:autoRedefine/>
+    <w:uiPriority w:val="39"/>
+    <w:unhideWhenUsed/>
+    <w:rsid w:val="002F00C9"/>
+    <w:pPr>
+      <w:spacing w:after="100"/>
+    </w:pPr>
+  </w:style>
+  <w:style w:type="paragraph" w:styleId="TOC2">
+    <w:name w:val="toc 2"/>
+    <w:basedOn w:val="Normal"/>
+    <w:next w:val="Normal"/>
+    <w:autoRedefine/>
+    <w:uiPriority w:val="39"/>
+    <w:unhideWhenUsed/>
+    <w:rsid w:val="002F00C9"/>
+    <w:pPr>
+      <w:spacing w:after="100"/>
+      <w:ind w:left="220"/>
+    </w:pPr>
+  </w:style>
+  <w:style w:type="paragraph" w:styleId="Header">
+    <w:name w:val="header"/>
+    <w:basedOn w:val="Normal"/>
+    <w:link w:val="HeaderChar"/>
+    <w:uiPriority w:val="99"/>
+    <w:unhideWhenUsed/>
+    <w:rsid w:val="002F00C9"/>
+    <w:pPr>
+      <w:tabs>
+        <w:tab w:val="center" w:pos="4513"/>
+        <w:tab w:val="right" w:pos="9026"/>
+      </w:tabs>
+      <w:spacing w:after="0" w:line="240" w:lineRule="auto"/>
+    </w:pPr>
+  </w:style>
+  <w:style w:type="character" w:customStyle="1" w:styleId="HeaderChar">
+    <w:name w:val="Header Char"/>
+    <w:basedOn w:val="DefaultParagraphFont"/>
+    <w:link w:val="Header"/>
+    <w:uiPriority w:val="99"/>
+    <w:rsid w:val="002F00C9"/>
+  </w:style>
+  <w:style w:type="paragraph" w:styleId="Footer">
+    <w:name w:val="footer"/>
+    <w:basedOn w:val="Normal"/>
+    <w:link w:val="FooterChar"/>
+    <w:uiPriority w:val="99"/>
+    <w:unhideWhenUsed/>
+    <w:rsid w:val="002F00C9"/>
+    <w:pPr>
+      <w:tabs>
+        <w:tab w:val="center" w:pos="4513"/>
+        <w:tab w:val="right" w:pos="9026"/>
+      </w:tabs>
+      <w:spacing w:after="0" w:line="240" w:lineRule="auto"/>
+    </w:pPr>
+  </w:style>
+  <w:style w:type="character" w:customStyle="1" w:styleId="FooterChar">
+    <w:name w:val="Footer Char"/>
+    <w:basedOn w:val="DefaultParagraphFont"/>
+    <w:link w:val="Footer"/>
+    <w:uiPriority w:val="99"/>
+    <w:rsid w:val="002F00C9"/>
+  </w:style>
 </w:styles>
 </file>
 
@@ -4471,6 +6338,7 @@
   </w:compat>
   <w:rsids>
     <w:rsidRoot w:val="00C2184A"/>
+    <w:rsid w:val="003D7FF7"/>
     <w:rsid w:val="004F3026"/>
     <w:rsid w:val="004F4928"/>
     <w:rsid w:val="006245A4"/>
@@ -5298,7 +7166,7 @@
 </file>
 
 <file path=customXml/itemProps2.xml><?xml version="1.0" encoding="utf-8"?>
-<ds:datastoreItem xmlns:ds="http://schemas.openxmlformats.org/officeDocument/2006/customXml" ds:itemID="{1DE27398-349A-4C1A-9AB3-4DED3A238860}">
+<ds:datastoreItem xmlns:ds="http://schemas.openxmlformats.org/officeDocument/2006/customXml" ds:itemID="{EA11F86E-0065-4C39-9B71-5F9E5747D53F}">
   <ds:schemaRefs>
     <ds:schemaRef ds:uri="http://schemas.openxmlformats.org/officeDocument/2006/bibliography"/>
   </ds:schemaRefs>

</xml_diff>